<commit_message>
updated infos because I already graduated
</commit_message>
<xml_diff>
--- a/res/AlfredPaguio_CV.docx
+++ b/res/AlfredPaguio_CV.docx
@@ -342,7 +342,15 @@
                 <w:sz w:val="22"/>
                 <w:szCs w:val="22"/>
               </w:rPr>
-              <w:t>2019 – PRESENT</w:t>
+              <w:t>2019 –</w:t>
+            </w:r>
+            <w:r>
+              <w:rPr>
+                <w:caps w:val="0"/>
+                <w:sz w:val="22"/>
+                <w:szCs w:val="22"/>
+              </w:rPr>
+              <w:t xml:space="preserve"> 2023</w:t>
             </w:r>
           </w:p>
           <w:p>
@@ -795,6 +803,7 @@
                 <w:ilvl w:val="0"/>
                 <w:numId w:val="3"/>
               </w:numPr>
+              <w:spacing w:after="0"/>
               <w:rPr>
                 <w:rFonts w:cstheme="minorHAnsi"/>
                 <w:sz w:val="22"/>
@@ -809,6 +818,142 @@
               </w:rPr>
               <w:t>NetBeans, Microsoft Visual Studio, Visual Studio Code, Dev-C++</w:t>
             </w:r>
+          </w:p>
+          <w:p>
+            <w:pPr>
+              <w:pStyle w:val="Heading3"/>
+              <w:spacing w:before="20"/>
+              <w:jc w:val="left"/>
+              <w:rPr>
+                <w:color w:val="39A39E" w:themeColor="accent5" w:themeShade="BF"/>
+                <w:sz w:val="32"/>
+                <w:szCs w:val="22"/>
+              </w:rPr>
+            </w:pPr>
+            <w:r>
+              <w:rPr>
+                <w:color w:val="39A39E" w:themeColor="accent5" w:themeShade="BF"/>
+                <w:sz w:val="32"/>
+                <w:szCs w:val="22"/>
+              </w:rPr>
+              <w:t>PAST pROJECTS</w:t>
+            </w:r>
+          </w:p>
+          <w:p>
+            <w:pPr>
+              <w:spacing w:after="0"/>
+              <w:rPr>
+                <w:rFonts w:cstheme="minorHAnsi"/>
+                <w:b/>
+                <w:bCs/>
+              </w:rPr>
+            </w:pPr>
+            <w:r>
+              <w:rPr>
+                <w:rFonts w:cstheme="minorHAnsi"/>
+                <w:b/>
+                <w:bCs/>
+              </w:rPr>
+              <w:t>Personal Data Sheet System for public school teachers - 2019</w:t>
+            </w:r>
+          </w:p>
+          <w:p>
+            <w:pPr>
+              <w:pStyle w:val="NoSpacing"/>
+              <w:numPr>
+                <w:ilvl w:val="0"/>
+                <w:numId w:val="3"/>
+              </w:numPr>
+              <w:jc w:val="both"/>
+            </w:pPr>
+            <w:r>
+              <w:t>Assisted Nite Guerrero in the development of the system as a co-developer for th</w:t>
+            </w:r>
+            <w:r>
+              <w:t>is</w:t>
+            </w:r>
+            <w:r>
+              <w:t xml:space="preserve"> School Division Office - Muntinlupa project</w:t>
+            </w:r>
+            <w:r>
+              <w:t>.</w:t>
+            </w:r>
+          </w:p>
+          <w:p>
+            <w:pPr>
+              <w:pStyle w:val="NoSpacing"/>
+              <w:numPr>
+                <w:ilvl w:val="0"/>
+                <w:numId w:val="3"/>
+              </w:numPr>
+              <w:jc w:val="both"/>
+            </w:pPr>
+            <w:r>
+              <w:t>A</w:t>
+            </w:r>
+            <w:r>
+              <w:t>ctively contributed to the development of software code and implemented solutions that streamlined processes on existing features of the software.</w:t>
+            </w:r>
+          </w:p>
+          <w:p>
+            <w:pPr>
+              <w:pStyle w:val="NoSpacing"/>
+              <w:numPr>
+                <w:ilvl w:val="0"/>
+                <w:numId w:val="3"/>
+              </w:numPr>
+              <w:jc w:val="both"/>
+            </w:pPr>
+            <w:r>
+              <w:t>Analyzed code for system testing and debugging; created test transactions to find and isolate bugs to solve them.</w:t>
+            </w:r>
+          </w:p>
+          <w:p>
+            <w:pPr>
+              <w:spacing w:after="0"/>
+              <w:rPr>
+                <w:rFonts w:cstheme="minorHAnsi"/>
+                <w:b/>
+                <w:bCs/>
+              </w:rPr>
+            </w:pPr>
+            <w:r>
+              <w:rPr>
+                <w:rFonts w:cstheme="minorHAnsi"/>
+                <w:b/>
+                <w:bCs/>
+              </w:rPr>
+              <w:t>Taxi Management System - 2019</w:t>
+            </w:r>
+          </w:p>
+          <w:p>
+            <w:pPr>
+              <w:pStyle w:val="NoSpacing"/>
+              <w:numPr>
+                <w:ilvl w:val="0"/>
+                <w:numId w:val="3"/>
+              </w:numPr>
+              <w:jc w:val="both"/>
+            </w:pPr>
+            <w:r>
+              <w:rPr>
+                <w:rFonts w:cstheme="minorHAnsi"/>
+              </w:rPr>
+              <w:t>A</w:t>
+            </w:r>
+            <w:r>
+              <w:rPr>
+                <w:rFonts w:cstheme="minorHAnsi"/>
+              </w:rPr>
+              <w:t>dded features and improved the application's interfaces to handle boundary pay, loans, and savings of drivers.</w:t>
+            </w:r>
+          </w:p>
+          <w:p>
+            <w:pPr>
+              <w:pStyle w:val="NoSpacing"/>
+              <w:ind w:left="720"/>
+              <w:jc w:val="both"/>
+            </w:pPr>
           </w:p>
         </w:tc>
       </w:tr>
@@ -985,7 +1130,21 @@
                 <w:sz w:val="22"/>
                 <w:szCs w:val="22"/>
               </w:rPr>
-              <w:t>As a graduating student with a background in Information Technology, I am a highly motivated and dedicated individual with a passion for technology and programming. I am seeking an entry-level position as a programmer in a dynamic and fast-paced environment where I can apply my skills and continue to learn and grow personally and professionally. With a strong focus on organization and collaboration, I am committed to developing robust systems that help others achieve their goals.</w:t>
+              <w:t>As a recent graduate in Information Technology, I am a dedicated and motivated individual with a passion for technology and programming. I am seeking an entry-level</w:t>
+            </w:r>
+            <w:r>
+              <w:rPr>
+                <w:sz w:val="22"/>
+                <w:szCs w:val="22"/>
+              </w:rPr>
+              <w:t xml:space="preserve"> </w:t>
+            </w:r>
+            <w:r>
+              <w:rPr>
+                <w:sz w:val="22"/>
+                <w:szCs w:val="22"/>
+              </w:rPr>
+              <w:t>programmer position in a dynamic environment to apply my skills and contribute to developing robust systems that help others achieve their goals.</w:t>
             </w:r>
             <w:r>
               <w:rPr>
@@ -1434,7 +1593,14 @@
                 <w:sz w:val="22"/>
                 <w:szCs w:val="22"/>
               </w:rPr>
-              <w:t>Business Process Associate III</w:t>
+              <w:t xml:space="preserve">Business Process Associate </w:t>
+            </w:r>
+            <w:r>
+              <w:rPr>
+                <w:sz w:val="22"/>
+                <w:szCs w:val="22"/>
+              </w:rPr>
+              <w:t>Senior</w:t>
             </w:r>
           </w:p>
           <w:p>
@@ -3150,9 +3316,12 @@
   </w:compat>
   <w:rsids>
     <w:rsidRoot w:val="004427CE"/>
+    <w:rsid w:val="000669D6"/>
     <w:rsid w:val="00071A0F"/>
     <w:rsid w:val="001F5B5A"/>
     <w:rsid w:val="004427CE"/>
+    <w:rsid w:val="009E33A9"/>
+    <w:rsid w:val="00A43F3D"/>
   </w:rsids>
   <m:mathPr>
     <m:mathFont m:val="Cambria Math"/>
@@ -3924,38 +4093,6 @@
 </file>
 
 <file path=customXml/item2.xml><?xml version="1.0" encoding="utf-8"?>
-<?mso-contentType ?>
-<FormTemplates xmlns="http://schemas.microsoft.com/sharepoint/v3/contenttype/forms">
-  <Display>DocumentLibraryForm</Display>
-  <Edit>DocumentLibraryForm</Edit>
-  <New>DocumentLibraryForm</New>
-</FormTemplates>
-</file>
-
-<file path=customXml/item3.xml><?xml version="1.0" encoding="utf-8"?>
-<p:properties xmlns:p="http://schemas.microsoft.com/office/2006/metadata/properties" xmlns:xsi="http://www.w3.org/2001/XMLSchema-instance" xmlns:pc="http://schemas.microsoft.com/office/infopath/2007/PartnerControls">
-  <documentManagement>
-    <_ip_UnifiedCompliancePolicyUIAction xmlns="http://schemas.microsoft.com/sharepoint/v3" xsi:nil="true"/>
-    <Image xmlns="71af3243-3dd4-4a8d-8c0d-dd76da1f02a5">
-      <Url xsi:nil="true"/>
-      <Description xsi:nil="true"/>
-    </Image>
-    <Status xmlns="71af3243-3dd4-4a8d-8c0d-dd76da1f02a5">Not started</Status>
-    <_ip_UnifiedCompliancePolicyProperties xmlns="http://schemas.microsoft.com/sharepoint/v3" xsi:nil="true"/>
-    <lcf76f155ced4ddcb4097134ff3c332f xmlns="71af3243-3dd4-4a8d-8c0d-dd76da1f02a5">
-      <Terms xmlns="http://schemas.microsoft.com/office/infopath/2007/PartnerControls"/>
-    </lcf76f155ced4ddcb4097134ff3c332f>
-    <TaxCatchAll xmlns="230e9df3-be65-4c73-a93b-d1236ebd677e"/>
-    <MediaServiceKeyPoints xmlns="71af3243-3dd4-4a8d-8c0d-dd76da1f02a5" xsi:nil="true"/>
-  </documentManagement>
-</p:properties>
-</file>
-
-<file path=customXml/item4.xml><?xml version="1.0" encoding="utf-8"?>
-<b:Sources xmlns:b="http://schemas.openxmlformats.org/officeDocument/2006/bibliography" xmlns="http://schemas.openxmlformats.org/officeDocument/2006/bibliography" SelectedStyle="\APASixthEditionOfficeOnline.xsl" StyleName="APA" Version="6"/>
-</file>
-
-<file path=customXml/item5.xml><?xml version="1.0" encoding="utf-8"?>
 <ct:contentTypeSchema xmlns:ct="http://schemas.microsoft.com/office/2006/metadata/contentType" xmlns:ma="http://schemas.microsoft.com/office/2006/metadata/properties/metaAttributes" ct:_="" ma:_="" ma:contentTypeName="Document" ma:contentTypeID="0x01010079F111ED35F8CC479449609E8A0923A6" ma:contentTypeVersion="18" ma:contentTypeDescription="Create a new document." ma:contentTypeScope="" ma:versionID="22a266b9fa9a230c5a512669d8b298c3">
   <xsd:schema xmlns:xsd="http://www.w3.org/2001/XMLSchema" xmlns:xs="http://www.w3.org/2001/XMLSchema" xmlns:p="http://schemas.microsoft.com/office/2006/metadata/properties" xmlns:ns1="http://schemas.microsoft.com/sharepoint/v3" xmlns:ns2="71af3243-3dd4-4a8d-8c0d-dd76da1f02a5" xmlns:ns3="16c05727-aa75-4e4a-9b5f-8a80a1165891" xmlns:ns4="230e9df3-be65-4c73-a93b-d1236ebd677e" targetNamespace="http://schemas.microsoft.com/office/2006/metadata/properties" ma:root="true" ma:fieldsID="eddc33fff6b14141ee5c74a0d29ea6a1" ns1:_="" ns2:_="" ns3:_="" ns4:_="">
     <xsd:import namespace="http://schemas.microsoft.com/sharepoint/v3"/>
@@ -4231,6 +4368,38 @@
 </ct:contentTypeSchema>
 </file>
 
+<file path=customXml/item3.xml><?xml version="1.0" encoding="utf-8"?>
+<?mso-contentType ?>
+<FormTemplates xmlns="http://schemas.microsoft.com/sharepoint/v3/contenttype/forms">
+  <Display>DocumentLibraryForm</Display>
+  <Edit>DocumentLibraryForm</Edit>
+  <New>DocumentLibraryForm</New>
+</FormTemplates>
+</file>
+
+<file path=customXml/item4.xml><?xml version="1.0" encoding="utf-8"?>
+<p:properties xmlns:p="http://schemas.microsoft.com/office/2006/metadata/properties" xmlns:xsi="http://www.w3.org/2001/XMLSchema-instance" xmlns:pc="http://schemas.microsoft.com/office/infopath/2007/PartnerControls">
+  <documentManagement>
+    <_ip_UnifiedCompliancePolicyUIAction xmlns="http://schemas.microsoft.com/sharepoint/v3" xsi:nil="true"/>
+    <Image xmlns="71af3243-3dd4-4a8d-8c0d-dd76da1f02a5">
+      <Url xsi:nil="true"/>
+      <Description xsi:nil="true"/>
+    </Image>
+    <Status xmlns="71af3243-3dd4-4a8d-8c0d-dd76da1f02a5">Not started</Status>
+    <_ip_UnifiedCompliancePolicyProperties xmlns="http://schemas.microsoft.com/sharepoint/v3" xsi:nil="true"/>
+    <lcf76f155ced4ddcb4097134ff3c332f xmlns="71af3243-3dd4-4a8d-8c0d-dd76da1f02a5">
+      <Terms xmlns="http://schemas.microsoft.com/office/infopath/2007/PartnerControls"/>
+    </lcf76f155ced4ddcb4097134ff3c332f>
+    <TaxCatchAll xmlns="230e9df3-be65-4c73-a93b-d1236ebd677e"/>
+    <MediaServiceKeyPoints xmlns="71af3243-3dd4-4a8d-8c0d-dd76da1f02a5" xsi:nil="true"/>
+  </documentManagement>
+</p:properties>
+</file>
+
+<file path=customXml/item5.xml><?xml version="1.0" encoding="utf-8"?>
+<b:Sources xmlns:b="http://schemas.openxmlformats.org/officeDocument/2006/bibliography" xmlns="http://schemas.openxmlformats.org/officeDocument/2006/bibliography" SelectedStyle="\APASixthEditionOfficeOnline.xsl" StyleName="APA" Version="6"/>
+</file>
+
 <file path=customXml/itemProps1.xml><?xml version="1.0" encoding="utf-8"?>
 <ds:datastoreItem xmlns:ds="http://schemas.openxmlformats.org/officeDocument/2006/customXml" ds:itemID="{55AF091B-3C7A-41E3-B477-F2FDAA23CFDA}">
   <ds:schemaRefs>
@@ -4240,34 +4409,6 @@
 </file>
 
 <file path=customXml/itemProps2.xml><?xml version="1.0" encoding="utf-8"?>
-<ds:datastoreItem xmlns:ds="http://schemas.openxmlformats.org/officeDocument/2006/customXml" ds:itemID="{A19C2273-4D2E-4000-8DAB-D9C834429A07}">
-  <ds:schemaRefs>
-    <ds:schemaRef ds:uri="http://schemas.microsoft.com/sharepoint/v3/contenttype/forms"/>
-  </ds:schemaRefs>
-</ds:datastoreItem>
-</file>
-
-<file path=customXml/itemProps3.xml><?xml version="1.0" encoding="utf-8"?>
-<ds:datastoreItem xmlns:ds="http://schemas.openxmlformats.org/officeDocument/2006/customXml" ds:itemID="{4F19F71B-31A8-4ABF-BAE0-05E6A1778B7F}">
-  <ds:schemaRefs>
-    <ds:schemaRef ds:uri="http://schemas.microsoft.com/office/2006/metadata/properties"/>
-    <ds:schemaRef ds:uri="http://schemas.microsoft.com/office/infopath/2007/PartnerControls"/>
-    <ds:schemaRef ds:uri="http://schemas.microsoft.com/sharepoint/v3"/>
-    <ds:schemaRef ds:uri="71af3243-3dd4-4a8d-8c0d-dd76da1f02a5"/>
-    <ds:schemaRef ds:uri="230e9df3-be65-4c73-a93b-d1236ebd677e"/>
-  </ds:schemaRefs>
-</ds:datastoreItem>
-</file>
-
-<file path=customXml/itemProps4.xml><?xml version="1.0" encoding="utf-8"?>
-<ds:datastoreItem xmlns:ds="http://schemas.openxmlformats.org/officeDocument/2006/customXml" ds:itemID="{BA4EC212-7674-45B8-A525-B487A0DE2415}">
-  <ds:schemaRefs>
-    <ds:schemaRef ds:uri="http://schemas.openxmlformats.org/officeDocument/2006/bibliography"/>
-  </ds:schemaRefs>
-</ds:datastoreItem>
-</file>
-
-<file path=customXml/itemProps5.xml><?xml version="1.0" encoding="utf-8"?>
 <ds:datastoreItem xmlns:ds="http://schemas.openxmlformats.org/officeDocument/2006/customXml" ds:itemID="{C33CC826-6B93-4F43-97DC-BA44A63457A7}">
   <ds:schemaRefs>
     <ds:schemaRef ds:uri="http://schemas.microsoft.com/office/2006/metadata/contentType"/>
@@ -4286,4 +4427,32 @@
     <ds:schemaRef ds:uri="http://schemas.microsoft.com/internal/obd"/>
   </ds:schemaRefs>
 </ds:datastoreItem>
+</file>
+
+<file path=customXml/itemProps3.xml><?xml version="1.0" encoding="utf-8"?>
+<ds:datastoreItem xmlns:ds="http://schemas.openxmlformats.org/officeDocument/2006/customXml" ds:itemID="{A19C2273-4D2E-4000-8DAB-D9C834429A07}">
+  <ds:schemaRefs>
+    <ds:schemaRef ds:uri="http://schemas.microsoft.com/sharepoint/v3/contenttype/forms"/>
+  </ds:schemaRefs>
+</ds:datastoreItem>
+</file>
+
+<file path=customXml/itemProps4.xml><?xml version="1.0" encoding="utf-8"?>
+<ds:datastoreItem xmlns:ds="http://schemas.openxmlformats.org/officeDocument/2006/customXml" ds:itemID="{4F19F71B-31A8-4ABF-BAE0-05E6A1778B7F}">
+  <ds:schemaRefs>
+    <ds:schemaRef ds:uri="http://schemas.microsoft.com/office/2006/metadata/properties"/>
+    <ds:schemaRef ds:uri="http://schemas.microsoft.com/office/infopath/2007/PartnerControls"/>
+    <ds:schemaRef ds:uri="http://schemas.microsoft.com/sharepoint/v3"/>
+    <ds:schemaRef ds:uri="71af3243-3dd4-4a8d-8c0d-dd76da1f02a5"/>
+    <ds:schemaRef ds:uri="230e9df3-be65-4c73-a93b-d1236ebd677e"/>
+  </ds:schemaRefs>
+</ds:datastoreItem>
+</file>
+
+<file path=customXml/itemProps5.xml><?xml version="1.0" encoding="utf-8"?>
+<ds:datastoreItem xmlns:ds="http://schemas.openxmlformats.org/officeDocument/2006/customXml" ds:itemID="{BA4EC212-7674-45B8-A525-B487A0DE2415}">
+  <ds:schemaRefs>
+    <ds:schemaRef ds:uri="http://schemas.openxmlformats.org/officeDocument/2006/bibliography"/>
+  </ds:schemaRefs>
+</ds:datastoreItem>
 </file>
</xml_diff>

<commit_message>
Update Readme and CV
Removed picture on CV and also update information
</commit_message>
<xml_diff>
--- a/res/AlfredPaguio_CV.docx
+++ b/res/AlfredPaguio_CV.docx
@@ -1,6 +1,6 @@
 
 <file path=word/document.xml><?xml version="1.0" encoding="utf-8"?>
-<w:document xmlns:wpc="http://schemas.microsoft.com/office/word/2010/wordprocessingCanvas" xmlns:cx="http://schemas.microsoft.com/office/drawing/2014/chartex" xmlns:cx1="http://schemas.microsoft.com/office/drawing/2015/9/8/chartex" xmlns:cx2="http://schemas.microsoft.com/office/drawing/2015/10/21/chartex" xmlns:cx3="http://schemas.microsoft.com/office/drawing/2016/5/9/chartex" xmlns:cx4="http://schemas.microsoft.com/office/drawing/2016/5/10/chartex" xmlns:cx5="http://schemas.microsoft.com/office/drawing/2016/5/11/chartex" xmlns:cx6="http://schemas.microsoft.com/office/drawing/2016/5/12/chartex" xmlns:cx7="http://schemas.microsoft.com/office/drawing/2016/5/13/chartex" xmlns:cx8="http://schemas.microsoft.com/office/drawing/2016/5/14/chartex" xmlns:mc="http://schemas.openxmlformats.org/markup-compatibility/2006" xmlns:aink="http://schemas.microsoft.com/office/drawing/2016/ink" xmlns:am3d="http://schemas.microsoft.com/office/drawing/2017/model3d" xmlns:o="urn:schemas-microsoft-com:office:office" xmlns:oel="http://schemas.microsoft.com/office/2019/extlst" xmlns:r="http://schemas.openxmlformats.org/officeDocument/2006/relationships" xmlns:m="http://schemas.openxmlformats.org/officeDocument/2006/math" xmlns:v="urn:schemas-microsoft-com:vml" xmlns:wp14="http://schemas.microsoft.com/office/word/2010/wordprocessingDrawing" xmlns:wp="http://schemas.openxmlformats.org/drawingml/2006/wordprocessingDrawing" xmlns:w10="urn:schemas-microsoft-com:office:word" xmlns:w="http://schemas.openxmlformats.org/wordprocessingml/2006/main" xmlns:w14="http://schemas.microsoft.com/office/word/2010/wordml" xmlns:w15="http://schemas.microsoft.com/office/word/2012/wordml" xmlns:w16cex="http://schemas.microsoft.com/office/word/2018/wordml/cex" xmlns:w16cid="http://schemas.microsoft.com/office/word/2016/wordml/cid" xmlns:w16="http://schemas.microsoft.com/office/word/2018/wordml" xmlns:w16du="http://schemas.microsoft.com/office/word/2023/wordml/word16du" xmlns:w16sdtdh="http://schemas.microsoft.com/office/word/2020/wordml/sdtdatahash" xmlns:w16se="http://schemas.microsoft.com/office/word/2015/wordml/symex" xmlns:wpg="http://schemas.microsoft.com/office/word/2010/wordprocessingGroup" xmlns:wpi="http://schemas.microsoft.com/office/word/2010/wordprocessingInk" xmlns:wne="http://schemas.microsoft.com/office/word/2006/wordml" xmlns:wps="http://schemas.microsoft.com/office/word/2010/wordprocessingShape" mc:Ignorable="w14 w15 w16se w16cid w16 w16cex w16sdtdh wp14">
+<w:document xmlns:wpc="http://schemas.microsoft.com/office/word/2010/wordprocessingCanvas" xmlns:cx="http://schemas.microsoft.com/office/drawing/2014/chartex" xmlns:cx1="http://schemas.microsoft.com/office/drawing/2015/9/8/chartex" xmlns:cx2="http://schemas.microsoft.com/office/drawing/2015/10/21/chartex" xmlns:cx3="http://schemas.microsoft.com/office/drawing/2016/5/9/chartex" xmlns:cx4="http://schemas.microsoft.com/office/drawing/2016/5/10/chartex" xmlns:cx5="http://schemas.microsoft.com/office/drawing/2016/5/11/chartex" xmlns:cx6="http://schemas.microsoft.com/office/drawing/2016/5/12/chartex" xmlns:cx7="http://schemas.microsoft.com/office/drawing/2016/5/13/chartex" xmlns:cx8="http://schemas.microsoft.com/office/drawing/2016/5/14/chartex" xmlns:mc="http://schemas.openxmlformats.org/markup-compatibility/2006" xmlns:aink="http://schemas.microsoft.com/office/drawing/2016/ink" xmlns:am3d="http://schemas.microsoft.com/office/drawing/2017/model3d" xmlns:o="urn:schemas-microsoft-com:office:office" xmlns:r="http://schemas.openxmlformats.org/officeDocument/2006/relationships" xmlns:m="http://schemas.openxmlformats.org/officeDocument/2006/math" xmlns:v="urn:schemas-microsoft-com:vml" xmlns:wp14="http://schemas.microsoft.com/office/word/2010/wordprocessingDrawing" xmlns:wp="http://schemas.openxmlformats.org/drawingml/2006/wordprocessingDrawing" xmlns:w10="urn:schemas-microsoft-com:office:word" xmlns:w="http://schemas.openxmlformats.org/wordprocessingml/2006/main" xmlns:w14="http://schemas.microsoft.com/office/word/2010/wordml" xmlns:w15="http://schemas.microsoft.com/office/word/2012/wordml" xmlns:w16cex="http://schemas.microsoft.com/office/word/2018/wordml/cex" xmlns:w16cid="http://schemas.microsoft.com/office/word/2016/wordml/cid" xmlns:w16="http://schemas.microsoft.com/office/word/2018/wordml" xmlns:w16sdtdh="http://schemas.microsoft.com/office/word/2020/wordml/sdtdatahash" xmlns:w16se="http://schemas.microsoft.com/office/word/2015/wordml/symex" xmlns:wpg="http://schemas.microsoft.com/office/word/2010/wordprocessingGroup" xmlns:wpi="http://schemas.microsoft.com/office/word/2010/wordprocessingInk" xmlns:wne="http://schemas.microsoft.com/office/word/2006/wordml" xmlns:wps="http://schemas.microsoft.com/office/word/2010/wordprocessingShape" mc:Ignorable="w14 w15 w16se w16cid w16 w16cex w16sdtdh wp14">
   <w:body>
     <w:tbl>
       <w:tblPr>
@@ -20,9 +20,6 @@
         <w:tc>
           <w:tcPr>
             <w:tcW w:w="3502" w:type="dxa"/>
-            <w:tcBorders>
-              <w:bottom w:val="single" w:sz="18" w:space="0" w:color="266D6A" w:themeColor="accent5" w:themeShade="80"/>
-            </w:tcBorders>
           </w:tcPr>
           <w:p>
             <w:pPr>
@@ -59,9 +56,12 @@
                 <w:showingPlcHdr/>
                 <w15:appearance w15:val="hidden"/>
               </w:sdtPr>
+              <w:sdtEndPr/>
               <w:sdtContent>
                 <w:r>
                   <w:rPr>
+                    <w:b/>
+                    <w:bCs/>
                     <w:color w:val="39A39E" w:themeColor="accent5" w:themeShade="BF"/>
                     <w:sz w:val="32"/>
                     <w:szCs w:val="22"/>
@@ -75,8 +75,16 @@
             <w:pPr>
               <w:pStyle w:val="Heading4"/>
               <w:spacing w:before="0"/>
-            </w:pPr>
-            <w:r>
+              <w:rPr>
+                <w:sz w:val="24"/>
+                <w:szCs w:val="22"/>
+              </w:rPr>
+            </w:pPr>
+            <w:r>
+              <w:rPr>
+                <w:sz w:val="24"/>
+                <w:szCs w:val="22"/>
+              </w:rPr>
               <w:t>WEB DEVELOPER INTERN, B&amp;D IT CONSULTANCY</w:t>
             </w:r>
           </w:p>
@@ -84,49 +92,42 @@
             <w:pPr>
               <w:pStyle w:val="Heading5"/>
               <w:rPr>
-                <w:sz w:val="26"/>
-                <w:szCs w:val="26"/>
-              </w:rPr>
-            </w:pPr>
-            <w:r>
-              <w:rPr>
-                <w:sz w:val="26"/>
-                <w:szCs w:val="26"/>
+                <w:sz w:val="24"/>
+              </w:rPr>
+            </w:pPr>
+            <w:r>
+              <w:rPr>
+                <w:sz w:val="24"/>
               </w:rPr>
               <w:t>February</w:t>
             </w:r>
             <w:r>
               <w:rPr>
-                <w:sz w:val="26"/>
-                <w:szCs w:val="26"/>
+                <w:sz w:val="24"/>
               </w:rPr>
               <w:t xml:space="preserve"> 06,</w:t>
             </w:r>
             <w:r>
               <w:rPr>
-                <w:sz w:val="26"/>
-                <w:szCs w:val="26"/>
+                <w:sz w:val="24"/>
               </w:rPr>
               <w:t xml:space="preserve"> 2023 </w:t>
             </w:r>
             <w:r>
               <w:rPr>
-                <w:sz w:val="26"/>
-                <w:szCs w:val="26"/>
+                <w:sz w:val="24"/>
               </w:rPr>
               <w:t>–</w:t>
             </w:r>
             <w:r>
               <w:rPr>
-                <w:sz w:val="26"/>
-                <w:szCs w:val="26"/>
+                <w:sz w:val="24"/>
               </w:rPr>
               <w:t xml:space="preserve"> </w:t>
             </w:r>
             <w:r>
               <w:rPr>
-                <w:sz w:val="26"/>
-                <w:szCs w:val="26"/>
+                <w:sz w:val="24"/>
               </w:rPr>
               <w:t>May 03, 2023</w:t>
             </w:r>
@@ -185,9 +186,17 @@
               <w:pStyle w:val="Heading3"/>
               <w:spacing w:beforeLines="20" w:before="48"/>
               <w:contextualSpacing w:val="0"/>
+              <w:rPr>
+                <w:b/>
+                <w:bCs/>
+              </w:rPr>
             </w:pPr>
             <w:sdt>
               <w:sdtPr>
+                <w:rPr>
+                  <w:b/>
+                  <w:bCs/>
+                </w:rPr>
                 <w:id w:val="-1958010798"/>
                 <w:placeholder>
                   <w:docPart w:val="D1656A1D94AE4A50BA354B14D51BCEF9"/>
@@ -196,9 +205,12 @@
                 <w:showingPlcHdr/>
                 <w15:appearance w15:val="hidden"/>
               </w:sdtPr>
+              <w:sdtEndPr/>
               <w:sdtContent>
                 <w:r>
                   <w:rPr>
+                    <w:b/>
+                    <w:bCs/>
                     <w:color w:val="39A39E" w:themeColor="accent5" w:themeShade="BF"/>
                     <w:sz w:val="32"/>
                     <w:szCs w:val="22"/>
@@ -208,6 +220,10 @@
               </w:sdtContent>
             </w:sdt>
             <w:r>
+              <w:rPr>
+                <w:b/>
+                <w:bCs/>
+              </w:rPr>
               <w:t xml:space="preserve"> </w:t>
             </w:r>
           </w:p>
@@ -631,6 +647,8 @@
               <w:spacing w:before="20"/>
               <w:jc w:val="left"/>
               <w:rPr>
+                <w:b/>
+                <w:bCs/>
                 <w:color w:val="39A39E" w:themeColor="accent5" w:themeShade="BF"/>
                 <w:sz w:val="32"/>
                 <w:szCs w:val="22"/>
@@ -638,6 +656,8 @@
             </w:pPr>
             <w:r>
               <w:rPr>
+                <w:b/>
+                <w:bCs/>
                 <w:color w:val="39A39E" w:themeColor="accent5" w:themeShade="BF"/>
                 <w:sz w:val="32"/>
                 <w:szCs w:val="22"/>
@@ -646,6 +666,8 @@
             </w:r>
             <w:r>
               <w:rPr>
+                <w:b/>
+                <w:bCs/>
                 <w:color w:val="39A39E" w:themeColor="accent5" w:themeShade="BF"/>
                 <w:sz w:val="32"/>
                 <w:szCs w:val="22"/>
@@ -681,13 +703,15 @@
                 <w:rFonts w:cstheme="minorHAnsi"/>
                 <w:b/>
                 <w:bCs/>
+                <w:sz w:val="28"/>
+                <w:szCs w:val="28"/>
+              </w:rPr>
+            </w:pPr>
+            <w:r>
+              <w:rPr>
+                <w:rFonts w:cstheme="minorHAnsi"/>
                 <w:sz w:val="24"/>
                 <w:szCs w:val="24"/>
-              </w:rPr>
-            </w:pPr>
-            <w:r>
-              <w:rPr>
-                <w:rFonts w:cstheme="minorHAnsi"/>
               </w:rPr>
               <w:t>Familiar with: C++, C#, Visual Basic .NET, Java, PHP, Python</w:t>
             </w:r>
@@ -724,15 +748,11 @@
               <w:spacing w:after="0"/>
               <w:rPr>
                 <w:rFonts w:cstheme="minorHAnsi"/>
-                <w:sz w:val="22"/>
-                <w:szCs w:val="22"/>
               </w:rPr>
             </w:pPr>
             <w:r>
               <w:rPr>
                 <w:rFonts w:cstheme="minorHAnsi"/>
-                <w:sz w:val="22"/>
-                <w:szCs w:val="22"/>
               </w:rPr>
               <w:t>Familiar with: Laravel, Laravel Livewire, React, Flask, Bootstrap</w:t>
             </w:r>
@@ -765,15 +785,11 @@
               <w:spacing w:after="0"/>
               <w:rPr>
                 <w:rFonts w:cstheme="minorHAnsi"/>
-                <w:sz w:val="22"/>
-                <w:szCs w:val="22"/>
               </w:rPr>
             </w:pPr>
             <w:r>
               <w:rPr>
                 <w:rFonts w:cstheme="minorHAnsi"/>
-                <w:sz w:val="22"/>
-                <w:szCs w:val="22"/>
               </w:rPr>
               <w:t>Database Management: Microsoft SQL Server, MySQL</w:t>
             </w:r>
@@ -803,18 +819,14 @@
                 <w:ilvl w:val="0"/>
                 <w:numId w:val="3"/>
               </w:numPr>
-              <w:spacing w:after="0"/>
+              <w:spacing w:line="240" w:lineRule="auto"/>
               <w:rPr>
                 <w:rFonts w:cstheme="minorHAnsi"/>
-                <w:sz w:val="22"/>
-                <w:szCs w:val="22"/>
               </w:rPr>
             </w:pPr>
             <w:r>
               <w:rPr>
                 <w:rFonts w:cstheme="minorHAnsi"/>
-                <w:sz w:val="22"/>
-                <w:szCs w:val="22"/>
               </w:rPr>
               <w:t>NetBeans, Microsoft Visual Studio, Visual Studio Code, Dev-C++</w:t>
             </w:r>
@@ -822,9 +834,10 @@
           <w:p>
             <w:pPr>
               <w:pStyle w:val="Heading3"/>
-              <w:spacing w:before="20"/>
               <w:jc w:val="left"/>
               <w:rPr>
+                <w:b/>
+                <w:bCs/>
                 <w:color w:val="39A39E" w:themeColor="accent5" w:themeShade="BF"/>
                 <w:sz w:val="32"/>
                 <w:szCs w:val="22"/>
@@ -832,6 +845,8 @@
             </w:pPr>
             <w:r>
               <w:rPr>
+                <w:b/>
+                <w:bCs/>
                 <w:color w:val="39A39E" w:themeColor="accent5" w:themeShade="BF"/>
                 <w:sz w:val="32"/>
                 <w:szCs w:val="22"/>
@@ -865,17 +880,37 @@
                 <w:numId w:val="3"/>
               </w:numPr>
               <w:jc w:val="both"/>
-            </w:pPr>
-            <w:r>
+              <w:rPr>
+                <w:sz w:val="24"/>
+                <w:szCs w:val="24"/>
+              </w:rPr>
+            </w:pPr>
+            <w:r>
+              <w:rPr>
+                <w:sz w:val="24"/>
+                <w:szCs w:val="24"/>
+              </w:rPr>
               <w:t>Assisted Nite Guerrero in the development of the system as a co-developer for th</w:t>
             </w:r>
             <w:r>
+              <w:rPr>
+                <w:sz w:val="24"/>
+                <w:szCs w:val="24"/>
+              </w:rPr>
               <w:t>is</w:t>
             </w:r>
             <w:r>
+              <w:rPr>
+                <w:sz w:val="24"/>
+                <w:szCs w:val="24"/>
+              </w:rPr>
               <w:t xml:space="preserve"> School Division Office - Muntinlupa project</w:t>
             </w:r>
             <w:r>
+              <w:rPr>
+                <w:sz w:val="24"/>
+                <w:szCs w:val="24"/>
+              </w:rPr>
               <w:t>.</w:t>
             </w:r>
           </w:p>
@@ -887,12 +922,17 @@
                 <w:numId w:val="3"/>
               </w:numPr>
               <w:jc w:val="both"/>
-            </w:pPr>
-            <w:r>
-              <w:t>A</w:t>
-            </w:r>
-            <w:r>
-              <w:t>ctively contributed to the development of software code and implemented solutions that streamlined processes on existing features of the software.</w:t>
+              <w:rPr>
+                <w:sz w:val="24"/>
+                <w:szCs w:val="24"/>
+              </w:rPr>
+            </w:pPr>
+            <w:r>
+              <w:rPr>
+                <w:sz w:val="24"/>
+                <w:szCs w:val="24"/>
+              </w:rPr>
+              <w:t>Actively contributed to the development of software code and implemented solutions that streamlined processes on existing features of the software.</w:t>
             </w:r>
           </w:p>
           <w:p>
@@ -905,163 +945,46 @@
               <w:jc w:val="both"/>
             </w:pPr>
             <w:r>
+              <w:rPr>
+                <w:sz w:val="24"/>
+                <w:szCs w:val="24"/>
+              </w:rPr>
               <w:t>Analyzed code for system testing and debugging; created test transactions to find and isolate bugs to solve them.</w:t>
             </w:r>
-          </w:p>
-          <w:p>
-            <w:pPr>
-              <w:spacing w:after="0"/>
-              <w:rPr>
-                <w:rFonts w:cstheme="minorHAnsi"/>
-                <w:b/>
-                <w:bCs/>
-              </w:rPr>
-            </w:pPr>
-            <w:r>
-              <w:rPr>
-                <w:rFonts w:cstheme="minorHAnsi"/>
-                <w:b/>
-                <w:bCs/>
-              </w:rPr>
-              <w:t>Taxi Management System - 2019</w:t>
-            </w:r>
-          </w:p>
-          <w:p>
-            <w:pPr>
-              <w:pStyle w:val="NoSpacing"/>
-              <w:numPr>
-                <w:ilvl w:val="0"/>
-                <w:numId w:val="3"/>
-              </w:numPr>
-              <w:jc w:val="both"/>
-            </w:pPr>
-            <w:r>
-              <w:rPr>
-                <w:rFonts w:cstheme="minorHAnsi"/>
-              </w:rPr>
-              <w:t>A</w:t>
-            </w:r>
-            <w:r>
-              <w:rPr>
-                <w:rFonts w:cstheme="minorHAnsi"/>
-              </w:rPr>
-              <w:t>dded features and improved the application's interfaces to handle boundary pay, loans, and savings of drivers.</w:t>
-            </w:r>
-          </w:p>
-          <w:p>
-            <w:pPr>
-              <w:pStyle w:val="NoSpacing"/>
-              <w:ind w:left="720"/>
-              <w:jc w:val="both"/>
-            </w:pPr>
           </w:p>
         </w:tc>
       </w:tr>
       <w:tr>
         <w:trPr>
-          <w:trHeight w:val="1246"/>
+          <w:trHeight w:val="509"/>
         </w:trPr>
         <w:tc>
           <w:tcPr>
             <w:tcW w:w="3502" w:type="dxa"/>
             <w:tcBorders>
-              <w:top w:val="single" w:sz="18" w:space="0" w:color="266D6A" w:themeColor="accent5" w:themeShade="80"/>
-              <w:bottom w:val="single" w:sz="18" w:space="0" w:color="266D6A" w:themeColor="accent5" w:themeShade="80"/>
+              <w:bottom w:val="single" w:sz="12" w:space="0" w:color="60C7C3" w:themeColor="accent5"/>
             </w:tcBorders>
-            <w:vAlign w:val="center"/>
-          </w:tcPr>
-          <w:p>
-            <w:pPr>
-              <w:spacing w:before="60" w:after="40" w:line="240" w:lineRule="auto"/>
-              <w:contextualSpacing/>
-              <w:jc w:val="center"/>
-              <w:rPr>
-                <w:noProof/>
-              </w:rPr>
-            </w:pPr>
-            <w:r>
-              <w:rPr>
-                <w:noProof/>
-              </w:rPr>
-              <w:drawing>
-                <wp:inline distT="0" distB="0" distL="0" distR="0" wp14:anchorId="3C10FD3D" wp14:editId="47FA5A86">
-                  <wp:extent cx="1828800" cy="1828800"/>
-                  <wp:effectExtent l="0" t="0" r="0" b="0"/>
-                  <wp:docPr id="2" name="Picture 2"/>
-                  <wp:cNvGraphicFramePr>
-                    <a:graphicFrameLocks xmlns:a="http://schemas.openxmlformats.org/drawingml/2006/main" noChangeAspect="1"/>
-                  </wp:cNvGraphicFramePr>
-                  <a:graphic xmlns:a="http://schemas.openxmlformats.org/drawingml/2006/main">
-                    <a:graphicData uri="http://schemas.openxmlformats.org/drawingml/2006/picture">
-                      <pic:pic xmlns:pic="http://schemas.openxmlformats.org/drawingml/2006/picture">
-                        <pic:nvPicPr>
-                          <pic:cNvPr id="2" name="Picture 2"/>
-                          <pic:cNvPicPr/>
-                        </pic:nvPicPr>
-                        <pic:blipFill>
-                          <a:blip r:embed="rId12" cstate="print">
-                            <a:extLst>
-                              <a:ext uri="{28A0092B-C50C-407E-A947-70E740481C1C}">
-                                <a14:useLocalDpi xmlns:a14="http://schemas.microsoft.com/office/drawing/2010/main" val="0"/>
-                              </a:ext>
-                            </a:extLst>
-                          </a:blip>
-                          <a:stretch>
-                            <a:fillRect/>
-                          </a:stretch>
-                        </pic:blipFill>
-                        <pic:spPr>
-                          <a:xfrm>
-                            <a:off x="0" y="0"/>
-                            <a:ext cx="1828800" cy="1828800"/>
-                          </a:xfrm>
-                          <a:prstGeom prst="rect">
-                            <a:avLst/>
-                          </a:prstGeom>
-                        </pic:spPr>
-                      </pic:pic>
-                    </a:graphicData>
-                  </a:graphic>
-                </wp:inline>
-              </w:drawing>
-            </w:r>
-          </w:p>
-        </w:tc>
-        <w:tc>
-          <w:tcPr>
-            <w:tcW w:w="6476" w:type="dxa"/>
-            <w:vMerge/>
-          </w:tcPr>
-          <w:p>
-            <w:pPr>
-              <w:pStyle w:val="Heading3"/>
-            </w:pPr>
-          </w:p>
-        </w:tc>
-      </w:tr>
-      <w:tr>
-        <w:trPr>
-          <w:trHeight w:val="591"/>
-        </w:trPr>
-        <w:tc>
-          <w:tcPr>
-            <w:tcW w:w="3502" w:type="dxa"/>
-            <w:tcBorders>
-              <w:top w:val="single" w:sz="18" w:space="0" w:color="266D6A" w:themeColor="accent5" w:themeShade="80"/>
-              <w:bottom w:val="single" w:sz="6" w:space="0" w:color="266D6A" w:themeColor="accent5" w:themeShade="80"/>
-            </w:tcBorders>
+            <w:shd w:val="clear" w:color="auto" w:fill="auto"/>
           </w:tcPr>
           <w:p>
             <w:pPr>
               <w:pStyle w:val="Title"/>
               <w:jc w:val="center"/>
               <w:rPr>
+                <w:b/>
+                <w:bCs/>
                 <w:color w:val="39A39E" w:themeColor="accent5" w:themeShade="BF"/>
-              </w:rPr>
-            </w:pPr>
-            <w:r>
-              <w:rPr>
+                <w:sz w:val="40"/>
+                <w:szCs w:val="96"/>
+              </w:rPr>
+            </w:pPr>
+            <w:r>
+              <w:rPr>
+                <w:b/>
+                <w:bCs/>
                 <w:color w:val="39A39E" w:themeColor="accent5" w:themeShade="BF"/>
+                <w:sz w:val="40"/>
+                <w:szCs w:val="96"/>
               </w:rPr>
               <w:t>ALFRED U. PAGUIO</w:t>
             </w:r>
@@ -1088,7 +1011,7 @@
           <w:tcPr>
             <w:tcW w:w="3502" w:type="dxa"/>
             <w:tcBorders>
-              <w:top w:val="single" w:sz="6" w:space="0" w:color="266D6A" w:themeColor="accent5" w:themeShade="80"/>
+              <w:top w:val="single" w:sz="12" w:space="0" w:color="60C7C3" w:themeColor="accent5"/>
             </w:tcBorders>
           </w:tcPr>
           <w:p>
@@ -1098,6 +1021,8 @@
                 <w:b/>
                 <w:bCs/>
                 <w:color w:val="39A39E" w:themeColor="accent5" w:themeShade="BF"/>
+                <w:sz w:val="32"/>
+                <w:szCs w:val="36"/>
               </w:rPr>
             </w:pPr>
             <w:r>
@@ -1105,6 +1030,8 @@
                 <w:b/>
                 <w:bCs/>
                 <w:color w:val="39A39E" w:themeColor="accent5" w:themeShade="BF"/>
+                <w:sz w:val="32"/>
+                <w:szCs w:val="36"/>
               </w:rPr>
               <w:t>about</w:t>
             </w:r>
@@ -1113,6 +1040,8 @@
                 <w:b/>
                 <w:bCs/>
                 <w:color w:val="39A39E" w:themeColor="accent5" w:themeShade="BF"/>
+                <w:sz w:val="32"/>
+                <w:szCs w:val="36"/>
               </w:rPr>
               <w:t xml:space="preserve"> Me</w:t>
             </w:r>
@@ -1120,37 +1049,11 @@
           <w:p>
             <w:pPr>
               <w:pStyle w:val="ContactInfo"/>
-              <w:rPr>
-                <w:sz w:val="22"/>
-                <w:szCs w:val="22"/>
-              </w:rPr>
-            </w:pPr>
-            <w:r>
-              <w:rPr>
-                <w:sz w:val="22"/>
-                <w:szCs w:val="22"/>
-              </w:rPr>
-              <w:t>As a recent graduate in Information Technology, I am a dedicated and motivated individual with a passion for technology and programming. I am seeking an entry-level</w:t>
-            </w:r>
-            <w:r>
-              <w:rPr>
-                <w:sz w:val="22"/>
-                <w:szCs w:val="22"/>
-              </w:rPr>
-              <w:t xml:space="preserve"> </w:t>
-            </w:r>
-            <w:r>
-              <w:rPr>
-                <w:sz w:val="22"/>
-                <w:szCs w:val="22"/>
-              </w:rPr>
-              <w:t>programmer position in a dynamic environment to apply my skills and contribute to developing robust systems that help others achieve their goals.</w:t>
-            </w:r>
-            <w:r>
-              <w:rPr>
-                <w:sz w:val="22"/>
-                <w:szCs w:val="22"/>
-              </w:rPr>
+            </w:pPr>
+            <w:r>
+              <w:t>As a recent graduate in Information Technology, I am a dedicated and motivated individual with a passion for technology and programming. I am seeking an entry-level programmer position in a dynamic environment to apply my skills and contribute to developing robust systems that help others achieve their goals.</w:t>
+            </w:r>
+            <w:r>
               <w:t xml:space="preserve"> </w:t>
             </w:r>
           </w:p>
@@ -1170,6 +1073,7 @@
                 <w:showingPlcHdr/>
                 <w15:appearance w15:val="hidden"/>
               </w:sdtPr>
+              <w:sdtEndPr/>
               <w:sdtContent>
                 <w:r>
                   <w:rPr>
@@ -1177,8 +1081,8 @@
                     <w:b/>
                     <w:bCs/>
                     <w:color w:val="39A39E" w:themeColor="accent5" w:themeShade="BF"/>
-                    <w:sz w:val="24"/>
-                    <w:szCs w:val="24"/>
+                    <w:sz w:val="32"/>
+                    <w:szCs w:val="32"/>
                   </w:rPr>
                   <w:t>CONTACT</w:t>
                 </w:r>
@@ -1195,8 +1099,8 @@
                 <w:rFonts w:asciiTheme="minorHAnsi" w:eastAsiaTheme="minorEastAsia" w:hAnsiTheme="minorHAnsi" w:cstheme="minorBidi"/>
                 <w:caps w:val="0"/>
                 <w:color w:val="auto"/>
-                <w:sz w:val="20"/>
-                <w:szCs w:val="20"/>
+                <w:sz w:val="24"/>
+                <w:szCs w:val="24"/>
               </w:rPr>
             </w:pPr>
             <w:r>
@@ -1204,8 +1108,8 @@
                 <w:rFonts w:asciiTheme="minorHAnsi" w:eastAsiaTheme="minorEastAsia" w:hAnsiTheme="minorHAnsi" w:cstheme="minorBidi"/>
                 <w:caps w:val="0"/>
                 <w:color w:val="auto"/>
-                <w:sz w:val="20"/>
-                <w:szCs w:val="20"/>
+                <w:sz w:val="24"/>
+                <w:szCs w:val="24"/>
               </w:rPr>
               <w:t>Address: #618 Tuazon Street,</w:t>
             </w:r>
@@ -1217,8 +1121,8 @@
                 <w:rFonts w:asciiTheme="minorHAnsi" w:eastAsiaTheme="minorEastAsia" w:hAnsiTheme="minorHAnsi" w:cstheme="minorBidi"/>
                 <w:caps w:val="0"/>
                 <w:color w:val="auto"/>
-                <w:sz w:val="20"/>
-                <w:szCs w:val="20"/>
+                <w:sz w:val="24"/>
+                <w:szCs w:val="24"/>
               </w:rPr>
             </w:pPr>
             <w:proofErr w:type="spellStart"/>
@@ -1227,8 +1131,8 @@
                 <w:rFonts w:asciiTheme="minorHAnsi" w:eastAsiaTheme="minorEastAsia" w:hAnsiTheme="minorHAnsi" w:cstheme="minorBidi"/>
                 <w:caps w:val="0"/>
                 <w:color w:val="auto"/>
-                <w:sz w:val="20"/>
-                <w:szCs w:val="20"/>
+                <w:sz w:val="24"/>
+                <w:szCs w:val="24"/>
               </w:rPr>
               <w:t>Poblacion</w:t>
             </w:r>
@@ -1238,8 +1142,8 @@
                 <w:rFonts w:asciiTheme="minorHAnsi" w:eastAsiaTheme="minorEastAsia" w:hAnsiTheme="minorHAnsi" w:cstheme="minorBidi"/>
                 <w:caps w:val="0"/>
                 <w:color w:val="auto"/>
-                <w:sz w:val="20"/>
-                <w:szCs w:val="20"/>
+                <w:sz w:val="24"/>
+                <w:szCs w:val="24"/>
               </w:rPr>
               <w:t>, Muntinlupa City</w:t>
             </w:r>
@@ -1251,8 +1155,8 @@
                 <w:rFonts w:asciiTheme="minorHAnsi" w:eastAsiaTheme="minorEastAsia" w:hAnsiTheme="minorHAnsi" w:cstheme="minorBidi"/>
                 <w:caps w:val="0"/>
                 <w:color w:val="auto"/>
-                <w:sz w:val="20"/>
-                <w:szCs w:val="20"/>
+                <w:sz w:val="24"/>
+                <w:szCs w:val="24"/>
               </w:rPr>
             </w:pPr>
             <w:r>
@@ -1260,8 +1164,8 @@
                 <w:rFonts w:asciiTheme="minorHAnsi" w:eastAsiaTheme="minorEastAsia" w:hAnsiTheme="minorHAnsi" w:cstheme="minorBidi"/>
                 <w:caps w:val="0"/>
                 <w:color w:val="auto"/>
-                <w:sz w:val="20"/>
-                <w:szCs w:val="20"/>
+                <w:sz w:val="24"/>
+                <w:szCs w:val="24"/>
               </w:rPr>
               <w:t>Contact No</w:t>
             </w:r>
@@ -1270,8 +1174,8 @@
                 <w:rFonts w:asciiTheme="minorHAnsi" w:eastAsiaTheme="minorEastAsia" w:hAnsiTheme="minorHAnsi" w:cstheme="minorBidi"/>
                 <w:caps w:val="0"/>
                 <w:color w:val="auto"/>
-                <w:sz w:val="20"/>
-                <w:szCs w:val="20"/>
+                <w:sz w:val="24"/>
+                <w:szCs w:val="24"/>
               </w:rPr>
               <w:t>.</w:t>
             </w:r>
@@ -1280,8 +1184,8 @@
                 <w:rFonts w:asciiTheme="minorHAnsi" w:eastAsiaTheme="minorEastAsia" w:hAnsiTheme="minorHAnsi" w:cstheme="minorBidi"/>
                 <w:caps w:val="0"/>
                 <w:color w:val="auto"/>
-                <w:sz w:val="20"/>
-                <w:szCs w:val="20"/>
+                <w:sz w:val="24"/>
+                <w:szCs w:val="24"/>
               </w:rPr>
               <w:t>: 09498202989</w:t>
             </w:r>
@@ -1293,8 +1197,8 @@
                 <w:rFonts w:asciiTheme="minorHAnsi" w:eastAsiaTheme="minorEastAsia" w:hAnsiTheme="minorHAnsi" w:cstheme="minorBidi"/>
                 <w:caps w:val="0"/>
                 <w:color w:val="auto"/>
-                <w:sz w:val="20"/>
-                <w:szCs w:val="20"/>
+                <w:sz w:val="24"/>
+                <w:szCs w:val="24"/>
               </w:rPr>
             </w:pPr>
             <w:r>
@@ -1302,8 +1206,8 @@
                 <w:rFonts w:asciiTheme="minorHAnsi" w:eastAsiaTheme="minorEastAsia" w:hAnsiTheme="minorHAnsi" w:cstheme="minorBidi"/>
                 <w:caps w:val="0"/>
                 <w:color w:val="auto"/>
-                <w:sz w:val="20"/>
-                <w:szCs w:val="20"/>
+                <w:sz w:val="24"/>
+                <w:szCs w:val="24"/>
               </w:rPr>
               <w:t>Email:</w:t>
             </w:r>
@@ -1312,8 +1216,52 @@
                 <w:rFonts w:asciiTheme="minorHAnsi" w:eastAsiaTheme="minorEastAsia" w:hAnsiTheme="minorHAnsi" w:cstheme="minorBidi"/>
                 <w:caps w:val="0"/>
                 <w:color w:val="auto"/>
-                <w:sz w:val="20"/>
-                <w:szCs w:val="20"/>
+                <w:sz w:val="24"/>
+                <w:szCs w:val="24"/>
+              </w:rPr>
+              <w:t xml:space="preserve"> </w:t>
+            </w:r>
+            <w:hyperlink r:id="rId12" w:history="1">
+              <w:r>
+                <w:rPr>
+                  <w:rStyle w:val="Hyperlink"/>
+                  <w:rFonts w:asciiTheme="minorHAnsi" w:eastAsiaTheme="minorEastAsia" w:hAnsiTheme="minorHAnsi" w:cstheme="minorBidi"/>
+                  <w:caps w:val="0"/>
+                  <w:sz w:val="24"/>
+                  <w:szCs w:val="24"/>
+                </w:rPr>
+                <w:t>alfredpaguio36@gmail.com</w:t>
+              </w:r>
+            </w:hyperlink>
+          </w:p>
+          <w:p>
+            <w:pPr>
+              <w:pStyle w:val="Heading2"/>
+              <w:rPr>
+                <w:rFonts w:asciiTheme="minorHAnsi" w:eastAsiaTheme="minorEastAsia" w:hAnsiTheme="minorHAnsi" w:cstheme="minorBidi"/>
+                <w:caps w:val="0"/>
+                <w:color w:val="auto"/>
+                <w:sz w:val="24"/>
+                <w:szCs w:val="24"/>
+              </w:rPr>
+            </w:pPr>
+            <w:r>
+              <w:rPr>
+                <w:rFonts w:asciiTheme="minorHAnsi" w:eastAsiaTheme="minorEastAsia" w:hAnsiTheme="minorHAnsi" w:cstheme="minorBidi"/>
+                <w:caps w:val="0"/>
+                <w:color w:val="auto"/>
+                <w:sz w:val="24"/>
+                <w:szCs w:val="24"/>
+              </w:rPr>
+              <w:t>GitHub:</w:t>
+            </w:r>
+            <w:r>
+              <w:rPr>
+                <w:rFonts w:asciiTheme="minorHAnsi" w:eastAsiaTheme="minorEastAsia" w:hAnsiTheme="minorHAnsi" w:cstheme="minorBidi"/>
+                <w:caps w:val="0"/>
+                <w:color w:val="auto"/>
+                <w:sz w:val="24"/>
+                <w:szCs w:val="24"/>
               </w:rPr>
               <w:t xml:space="preserve"> </w:t>
             </w:r>
@@ -1323,10 +1271,10 @@
                   <w:rStyle w:val="Hyperlink"/>
                   <w:rFonts w:asciiTheme="minorHAnsi" w:eastAsiaTheme="minorEastAsia" w:hAnsiTheme="minorHAnsi" w:cstheme="minorBidi"/>
                   <w:caps w:val="0"/>
-                  <w:sz w:val="20"/>
-                  <w:szCs w:val="20"/>
+                  <w:sz w:val="24"/>
+                  <w:szCs w:val="24"/>
                 </w:rPr>
-                <w:t>alfredpaguio36@gmail.com</w:t>
+                <w:t>https://github.com/AlfredPaguio</w:t>
               </w:r>
             </w:hyperlink>
           </w:p>
@@ -1337,8 +1285,8 @@
                 <w:rFonts w:asciiTheme="minorHAnsi" w:eastAsiaTheme="minorEastAsia" w:hAnsiTheme="minorHAnsi" w:cstheme="minorBidi"/>
                 <w:caps w:val="0"/>
                 <w:color w:val="auto"/>
-                <w:sz w:val="20"/>
-                <w:szCs w:val="20"/>
+                <w:sz w:val="24"/>
+                <w:szCs w:val="24"/>
               </w:rPr>
             </w:pPr>
             <w:r>
@@ -1346,18 +1294,18 @@
                 <w:rFonts w:asciiTheme="minorHAnsi" w:eastAsiaTheme="minorEastAsia" w:hAnsiTheme="minorHAnsi" w:cstheme="minorBidi"/>
                 <w:caps w:val="0"/>
                 <w:color w:val="auto"/>
-                <w:sz w:val="20"/>
-                <w:szCs w:val="20"/>
-              </w:rPr>
-              <w:t>GitHub:</w:t>
+                <w:sz w:val="24"/>
+                <w:szCs w:val="24"/>
+              </w:rPr>
+              <w:t>Facebook:</w:t>
             </w:r>
             <w:r>
               <w:rPr>
                 <w:rFonts w:asciiTheme="minorHAnsi" w:eastAsiaTheme="minorEastAsia" w:hAnsiTheme="minorHAnsi" w:cstheme="minorBidi"/>
                 <w:caps w:val="0"/>
                 <w:color w:val="auto"/>
-                <w:sz w:val="20"/>
-                <w:szCs w:val="20"/>
+                <w:sz w:val="24"/>
+                <w:szCs w:val="24"/>
               </w:rPr>
               <w:t xml:space="preserve"> </w:t>
             </w:r>
@@ -1367,22 +1315,24 @@
                   <w:rStyle w:val="Hyperlink"/>
                   <w:rFonts w:asciiTheme="minorHAnsi" w:eastAsiaTheme="minorEastAsia" w:hAnsiTheme="minorHAnsi" w:cstheme="minorBidi"/>
                   <w:caps w:val="0"/>
-                  <w:sz w:val="20"/>
-                  <w:szCs w:val="20"/>
+                  <w:sz w:val="24"/>
+                  <w:szCs w:val="24"/>
                 </w:rPr>
-                <w:t>https://github.com/AlfredPaguio</w:t>
+                <w:t>https://fb.me/FleetingComet</w:t>
               </w:r>
             </w:hyperlink>
           </w:p>
           <w:p>
             <w:pPr>
               <w:pStyle w:val="Heading2"/>
+              <w:spacing w:before="0"/>
+              <w:contextualSpacing w:val="0"/>
               <w:rPr>
                 <w:rFonts w:asciiTheme="minorHAnsi" w:eastAsiaTheme="minorEastAsia" w:hAnsiTheme="minorHAnsi" w:cstheme="minorBidi"/>
                 <w:caps w:val="0"/>
                 <w:color w:val="auto"/>
-                <w:sz w:val="20"/>
-                <w:szCs w:val="20"/>
+                <w:sz w:val="24"/>
+                <w:szCs w:val="24"/>
               </w:rPr>
             </w:pPr>
             <w:r>
@@ -1390,18 +1340,18 @@
                 <w:rFonts w:asciiTheme="minorHAnsi" w:eastAsiaTheme="minorEastAsia" w:hAnsiTheme="minorHAnsi" w:cstheme="minorBidi"/>
                 <w:caps w:val="0"/>
                 <w:color w:val="auto"/>
-                <w:sz w:val="20"/>
-                <w:szCs w:val="20"/>
-              </w:rPr>
-              <w:t>Facebook:</w:t>
+                <w:sz w:val="24"/>
+                <w:szCs w:val="24"/>
+              </w:rPr>
+              <w:t>Website:</w:t>
             </w:r>
             <w:r>
               <w:rPr>
                 <w:rFonts w:asciiTheme="minorHAnsi" w:eastAsiaTheme="minorEastAsia" w:hAnsiTheme="minorHAnsi" w:cstheme="minorBidi"/>
                 <w:caps w:val="0"/>
                 <w:color w:val="auto"/>
-                <w:sz w:val="20"/>
-                <w:szCs w:val="20"/>
+                <w:sz w:val="24"/>
+                <w:szCs w:val="24"/>
               </w:rPr>
               <w:t xml:space="preserve"> </w:t>
             </w:r>
@@ -1411,54 +1361,8 @@
                   <w:rStyle w:val="Hyperlink"/>
                   <w:rFonts w:asciiTheme="minorHAnsi" w:eastAsiaTheme="minorEastAsia" w:hAnsiTheme="minorHAnsi" w:cstheme="minorBidi"/>
                   <w:caps w:val="0"/>
-                  <w:sz w:val="20"/>
-                  <w:szCs w:val="20"/>
-                </w:rPr>
-                <w:t>https://fb.me/FleetingComet</w:t>
-              </w:r>
-            </w:hyperlink>
-          </w:p>
-          <w:p>
-            <w:pPr>
-              <w:pStyle w:val="Heading2"/>
-              <w:spacing w:before="0"/>
-              <w:contextualSpacing w:val="0"/>
-              <w:rPr>
-                <w:rFonts w:asciiTheme="minorHAnsi" w:eastAsiaTheme="minorEastAsia" w:hAnsiTheme="minorHAnsi" w:cstheme="minorBidi"/>
-                <w:caps w:val="0"/>
-                <w:color w:val="auto"/>
-                <w:sz w:val="20"/>
-                <w:szCs w:val="20"/>
-              </w:rPr>
-            </w:pPr>
-            <w:r>
-              <w:rPr>
-                <w:rFonts w:asciiTheme="minorHAnsi" w:eastAsiaTheme="minorEastAsia" w:hAnsiTheme="minorHAnsi" w:cstheme="minorBidi"/>
-                <w:caps w:val="0"/>
-                <w:color w:val="auto"/>
-                <w:sz w:val="20"/>
-                <w:szCs w:val="20"/>
-              </w:rPr>
-              <w:t>Website:</w:t>
-            </w:r>
-            <w:r>
-              <w:rPr>
-                <w:rFonts w:asciiTheme="minorHAnsi" w:eastAsiaTheme="minorEastAsia" w:hAnsiTheme="minorHAnsi" w:cstheme="minorBidi"/>
-                <w:caps w:val="0"/>
-                <w:color w:val="auto"/>
-                <w:sz w:val="20"/>
-                <w:szCs w:val="20"/>
-              </w:rPr>
-              <w:t xml:space="preserve"> </w:t>
-            </w:r>
-            <w:hyperlink r:id="rId16" w:history="1">
-              <w:r>
-                <w:rPr>
-                  <w:rStyle w:val="Hyperlink"/>
-                  <w:rFonts w:asciiTheme="minorHAnsi" w:eastAsiaTheme="minorEastAsia" w:hAnsiTheme="minorHAnsi" w:cstheme="minorBidi"/>
-                  <w:caps w:val="0"/>
-                  <w:sz w:val="20"/>
-                  <w:szCs w:val="20"/>
+                  <w:sz w:val="24"/>
+                  <w:szCs w:val="24"/>
                 </w:rPr>
                 <w:t>https://alfredpaguio.github.io/</w:t>
               </w:r>
@@ -1470,18 +1374,30 @@
               <w:spacing w:before="60"/>
               <w:contextualSpacing w:val="0"/>
               <w:rPr>
+                <w:b/>
+                <w:bCs/>
                 <w:color w:val="39A39E" w:themeColor="accent5" w:themeShade="BF"/>
-              </w:rPr>
-            </w:pPr>
-            <w:r>
-              <w:rPr>
+                <w:sz w:val="32"/>
+                <w:szCs w:val="28"/>
+              </w:rPr>
+            </w:pPr>
+            <w:r>
+              <w:rPr>
+                <w:b/>
+                <w:bCs/>
                 <w:color w:val="39A39E" w:themeColor="accent5" w:themeShade="BF"/>
+                <w:sz w:val="32"/>
+                <w:szCs w:val="28"/>
               </w:rPr>
               <w:t>CHARACTER REFERENCE:</w:t>
             </w:r>
             <w:r>
               <w:rPr>
+                <w:b/>
+                <w:bCs/>
                 <w:color w:val="39A39E" w:themeColor="accent5" w:themeShade="BF"/>
+                <w:sz w:val="32"/>
+                <w:szCs w:val="28"/>
               </w:rPr>
               <w:t xml:space="preserve"> </w:t>
             </w:r>
@@ -1493,16 +1409,12 @@
               <w:rPr>
                 <w:b/>
                 <w:bCs/>
-                <w:sz w:val="22"/>
-                <w:szCs w:val="22"/>
               </w:rPr>
             </w:pPr>
             <w:r>
               <w:rPr>
                 <w:b/>
                 <w:bCs/>
-                <w:sz w:val="22"/>
-                <w:szCs w:val="22"/>
               </w:rPr>
               <w:t>Jacob F. Dumlao</w:t>
             </w:r>
@@ -1511,16 +1423,8 @@
             <w:pPr>
               <w:pStyle w:val="ContactInfo"/>
               <w:spacing w:after="0"/>
-              <w:rPr>
-                <w:sz w:val="22"/>
-                <w:szCs w:val="22"/>
-              </w:rPr>
-            </w:pPr>
-            <w:r>
-              <w:rPr>
-                <w:sz w:val="22"/>
-                <w:szCs w:val="22"/>
-              </w:rPr>
+            </w:pPr>
+            <w:r>
               <w:t>Business Process Associate Senior</w:t>
             </w:r>
           </w:p>
@@ -1528,16 +1432,8 @@
             <w:pPr>
               <w:pStyle w:val="ContactInfo"/>
               <w:spacing w:after="0"/>
-              <w:rPr>
-                <w:sz w:val="22"/>
-                <w:szCs w:val="22"/>
-              </w:rPr>
-            </w:pPr>
-            <w:r>
-              <w:rPr>
-                <w:sz w:val="22"/>
-                <w:szCs w:val="22"/>
-              </w:rPr>
+            </w:pPr>
+            <w:r>
               <w:t>ADEC Innovations</w:t>
             </w:r>
           </w:p>
@@ -1545,16 +1441,8 @@
             <w:pPr>
               <w:pStyle w:val="ContactInfo"/>
               <w:spacing w:after="0"/>
-              <w:rPr>
-                <w:sz w:val="22"/>
-                <w:szCs w:val="22"/>
-              </w:rPr>
-            </w:pPr>
-            <w:r>
-              <w:rPr>
-                <w:sz w:val="22"/>
-                <w:szCs w:val="22"/>
-              </w:rPr>
+            </w:pPr>
+            <w:r>
               <w:t>#09773982141</w:t>
             </w:r>
           </w:p>
@@ -1565,16 +1453,12 @@
               <w:rPr>
                 <w:b/>
                 <w:bCs/>
-                <w:sz w:val="22"/>
-                <w:szCs w:val="22"/>
               </w:rPr>
             </w:pPr>
             <w:r>
               <w:rPr>
                 <w:b/>
                 <w:bCs/>
-                <w:sz w:val="22"/>
-                <w:szCs w:val="22"/>
               </w:rPr>
               <w:t>Paul Rey M. Cabas</w:t>
             </w:r>
@@ -1583,23 +1467,11 @@
             <w:pPr>
               <w:pStyle w:val="ContactInfo"/>
               <w:spacing w:after="0"/>
-              <w:rPr>
-                <w:sz w:val="22"/>
-                <w:szCs w:val="22"/>
-              </w:rPr>
-            </w:pPr>
-            <w:r>
-              <w:rPr>
-                <w:sz w:val="22"/>
-                <w:szCs w:val="22"/>
-              </w:rPr>
+            </w:pPr>
+            <w:r>
               <w:t xml:space="preserve">Business Process Associate </w:t>
             </w:r>
             <w:r>
-              <w:rPr>
-                <w:sz w:val="22"/>
-                <w:szCs w:val="22"/>
-              </w:rPr>
               <w:t>Senior</w:t>
             </w:r>
           </w:p>
@@ -1607,16 +1479,8 @@
             <w:pPr>
               <w:pStyle w:val="ContactInfo"/>
               <w:spacing w:after="0"/>
-              <w:rPr>
-                <w:sz w:val="22"/>
-                <w:szCs w:val="22"/>
-              </w:rPr>
-            </w:pPr>
-            <w:r>
-              <w:rPr>
-                <w:sz w:val="22"/>
-                <w:szCs w:val="22"/>
-              </w:rPr>
+            </w:pPr>
+            <w:r>
               <w:t>ADEC Innovations</w:t>
             </w:r>
           </w:p>
@@ -1624,16 +1488,8 @@
             <w:pPr>
               <w:pStyle w:val="ContactInfo"/>
               <w:spacing w:after="0"/>
-              <w:rPr>
-                <w:sz w:val="22"/>
-                <w:szCs w:val="22"/>
-              </w:rPr>
-            </w:pPr>
-            <w:r>
-              <w:rPr>
-                <w:sz w:val="22"/>
-                <w:szCs w:val="22"/>
-              </w:rPr>
+            </w:pPr>
+            <w:r>
               <w:t>#09763099557</w:t>
             </w:r>
           </w:p>
@@ -1644,16 +1500,12 @@
               <w:rPr>
                 <w:b/>
                 <w:bCs/>
-                <w:sz w:val="22"/>
-                <w:szCs w:val="22"/>
               </w:rPr>
             </w:pPr>
             <w:r>
               <w:rPr>
                 <w:b/>
                 <w:bCs/>
-                <w:sz w:val="22"/>
-                <w:szCs w:val="22"/>
               </w:rPr>
               <w:t>Nite Guerrero</w:t>
             </w:r>
@@ -1662,16 +1514,8 @@
             <w:pPr>
               <w:pStyle w:val="ContactInfo"/>
               <w:spacing w:after="0"/>
-              <w:rPr>
-                <w:sz w:val="22"/>
-                <w:szCs w:val="22"/>
-              </w:rPr>
-            </w:pPr>
-            <w:r>
-              <w:rPr>
-                <w:sz w:val="22"/>
-                <w:szCs w:val="22"/>
-              </w:rPr>
+            </w:pPr>
+            <w:r>
               <w:t>Program and Project Management Specialist</w:t>
             </w:r>
           </w:p>
@@ -1679,16 +1523,8 @@
             <w:pPr>
               <w:pStyle w:val="ContactInfo"/>
               <w:spacing w:after="0"/>
-              <w:rPr>
-                <w:sz w:val="22"/>
-                <w:szCs w:val="22"/>
-              </w:rPr>
-            </w:pPr>
-            <w:r>
-              <w:rPr>
-                <w:sz w:val="22"/>
-                <w:szCs w:val="22"/>
-              </w:rPr>
+            </w:pPr>
+            <w:r>
               <w:t>Accenture Philippines</w:t>
             </w:r>
           </w:p>
@@ -1698,10 +1534,6 @@
               <w:spacing w:after="0"/>
             </w:pPr>
             <w:r>
-              <w:rPr>
-                <w:sz w:val="22"/>
-                <w:szCs w:val="22"/>
-              </w:rPr>
               <w:t>#09756956718</w:t>
             </w:r>
           </w:p>
@@ -1742,7 +1574,7 @@
 </file>
 
 <file path=word/endnotes.xml><?xml version="1.0" encoding="utf-8"?>
-<w:endnotes xmlns:wpc="http://schemas.microsoft.com/office/word/2010/wordprocessingCanvas" xmlns:cx="http://schemas.microsoft.com/office/drawing/2014/chartex" xmlns:cx1="http://schemas.microsoft.com/office/drawing/2015/9/8/chartex" xmlns:cx2="http://schemas.microsoft.com/office/drawing/2015/10/21/chartex" xmlns:cx3="http://schemas.microsoft.com/office/drawing/2016/5/9/chartex" xmlns:cx4="http://schemas.microsoft.com/office/drawing/2016/5/10/chartex" xmlns:cx5="http://schemas.microsoft.com/office/drawing/2016/5/11/chartex" xmlns:cx6="http://schemas.microsoft.com/office/drawing/2016/5/12/chartex" xmlns:cx7="http://schemas.microsoft.com/office/drawing/2016/5/13/chartex" xmlns:cx8="http://schemas.microsoft.com/office/drawing/2016/5/14/chartex" xmlns:mc="http://schemas.openxmlformats.org/markup-compatibility/2006" xmlns:aink="http://schemas.microsoft.com/office/drawing/2016/ink" xmlns:am3d="http://schemas.microsoft.com/office/drawing/2017/model3d" xmlns:o="urn:schemas-microsoft-com:office:office" xmlns:oel="http://schemas.microsoft.com/office/2019/extlst" xmlns:r="http://schemas.openxmlformats.org/officeDocument/2006/relationships" xmlns:m="http://schemas.openxmlformats.org/officeDocument/2006/math" xmlns:v="urn:schemas-microsoft-com:vml" xmlns:wp14="http://schemas.microsoft.com/office/word/2010/wordprocessingDrawing" xmlns:wp="http://schemas.openxmlformats.org/drawingml/2006/wordprocessingDrawing" xmlns:w10="urn:schemas-microsoft-com:office:word" xmlns:w="http://schemas.openxmlformats.org/wordprocessingml/2006/main" xmlns:w14="http://schemas.microsoft.com/office/word/2010/wordml" xmlns:w15="http://schemas.microsoft.com/office/word/2012/wordml" xmlns:w16cex="http://schemas.microsoft.com/office/word/2018/wordml/cex" xmlns:w16cid="http://schemas.microsoft.com/office/word/2016/wordml/cid" xmlns:w16="http://schemas.microsoft.com/office/word/2018/wordml" xmlns:w16du="http://schemas.microsoft.com/office/word/2023/wordml/word16du" xmlns:w16sdtdh="http://schemas.microsoft.com/office/word/2020/wordml/sdtdatahash" xmlns:w16se="http://schemas.microsoft.com/office/word/2015/wordml/symex" xmlns:wpg="http://schemas.microsoft.com/office/word/2010/wordprocessingGroup" xmlns:wpi="http://schemas.microsoft.com/office/word/2010/wordprocessingInk" xmlns:wne="http://schemas.microsoft.com/office/word/2006/wordml" xmlns:wps="http://schemas.microsoft.com/office/word/2010/wordprocessingShape" mc:Ignorable="w14 w15 w16se w16cid w16 w16cex w16sdtdh wp14">
+<w:endnotes xmlns:wpc="http://schemas.microsoft.com/office/word/2010/wordprocessingCanvas" xmlns:cx="http://schemas.microsoft.com/office/drawing/2014/chartex" xmlns:cx1="http://schemas.microsoft.com/office/drawing/2015/9/8/chartex" xmlns:cx2="http://schemas.microsoft.com/office/drawing/2015/10/21/chartex" xmlns:cx3="http://schemas.microsoft.com/office/drawing/2016/5/9/chartex" xmlns:cx4="http://schemas.microsoft.com/office/drawing/2016/5/10/chartex" xmlns:cx5="http://schemas.microsoft.com/office/drawing/2016/5/11/chartex" xmlns:cx6="http://schemas.microsoft.com/office/drawing/2016/5/12/chartex" xmlns:cx7="http://schemas.microsoft.com/office/drawing/2016/5/13/chartex" xmlns:cx8="http://schemas.microsoft.com/office/drawing/2016/5/14/chartex" xmlns:mc="http://schemas.openxmlformats.org/markup-compatibility/2006" xmlns:aink="http://schemas.microsoft.com/office/drawing/2016/ink" xmlns:am3d="http://schemas.microsoft.com/office/drawing/2017/model3d" xmlns:o="urn:schemas-microsoft-com:office:office" xmlns:r="http://schemas.openxmlformats.org/officeDocument/2006/relationships" xmlns:m="http://schemas.openxmlformats.org/officeDocument/2006/math" xmlns:v="urn:schemas-microsoft-com:vml" xmlns:wp14="http://schemas.microsoft.com/office/word/2010/wordprocessingDrawing" xmlns:wp="http://schemas.openxmlformats.org/drawingml/2006/wordprocessingDrawing" xmlns:w10="urn:schemas-microsoft-com:office:word" xmlns:w="http://schemas.openxmlformats.org/wordprocessingml/2006/main" xmlns:w14="http://schemas.microsoft.com/office/word/2010/wordml" xmlns:w15="http://schemas.microsoft.com/office/word/2012/wordml" xmlns:w16cex="http://schemas.microsoft.com/office/word/2018/wordml/cex" xmlns:w16cid="http://schemas.microsoft.com/office/word/2016/wordml/cid" xmlns:w16="http://schemas.microsoft.com/office/word/2018/wordml" xmlns:w16sdtdh="http://schemas.microsoft.com/office/word/2020/wordml/sdtdatahash" xmlns:w16se="http://schemas.microsoft.com/office/word/2015/wordml/symex" xmlns:wpg="http://schemas.microsoft.com/office/word/2010/wordprocessingGroup" xmlns:wpi="http://schemas.microsoft.com/office/word/2010/wordprocessingInk" xmlns:wne="http://schemas.microsoft.com/office/word/2006/wordml" xmlns:wps="http://schemas.microsoft.com/office/word/2010/wordprocessingShape" mc:Ignorable="w14 w15 w16se w16cid w16 w16cex w16sdtdh wp14">
   <w:endnote w:type="separator" w:id="-1">
     <w:p>
       <w:pPr>
@@ -1767,7 +1599,7 @@
 </file>
 
 <file path=word/footnotes.xml><?xml version="1.0" encoding="utf-8"?>
-<w:footnotes xmlns:wpc="http://schemas.microsoft.com/office/word/2010/wordprocessingCanvas" xmlns:cx="http://schemas.microsoft.com/office/drawing/2014/chartex" xmlns:cx1="http://schemas.microsoft.com/office/drawing/2015/9/8/chartex" xmlns:cx2="http://schemas.microsoft.com/office/drawing/2015/10/21/chartex" xmlns:cx3="http://schemas.microsoft.com/office/drawing/2016/5/9/chartex" xmlns:cx4="http://schemas.microsoft.com/office/drawing/2016/5/10/chartex" xmlns:cx5="http://schemas.microsoft.com/office/drawing/2016/5/11/chartex" xmlns:cx6="http://schemas.microsoft.com/office/drawing/2016/5/12/chartex" xmlns:cx7="http://schemas.microsoft.com/office/drawing/2016/5/13/chartex" xmlns:cx8="http://schemas.microsoft.com/office/drawing/2016/5/14/chartex" xmlns:mc="http://schemas.openxmlformats.org/markup-compatibility/2006" xmlns:aink="http://schemas.microsoft.com/office/drawing/2016/ink" xmlns:am3d="http://schemas.microsoft.com/office/drawing/2017/model3d" xmlns:o="urn:schemas-microsoft-com:office:office" xmlns:oel="http://schemas.microsoft.com/office/2019/extlst" xmlns:r="http://schemas.openxmlformats.org/officeDocument/2006/relationships" xmlns:m="http://schemas.openxmlformats.org/officeDocument/2006/math" xmlns:v="urn:schemas-microsoft-com:vml" xmlns:wp14="http://schemas.microsoft.com/office/word/2010/wordprocessingDrawing" xmlns:wp="http://schemas.openxmlformats.org/drawingml/2006/wordprocessingDrawing" xmlns:w10="urn:schemas-microsoft-com:office:word" xmlns:w="http://schemas.openxmlformats.org/wordprocessingml/2006/main" xmlns:w14="http://schemas.microsoft.com/office/word/2010/wordml" xmlns:w15="http://schemas.microsoft.com/office/word/2012/wordml" xmlns:w16cex="http://schemas.microsoft.com/office/word/2018/wordml/cex" xmlns:w16cid="http://schemas.microsoft.com/office/word/2016/wordml/cid" xmlns:w16="http://schemas.microsoft.com/office/word/2018/wordml" xmlns:w16du="http://schemas.microsoft.com/office/word/2023/wordml/word16du" xmlns:w16sdtdh="http://schemas.microsoft.com/office/word/2020/wordml/sdtdatahash" xmlns:w16se="http://schemas.microsoft.com/office/word/2015/wordml/symex" xmlns:wpg="http://schemas.microsoft.com/office/word/2010/wordprocessingGroup" xmlns:wpi="http://schemas.microsoft.com/office/word/2010/wordprocessingInk" xmlns:wne="http://schemas.microsoft.com/office/word/2006/wordml" xmlns:wps="http://schemas.microsoft.com/office/word/2010/wordprocessingShape" mc:Ignorable="w14 w15 w16se w16cid w16 w16cex w16sdtdh wp14">
+<w:footnotes xmlns:wpc="http://schemas.microsoft.com/office/word/2010/wordprocessingCanvas" xmlns:cx="http://schemas.microsoft.com/office/drawing/2014/chartex" xmlns:cx1="http://schemas.microsoft.com/office/drawing/2015/9/8/chartex" xmlns:cx2="http://schemas.microsoft.com/office/drawing/2015/10/21/chartex" xmlns:cx3="http://schemas.microsoft.com/office/drawing/2016/5/9/chartex" xmlns:cx4="http://schemas.microsoft.com/office/drawing/2016/5/10/chartex" xmlns:cx5="http://schemas.microsoft.com/office/drawing/2016/5/11/chartex" xmlns:cx6="http://schemas.microsoft.com/office/drawing/2016/5/12/chartex" xmlns:cx7="http://schemas.microsoft.com/office/drawing/2016/5/13/chartex" xmlns:cx8="http://schemas.microsoft.com/office/drawing/2016/5/14/chartex" xmlns:mc="http://schemas.openxmlformats.org/markup-compatibility/2006" xmlns:aink="http://schemas.microsoft.com/office/drawing/2016/ink" xmlns:am3d="http://schemas.microsoft.com/office/drawing/2017/model3d" xmlns:o="urn:schemas-microsoft-com:office:office" xmlns:r="http://schemas.openxmlformats.org/officeDocument/2006/relationships" xmlns:m="http://schemas.openxmlformats.org/officeDocument/2006/math" xmlns:v="urn:schemas-microsoft-com:vml" xmlns:wp14="http://schemas.microsoft.com/office/word/2010/wordprocessingDrawing" xmlns:wp="http://schemas.openxmlformats.org/drawingml/2006/wordprocessingDrawing" xmlns:w10="urn:schemas-microsoft-com:office:word" xmlns:w="http://schemas.openxmlformats.org/wordprocessingml/2006/main" xmlns:w14="http://schemas.microsoft.com/office/word/2010/wordml" xmlns:w15="http://schemas.microsoft.com/office/word/2012/wordml" xmlns:w16cex="http://schemas.microsoft.com/office/word/2018/wordml/cex" xmlns:w16cid="http://schemas.microsoft.com/office/word/2016/wordml/cid" xmlns:w16="http://schemas.microsoft.com/office/word/2018/wordml" xmlns:w16sdtdh="http://schemas.microsoft.com/office/word/2020/wordml/sdtdatahash" xmlns:w16se="http://schemas.microsoft.com/office/word/2015/wordml/symex" xmlns:wpg="http://schemas.microsoft.com/office/word/2010/wordprocessingGroup" xmlns:wpi="http://schemas.microsoft.com/office/word/2010/wordprocessingInk" xmlns:wne="http://schemas.microsoft.com/office/word/2006/wordml" xmlns:wps="http://schemas.microsoft.com/office/word/2010/wordprocessingShape" mc:Ignorable="w14 w15 w16se w16cid w16 w16cex w16sdtdh wp14">
   <w:footnote w:type="separator" w:id="-1">
     <w:p>
       <w:pPr>
@@ -1792,7 +1624,7 @@
 </file>
 
 <file path=word/numbering.xml><?xml version="1.0" encoding="utf-8"?>
-<w:numbering xmlns:wpc="http://schemas.microsoft.com/office/word/2010/wordprocessingCanvas" xmlns:cx="http://schemas.microsoft.com/office/drawing/2014/chartex" xmlns:cx1="http://schemas.microsoft.com/office/drawing/2015/9/8/chartex" xmlns:cx2="http://schemas.microsoft.com/office/drawing/2015/10/21/chartex" xmlns:cx3="http://schemas.microsoft.com/office/drawing/2016/5/9/chartex" xmlns:cx4="http://schemas.microsoft.com/office/drawing/2016/5/10/chartex" xmlns:cx5="http://schemas.microsoft.com/office/drawing/2016/5/11/chartex" xmlns:cx6="http://schemas.microsoft.com/office/drawing/2016/5/12/chartex" xmlns:cx7="http://schemas.microsoft.com/office/drawing/2016/5/13/chartex" xmlns:cx8="http://schemas.microsoft.com/office/drawing/2016/5/14/chartex" xmlns:mc="http://schemas.openxmlformats.org/markup-compatibility/2006" xmlns:aink="http://schemas.microsoft.com/office/drawing/2016/ink" xmlns:am3d="http://schemas.microsoft.com/office/drawing/2017/model3d" xmlns:o="urn:schemas-microsoft-com:office:office" xmlns:oel="http://schemas.microsoft.com/office/2019/extlst" xmlns:r="http://schemas.openxmlformats.org/officeDocument/2006/relationships" xmlns:m="http://schemas.openxmlformats.org/officeDocument/2006/math" xmlns:v="urn:schemas-microsoft-com:vml" xmlns:wp14="http://schemas.microsoft.com/office/word/2010/wordprocessingDrawing" xmlns:wp="http://schemas.openxmlformats.org/drawingml/2006/wordprocessingDrawing" xmlns:w10="urn:schemas-microsoft-com:office:word" xmlns:w="http://schemas.openxmlformats.org/wordprocessingml/2006/main" xmlns:w14="http://schemas.microsoft.com/office/word/2010/wordml" xmlns:w15="http://schemas.microsoft.com/office/word/2012/wordml" xmlns:w16cex="http://schemas.microsoft.com/office/word/2018/wordml/cex" xmlns:w16cid="http://schemas.microsoft.com/office/word/2016/wordml/cid" xmlns:w16="http://schemas.microsoft.com/office/word/2018/wordml" xmlns:w16du="http://schemas.microsoft.com/office/word/2023/wordml/word16du" xmlns:w16sdtdh="http://schemas.microsoft.com/office/word/2020/wordml/sdtdatahash" xmlns:w16se="http://schemas.microsoft.com/office/word/2015/wordml/symex" xmlns:wpg="http://schemas.microsoft.com/office/word/2010/wordprocessingGroup" xmlns:wpi="http://schemas.microsoft.com/office/word/2010/wordprocessingInk" xmlns:wne="http://schemas.microsoft.com/office/word/2006/wordml" xmlns:wps="http://schemas.microsoft.com/office/word/2010/wordprocessingShape" mc:Ignorable="w14 w15 w16se w16cid w16 w16cex w16sdtdh wp14">
+<w:numbering xmlns:wpc="http://schemas.microsoft.com/office/word/2010/wordprocessingCanvas" xmlns:cx="http://schemas.microsoft.com/office/drawing/2014/chartex" xmlns:cx1="http://schemas.microsoft.com/office/drawing/2015/9/8/chartex" xmlns:cx2="http://schemas.microsoft.com/office/drawing/2015/10/21/chartex" xmlns:cx3="http://schemas.microsoft.com/office/drawing/2016/5/9/chartex" xmlns:cx4="http://schemas.microsoft.com/office/drawing/2016/5/10/chartex" xmlns:cx5="http://schemas.microsoft.com/office/drawing/2016/5/11/chartex" xmlns:cx6="http://schemas.microsoft.com/office/drawing/2016/5/12/chartex" xmlns:cx7="http://schemas.microsoft.com/office/drawing/2016/5/13/chartex" xmlns:cx8="http://schemas.microsoft.com/office/drawing/2016/5/14/chartex" xmlns:mc="http://schemas.openxmlformats.org/markup-compatibility/2006" xmlns:aink="http://schemas.microsoft.com/office/drawing/2016/ink" xmlns:am3d="http://schemas.microsoft.com/office/drawing/2017/model3d" xmlns:o="urn:schemas-microsoft-com:office:office" xmlns:r="http://schemas.openxmlformats.org/officeDocument/2006/relationships" xmlns:m="http://schemas.openxmlformats.org/officeDocument/2006/math" xmlns:v="urn:schemas-microsoft-com:vml" xmlns:wp14="http://schemas.microsoft.com/office/word/2010/wordprocessingDrawing" xmlns:wp="http://schemas.openxmlformats.org/drawingml/2006/wordprocessingDrawing" xmlns:w10="urn:schemas-microsoft-com:office:word" xmlns:w="http://schemas.openxmlformats.org/wordprocessingml/2006/main" xmlns:w14="http://schemas.microsoft.com/office/word/2010/wordml" xmlns:w15="http://schemas.microsoft.com/office/word/2012/wordml" xmlns:w16cex="http://schemas.microsoft.com/office/word/2018/wordml/cex" xmlns:w16cid="http://schemas.microsoft.com/office/word/2016/wordml/cid" xmlns:w16="http://schemas.microsoft.com/office/word/2018/wordml" xmlns:w16sdtdh="http://schemas.microsoft.com/office/word/2020/wordml/sdtdatahash" xmlns:w16se="http://schemas.microsoft.com/office/word/2015/wordml/symex" xmlns:wpg="http://schemas.microsoft.com/office/word/2010/wordprocessingGroup" xmlns:wpi="http://schemas.microsoft.com/office/word/2010/wordprocessingInk" xmlns:wne="http://schemas.microsoft.com/office/word/2006/wordml" xmlns:wps="http://schemas.microsoft.com/office/word/2010/wordprocessingShape" mc:Ignorable="w14 w15 w16se w16cid w16 w16cex w16sdtdh wp14">
   <w:abstractNum w:abstractNumId="0" w15:restartNumberingAfterBreak="0">
     <w:nsid w:val="37B00731"/>
     <w:multiLevelType w:val="hybridMultilevel"/>
@@ -2245,16 +2077,16 @@
       </w:rPr>
     </w:lvl>
   </w:abstractNum>
-  <w:num w:numId="1" w16cid:durableId="874316041">
+  <w:num w:numId="1">
     <w:abstractNumId w:val="3"/>
   </w:num>
-  <w:num w:numId="2" w16cid:durableId="1177883112">
+  <w:num w:numId="2">
     <w:abstractNumId w:val="0"/>
   </w:num>
-  <w:num w:numId="3" w16cid:durableId="1119376024">
+  <w:num w:numId="3">
     <w:abstractNumId w:val="1"/>
   </w:num>
-  <w:num w:numId="4" w16cid:durableId="615677727">
+  <w:num w:numId="4">
     <w:abstractNumId w:val="2"/>
   </w:num>
 </w:numbering>
@@ -3165,7 +2997,7 @@
 </file>
 
 <file path=word/glossary/document.xml><?xml version="1.0" encoding="utf-8"?>
-<w:glossaryDocument xmlns:wpc="http://schemas.microsoft.com/office/word/2010/wordprocessingCanvas" xmlns:cx="http://schemas.microsoft.com/office/drawing/2014/chartex" xmlns:cx1="http://schemas.microsoft.com/office/drawing/2015/9/8/chartex" xmlns:cx2="http://schemas.microsoft.com/office/drawing/2015/10/21/chartex" xmlns:cx3="http://schemas.microsoft.com/office/drawing/2016/5/9/chartex" xmlns:cx4="http://schemas.microsoft.com/office/drawing/2016/5/10/chartex" xmlns:cx5="http://schemas.microsoft.com/office/drawing/2016/5/11/chartex" xmlns:cx6="http://schemas.microsoft.com/office/drawing/2016/5/12/chartex" xmlns:cx7="http://schemas.microsoft.com/office/drawing/2016/5/13/chartex" xmlns:cx8="http://schemas.microsoft.com/office/drawing/2016/5/14/chartex" xmlns:mc="http://schemas.openxmlformats.org/markup-compatibility/2006" xmlns:aink="http://schemas.microsoft.com/office/drawing/2016/ink" xmlns:am3d="http://schemas.microsoft.com/office/drawing/2017/model3d" xmlns:o="urn:schemas-microsoft-com:office:office" xmlns:oel="http://schemas.microsoft.com/office/2019/extlst" xmlns:r="http://schemas.openxmlformats.org/officeDocument/2006/relationships" xmlns:m="http://schemas.openxmlformats.org/officeDocument/2006/math" xmlns:v="urn:schemas-microsoft-com:vml" xmlns:wp14="http://schemas.microsoft.com/office/word/2010/wordprocessingDrawing" xmlns:wp="http://schemas.openxmlformats.org/drawingml/2006/wordprocessingDrawing" xmlns:w10="urn:schemas-microsoft-com:office:word" xmlns:w="http://schemas.openxmlformats.org/wordprocessingml/2006/main" xmlns:w14="http://schemas.microsoft.com/office/word/2010/wordml" xmlns:w15="http://schemas.microsoft.com/office/word/2012/wordml" xmlns:w16cex="http://schemas.microsoft.com/office/word/2018/wordml/cex" xmlns:w16cid="http://schemas.microsoft.com/office/word/2016/wordml/cid" xmlns:w16="http://schemas.microsoft.com/office/word/2018/wordml" xmlns:w16du="http://schemas.microsoft.com/office/word/2023/wordml/word16du" xmlns:w16sdtdh="http://schemas.microsoft.com/office/word/2020/wordml/sdtdatahash" xmlns:w16se="http://schemas.microsoft.com/office/word/2015/wordml/symex" xmlns:wpg="http://schemas.microsoft.com/office/word/2010/wordprocessingGroup" xmlns:wpi="http://schemas.microsoft.com/office/word/2010/wordprocessingInk" xmlns:wne="http://schemas.microsoft.com/office/word/2006/wordml" xmlns:wps="http://schemas.microsoft.com/office/word/2010/wordprocessingShape" mc:Ignorable="w14 w15 w16se w16cid w16 w16cex w16sdtdh wp14">
+<w:glossaryDocument xmlns:wpc="http://schemas.microsoft.com/office/word/2010/wordprocessingCanvas" xmlns:cx="http://schemas.microsoft.com/office/drawing/2014/chartex" xmlns:cx1="http://schemas.microsoft.com/office/drawing/2015/9/8/chartex" xmlns:cx2="http://schemas.microsoft.com/office/drawing/2015/10/21/chartex" xmlns:cx3="http://schemas.microsoft.com/office/drawing/2016/5/9/chartex" xmlns:cx4="http://schemas.microsoft.com/office/drawing/2016/5/10/chartex" xmlns:cx5="http://schemas.microsoft.com/office/drawing/2016/5/11/chartex" xmlns:cx6="http://schemas.microsoft.com/office/drawing/2016/5/12/chartex" xmlns:cx7="http://schemas.microsoft.com/office/drawing/2016/5/13/chartex" xmlns:cx8="http://schemas.microsoft.com/office/drawing/2016/5/14/chartex" xmlns:mc="http://schemas.openxmlformats.org/markup-compatibility/2006" xmlns:aink="http://schemas.microsoft.com/office/drawing/2016/ink" xmlns:am3d="http://schemas.microsoft.com/office/drawing/2017/model3d" xmlns:o="urn:schemas-microsoft-com:office:office" xmlns:r="http://schemas.openxmlformats.org/officeDocument/2006/relationships" xmlns:m="http://schemas.openxmlformats.org/officeDocument/2006/math" xmlns:v="urn:schemas-microsoft-com:vml" xmlns:wp14="http://schemas.microsoft.com/office/word/2010/wordprocessingDrawing" xmlns:wp="http://schemas.openxmlformats.org/drawingml/2006/wordprocessingDrawing" xmlns:w10="urn:schemas-microsoft-com:office:word" xmlns:w="http://schemas.openxmlformats.org/wordprocessingml/2006/main" xmlns:w14="http://schemas.microsoft.com/office/word/2010/wordml" xmlns:w15="http://schemas.microsoft.com/office/word/2012/wordml" xmlns:w16cex="http://schemas.microsoft.com/office/word/2018/wordml/cex" xmlns:w16cid="http://schemas.microsoft.com/office/word/2016/wordml/cid" xmlns:w16="http://schemas.microsoft.com/office/word/2018/wordml" xmlns:w16sdtdh="http://schemas.microsoft.com/office/word/2020/wordml/sdtdatahash" xmlns:w16se="http://schemas.microsoft.com/office/word/2015/wordml/symex" xmlns:wpg="http://schemas.microsoft.com/office/word/2010/wordprocessingGroup" xmlns:wpi="http://schemas.microsoft.com/office/word/2010/wordprocessingInk" xmlns:wne="http://schemas.microsoft.com/office/word/2006/wordml" xmlns:wps="http://schemas.microsoft.com/office/word/2010/wordprocessingShape" mc:Ignorable="w14 w15 w16se w16cid w16 w16cex w16sdtdh wp14">
   <w:docParts>
     <w:docPart>
       <w:docPartPr>
@@ -3320,8 +3152,11 @@
     <w:rsid w:val="00071A0F"/>
     <w:rsid w:val="001F5B5A"/>
     <w:rsid w:val="004427CE"/>
+    <w:rsid w:val="007335FE"/>
     <w:rsid w:val="009E33A9"/>
     <w:rsid w:val="00A43F3D"/>
+    <w:rsid w:val="00C7632E"/>
+    <w:rsid w:val="00EC26FC"/>
   </w:rsids>
   <m:mathPr>
     <m:mathFont m:val="Cambria Math"/>
@@ -4093,6 +3928,38 @@
 </file>
 
 <file path=customXml/item2.xml><?xml version="1.0" encoding="utf-8"?>
+<b:Sources xmlns:b="http://schemas.openxmlformats.org/officeDocument/2006/bibliography" xmlns="http://schemas.openxmlformats.org/officeDocument/2006/bibliography" SelectedStyle="\APASixthEditionOfficeOnline.xsl" StyleName="APA" Version="6"/>
+</file>
+
+<file path=customXml/item3.xml><?xml version="1.0" encoding="utf-8"?>
+<p:properties xmlns:p="http://schemas.microsoft.com/office/2006/metadata/properties" xmlns:xsi="http://www.w3.org/2001/XMLSchema-instance" xmlns:pc="http://schemas.microsoft.com/office/infopath/2007/PartnerControls">
+  <documentManagement>
+    <_ip_UnifiedCompliancePolicyUIAction xmlns="http://schemas.microsoft.com/sharepoint/v3" xsi:nil="true"/>
+    <Image xmlns="71af3243-3dd4-4a8d-8c0d-dd76da1f02a5">
+      <Url xsi:nil="true"/>
+      <Description xsi:nil="true"/>
+    </Image>
+    <Status xmlns="71af3243-3dd4-4a8d-8c0d-dd76da1f02a5">Not started</Status>
+    <_ip_UnifiedCompliancePolicyProperties xmlns="http://schemas.microsoft.com/sharepoint/v3" xsi:nil="true"/>
+    <lcf76f155ced4ddcb4097134ff3c332f xmlns="71af3243-3dd4-4a8d-8c0d-dd76da1f02a5">
+      <Terms xmlns="http://schemas.microsoft.com/office/infopath/2007/PartnerControls"/>
+    </lcf76f155ced4ddcb4097134ff3c332f>
+    <TaxCatchAll xmlns="230e9df3-be65-4c73-a93b-d1236ebd677e"/>
+    <MediaServiceKeyPoints xmlns="71af3243-3dd4-4a8d-8c0d-dd76da1f02a5" xsi:nil="true"/>
+  </documentManagement>
+</p:properties>
+</file>
+
+<file path=customXml/item4.xml><?xml version="1.0" encoding="utf-8"?>
+<?mso-contentType ?>
+<FormTemplates xmlns="http://schemas.microsoft.com/sharepoint/v3/contenttype/forms">
+  <Display>DocumentLibraryForm</Display>
+  <Edit>DocumentLibraryForm</Edit>
+  <New>DocumentLibraryForm</New>
+</FormTemplates>
+</file>
+
+<file path=customXml/item5.xml><?xml version="1.0" encoding="utf-8"?>
 <ct:contentTypeSchema xmlns:ct="http://schemas.microsoft.com/office/2006/metadata/contentType" xmlns:ma="http://schemas.microsoft.com/office/2006/metadata/properties/metaAttributes" ct:_="" ma:_="" ma:contentTypeName="Document" ma:contentTypeID="0x01010079F111ED35F8CC479449609E8A0923A6" ma:contentTypeVersion="18" ma:contentTypeDescription="Create a new document." ma:contentTypeScope="" ma:versionID="22a266b9fa9a230c5a512669d8b298c3">
   <xsd:schema xmlns:xsd="http://www.w3.org/2001/XMLSchema" xmlns:xs="http://www.w3.org/2001/XMLSchema" xmlns:p="http://schemas.microsoft.com/office/2006/metadata/properties" xmlns:ns1="http://schemas.microsoft.com/sharepoint/v3" xmlns:ns2="71af3243-3dd4-4a8d-8c0d-dd76da1f02a5" xmlns:ns3="16c05727-aa75-4e4a-9b5f-8a80a1165891" xmlns:ns4="230e9df3-be65-4c73-a93b-d1236ebd677e" targetNamespace="http://schemas.microsoft.com/office/2006/metadata/properties" ma:root="true" ma:fieldsID="eddc33fff6b14141ee5c74a0d29ea6a1" ns1:_="" ns2:_="" ns3:_="" ns4:_="">
     <xsd:import namespace="http://schemas.microsoft.com/sharepoint/v3"/>
@@ -4368,38 +4235,6 @@
 </ct:contentTypeSchema>
 </file>
 
-<file path=customXml/item3.xml><?xml version="1.0" encoding="utf-8"?>
-<?mso-contentType ?>
-<FormTemplates xmlns="http://schemas.microsoft.com/sharepoint/v3/contenttype/forms">
-  <Display>DocumentLibraryForm</Display>
-  <Edit>DocumentLibraryForm</Edit>
-  <New>DocumentLibraryForm</New>
-</FormTemplates>
-</file>
-
-<file path=customXml/item4.xml><?xml version="1.0" encoding="utf-8"?>
-<p:properties xmlns:p="http://schemas.microsoft.com/office/2006/metadata/properties" xmlns:xsi="http://www.w3.org/2001/XMLSchema-instance" xmlns:pc="http://schemas.microsoft.com/office/infopath/2007/PartnerControls">
-  <documentManagement>
-    <_ip_UnifiedCompliancePolicyUIAction xmlns="http://schemas.microsoft.com/sharepoint/v3" xsi:nil="true"/>
-    <Image xmlns="71af3243-3dd4-4a8d-8c0d-dd76da1f02a5">
-      <Url xsi:nil="true"/>
-      <Description xsi:nil="true"/>
-    </Image>
-    <Status xmlns="71af3243-3dd4-4a8d-8c0d-dd76da1f02a5">Not started</Status>
-    <_ip_UnifiedCompliancePolicyProperties xmlns="http://schemas.microsoft.com/sharepoint/v3" xsi:nil="true"/>
-    <lcf76f155ced4ddcb4097134ff3c332f xmlns="71af3243-3dd4-4a8d-8c0d-dd76da1f02a5">
-      <Terms xmlns="http://schemas.microsoft.com/office/infopath/2007/PartnerControls"/>
-    </lcf76f155ced4ddcb4097134ff3c332f>
-    <TaxCatchAll xmlns="230e9df3-be65-4c73-a93b-d1236ebd677e"/>
-    <MediaServiceKeyPoints xmlns="71af3243-3dd4-4a8d-8c0d-dd76da1f02a5" xsi:nil="true"/>
-  </documentManagement>
-</p:properties>
-</file>
-
-<file path=customXml/item5.xml><?xml version="1.0" encoding="utf-8"?>
-<b:Sources xmlns:b="http://schemas.openxmlformats.org/officeDocument/2006/bibliography" xmlns="http://schemas.openxmlformats.org/officeDocument/2006/bibliography" SelectedStyle="\APASixthEditionOfficeOnline.xsl" StyleName="APA" Version="6"/>
-</file>
-
 <file path=customXml/itemProps1.xml><?xml version="1.0" encoding="utf-8"?>
 <ds:datastoreItem xmlns:ds="http://schemas.openxmlformats.org/officeDocument/2006/customXml" ds:itemID="{55AF091B-3C7A-41E3-B477-F2FDAA23CFDA}">
   <ds:schemaRefs>
@@ -4409,6 +4244,34 @@
 </file>
 
 <file path=customXml/itemProps2.xml><?xml version="1.0" encoding="utf-8"?>
+<ds:datastoreItem xmlns:ds="http://schemas.openxmlformats.org/officeDocument/2006/customXml" ds:itemID="{BA4EC212-7674-45B8-A525-B487A0DE2415}">
+  <ds:schemaRefs>
+    <ds:schemaRef ds:uri="http://schemas.openxmlformats.org/officeDocument/2006/bibliography"/>
+  </ds:schemaRefs>
+</ds:datastoreItem>
+</file>
+
+<file path=customXml/itemProps3.xml><?xml version="1.0" encoding="utf-8"?>
+<ds:datastoreItem xmlns:ds="http://schemas.openxmlformats.org/officeDocument/2006/customXml" ds:itemID="{4F19F71B-31A8-4ABF-BAE0-05E6A1778B7F}">
+  <ds:schemaRefs>
+    <ds:schemaRef ds:uri="http://schemas.microsoft.com/office/2006/metadata/properties"/>
+    <ds:schemaRef ds:uri="http://schemas.microsoft.com/office/infopath/2007/PartnerControls"/>
+    <ds:schemaRef ds:uri="http://schemas.microsoft.com/sharepoint/v3"/>
+    <ds:schemaRef ds:uri="71af3243-3dd4-4a8d-8c0d-dd76da1f02a5"/>
+    <ds:schemaRef ds:uri="230e9df3-be65-4c73-a93b-d1236ebd677e"/>
+  </ds:schemaRefs>
+</ds:datastoreItem>
+</file>
+
+<file path=customXml/itemProps4.xml><?xml version="1.0" encoding="utf-8"?>
+<ds:datastoreItem xmlns:ds="http://schemas.openxmlformats.org/officeDocument/2006/customXml" ds:itemID="{A19C2273-4D2E-4000-8DAB-D9C834429A07}">
+  <ds:schemaRefs>
+    <ds:schemaRef ds:uri="http://schemas.microsoft.com/sharepoint/v3/contenttype/forms"/>
+  </ds:schemaRefs>
+</ds:datastoreItem>
+</file>
+
+<file path=customXml/itemProps5.xml><?xml version="1.0" encoding="utf-8"?>
 <ds:datastoreItem xmlns:ds="http://schemas.openxmlformats.org/officeDocument/2006/customXml" ds:itemID="{C33CC826-6B93-4F43-97DC-BA44A63457A7}">
   <ds:schemaRefs>
     <ds:schemaRef ds:uri="http://schemas.microsoft.com/office/2006/metadata/contentType"/>
@@ -4427,32 +4290,4 @@
     <ds:schemaRef ds:uri="http://schemas.microsoft.com/internal/obd"/>
   </ds:schemaRefs>
 </ds:datastoreItem>
-</file>
-
-<file path=customXml/itemProps3.xml><?xml version="1.0" encoding="utf-8"?>
-<ds:datastoreItem xmlns:ds="http://schemas.openxmlformats.org/officeDocument/2006/customXml" ds:itemID="{A19C2273-4D2E-4000-8DAB-D9C834429A07}">
-  <ds:schemaRefs>
-    <ds:schemaRef ds:uri="http://schemas.microsoft.com/sharepoint/v3/contenttype/forms"/>
-  </ds:schemaRefs>
-</ds:datastoreItem>
-</file>
-
-<file path=customXml/itemProps4.xml><?xml version="1.0" encoding="utf-8"?>
-<ds:datastoreItem xmlns:ds="http://schemas.openxmlformats.org/officeDocument/2006/customXml" ds:itemID="{4F19F71B-31A8-4ABF-BAE0-05E6A1778B7F}">
-  <ds:schemaRefs>
-    <ds:schemaRef ds:uri="http://schemas.microsoft.com/office/2006/metadata/properties"/>
-    <ds:schemaRef ds:uri="http://schemas.microsoft.com/office/infopath/2007/PartnerControls"/>
-    <ds:schemaRef ds:uri="http://schemas.microsoft.com/sharepoint/v3"/>
-    <ds:schemaRef ds:uri="71af3243-3dd4-4a8d-8c0d-dd76da1f02a5"/>
-    <ds:schemaRef ds:uri="230e9df3-be65-4c73-a93b-d1236ebd677e"/>
-  </ds:schemaRefs>
-</ds:datastoreItem>
-</file>
-
-<file path=customXml/itemProps5.xml><?xml version="1.0" encoding="utf-8"?>
-<ds:datastoreItem xmlns:ds="http://schemas.openxmlformats.org/officeDocument/2006/customXml" ds:itemID="{BA4EC212-7674-45B8-A525-B487A0DE2415}">
-  <ds:schemaRefs>
-    <ds:schemaRef ds:uri="http://schemas.openxmlformats.org/officeDocument/2006/bibliography"/>
-  </ds:schemaRefs>
-</ds:datastoreItem>
 </file>
</xml_diff>

<commit_message>
Correct wrong number in Reference
</commit_message>
<xml_diff>
--- a/res/AlfredPaguio_CV.docx
+++ b/res/AlfredPaguio_CV.docx
@@ -1,6 +1,6 @@
 
 <file path=word/document.xml><?xml version="1.0" encoding="utf-8"?>
-<w:document xmlns:wpc="http://schemas.microsoft.com/office/word/2010/wordprocessingCanvas" xmlns:cx="http://schemas.microsoft.com/office/drawing/2014/chartex" xmlns:cx1="http://schemas.microsoft.com/office/drawing/2015/9/8/chartex" xmlns:cx2="http://schemas.microsoft.com/office/drawing/2015/10/21/chartex" xmlns:cx3="http://schemas.microsoft.com/office/drawing/2016/5/9/chartex" xmlns:cx4="http://schemas.microsoft.com/office/drawing/2016/5/10/chartex" xmlns:cx5="http://schemas.microsoft.com/office/drawing/2016/5/11/chartex" xmlns:cx6="http://schemas.microsoft.com/office/drawing/2016/5/12/chartex" xmlns:cx7="http://schemas.microsoft.com/office/drawing/2016/5/13/chartex" xmlns:cx8="http://schemas.microsoft.com/office/drawing/2016/5/14/chartex" xmlns:mc="http://schemas.openxmlformats.org/markup-compatibility/2006" xmlns:aink="http://schemas.microsoft.com/office/drawing/2016/ink" xmlns:am3d="http://schemas.microsoft.com/office/drawing/2017/model3d" xmlns:o="urn:schemas-microsoft-com:office:office" xmlns:r="http://schemas.openxmlformats.org/officeDocument/2006/relationships" xmlns:m="http://schemas.openxmlformats.org/officeDocument/2006/math" xmlns:v="urn:schemas-microsoft-com:vml" xmlns:wp14="http://schemas.microsoft.com/office/word/2010/wordprocessingDrawing" xmlns:wp="http://schemas.openxmlformats.org/drawingml/2006/wordprocessingDrawing" xmlns:w10="urn:schemas-microsoft-com:office:word" xmlns:w="http://schemas.openxmlformats.org/wordprocessingml/2006/main" xmlns:w14="http://schemas.microsoft.com/office/word/2010/wordml" xmlns:w15="http://schemas.microsoft.com/office/word/2012/wordml" xmlns:w16cex="http://schemas.microsoft.com/office/word/2018/wordml/cex" xmlns:w16cid="http://schemas.microsoft.com/office/word/2016/wordml/cid" xmlns:w16="http://schemas.microsoft.com/office/word/2018/wordml" xmlns:w16sdtdh="http://schemas.microsoft.com/office/word/2020/wordml/sdtdatahash" xmlns:w16se="http://schemas.microsoft.com/office/word/2015/wordml/symex" xmlns:wpg="http://schemas.microsoft.com/office/word/2010/wordprocessingGroup" xmlns:wpi="http://schemas.microsoft.com/office/word/2010/wordprocessingInk" xmlns:wne="http://schemas.microsoft.com/office/word/2006/wordml" xmlns:wps="http://schemas.microsoft.com/office/word/2010/wordprocessingShape" mc:Ignorable="w14 w15 w16se w16cid w16 w16cex w16sdtdh wp14">
+<w:document xmlns:wpc="http://schemas.microsoft.com/office/word/2010/wordprocessingCanvas" xmlns:cx="http://schemas.microsoft.com/office/drawing/2014/chartex" xmlns:cx1="http://schemas.microsoft.com/office/drawing/2015/9/8/chartex" xmlns:cx2="http://schemas.microsoft.com/office/drawing/2015/10/21/chartex" xmlns:cx3="http://schemas.microsoft.com/office/drawing/2016/5/9/chartex" xmlns:cx4="http://schemas.microsoft.com/office/drawing/2016/5/10/chartex" xmlns:cx5="http://schemas.microsoft.com/office/drawing/2016/5/11/chartex" xmlns:cx6="http://schemas.microsoft.com/office/drawing/2016/5/12/chartex" xmlns:cx7="http://schemas.microsoft.com/office/drawing/2016/5/13/chartex" xmlns:cx8="http://schemas.microsoft.com/office/drawing/2016/5/14/chartex" xmlns:mc="http://schemas.openxmlformats.org/markup-compatibility/2006" xmlns:aink="http://schemas.microsoft.com/office/drawing/2016/ink" xmlns:am3d="http://schemas.microsoft.com/office/drawing/2017/model3d" xmlns:o="urn:schemas-microsoft-com:office:office" xmlns:oel="http://schemas.microsoft.com/office/2019/extlst" xmlns:r="http://schemas.openxmlformats.org/officeDocument/2006/relationships" xmlns:m="http://schemas.openxmlformats.org/officeDocument/2006/math" xmlns:v="urn:schemas-microsoft-com:vml" xmlns:wp14="http://schemas.microsoft.com/office/word/2010/wordprocessingDrawing" xmlns:wp="http://schemas.openxmlformats.org/drawingml/2006/wordprocessingDrawing" xmlns:w10="urn:schemas-microsoft-com:office:word" xmlns:w="http://schemas.openxmlformats.org/wordprocessingml/2006/main" xmlns:w14="http://schemas.microsoft.com/office/word/2010/wordml" xmlns:w15="http://schemas.microsoft.com/office/word/2012/wordml" xmlns:w16cex="http://schemas.microsoft.com/office/word/2018/wordml/cex" xmlns:w16cid="http://schemas.microsoft.com/office/word/2016/wordml/cid" xmlns:w16="http://schemas.microsoft.com/office/word/2018/wordml" xmlns:w16du="http://schemas.microsoft.com/office/word/2023/wordml/word16du" xmlns:w16sdtdh="http://schemas.microsoft.com/office/word/2020/wordml/sdtdatahash" xmlns:w16se="http://schemas.microsoft.com/office/word/2015/wordml/symex" xmlns:wpg="http://schemas.microsoft.com/office/word/2010/wordprocessingGroup" xmlns:wpi="http://schemas.microsoft.com/office/word/2010/wordprocessingInk" xmlns:wne="http://schemas.microsoft.com/office/word/2006/wordml" xmlns:wps="http://schemas.microsoft.com/office/word/2010/wordprocessingShape" mc:Ignorable="w14 w15 w16se w16cid w16 w16cex w16sdtdh wp14">
   <w:body>
     <w:p>
       <w:pPr>
@@ -118,6 +118,7 @@
           </w:rPr>
           <w:t>linkedin.com/in/</w:t>
         </w:r>
+        <w:proofErr w:type="spellStart"/>
         <w:r>
           <w:rPr>
             <w:rFonts w:ascii="Arial" w:eastAsia="Arial" w:hAnsi="Arial" w:cs="Arial"/>
@@ -127,6 +128,7 @@
           </w:rPr>
           <w:t>alfredpaguio</w:t>
         </w:r>
+        <w:proofErr w:type="spellEnd"/>
         <w:r>
           <w:rPr>
             <w:rFonts w:ascii="Arial" w:eastAsia="Arial" w:hAnsi="Arial" w:cs="Arial"/>
@@ -154,6 +156,7 @@
           </w:rPr>
           <w:t>github.com/</w:t>
         </w:r>
+        <w:proofErr w:type="spellStart"/>
       </w:hyperlink>
       <w:r>
         <w:rPr>
@@ -164,6 +167,7 @@
         </w:rPr>
         <w:t>alfredpaguio</w:t>
       </w:r>
+      <w:proofErr w:type="spellEnd"/>
     </w:p>
     <w:p>
       <w:pPr>
@@ -804,7 +808,25 @@
           <w:sz w:val="20"/>
           <w:szCs w:val="20"/>
         </w:rPr>
-        <w:t xml:space="preserve"> Nite Guerrero in the development of the Personal Data Sheet System for the School Division Office - Muntinlupa project, contributing to software code creation and feature enhancement.</w:t>
+        <w:t xml:space="preserve"> </w:t>
+      </w:r>
+      <w:proofErr w:type="spellStart"/>
+      <w:r>
+        <w:rPr>
+          <w:rFonts w:ascii="Arial" w:eastAsia="Arial" w:hAnsi="Arial" w:cs="Arial"/>
+          <w:sz w:val="20"/>
+          <w:szCs w:val="20"/>
+        </w:rPr>
+        <w:t>Nite</w:t>
+      </w:r>
+      <w:proofErr w:type="spellEnd"/>
+      <w:r>
+        <w:rPr>
+          <w:rFonts w:ascii="Arial" w:eastAsia="Arial" w:hAnsi="Arial" w:cs="Arial"/>
+          <w:sz w:val="20"/>
+          <w:szCs w:val="20"/>
+        </w:rPr>
+        <w:t xml:space="preserve"> Guerrero in the development of the Personal Data Sheet System for the School Division Office - Muntinlupa project, contributing to software code creation and feature enhancement.</w:t>
       </w:r>
     </w:p>
     <w:p>
@@ -1327,7 +1349,21 @@
               <w:rPr>
                 <w:rFonts w:ascii="Arial" w:eastAsia="Arial" w:hAnsi="Arial" w:cs="Arial"/>
               </w:rPr>
-              <w:t>Pamantasan ng Lungsod ng Muntinlupa</w:t>
+              <w:t xml:space="preserve">Pamantasan ng </w:t>
+            </w:r>
+            <w:proofErr w:type="spellStart"/>
+            <w:r>
+              <w:rPr>
+                <w:rFonts w:ascii="Arial" w:eastAsia="Arial" w:hAnsi="Arial" w:cs="Arial"/>
+              </w:rPr>
+              <w:t>Lungsod</w:t>
+            </w:r>
+            <w:proofErr w:type="spellEnd"/>
+            <w:r>
+              <w:rPr>
+                <w:rFonts w:ascii="Arial" w:eastAsia="Arial" w:hAnsi="Arial" w:cs="Arial"/>
+              </w:rPr>
+              <w:t xml:space="preserve"> ng Muntinlupa</w:t>
             </w:r>
           </w:p>
         </w:tc>
@@ -1443,7 +1479,25 @@
                 <w:sz w:val="20"/>
                 <w:szCs w:val="20"/>
               </w:rPr>
-              <w:t>University Road, Poblacion, Muntinlupa, Metro Manila</w:t>
+              <w:t xml:space="preserve">University Road, </w:t>
+            </w:r>
+            <w:proofErr w:type="spellStart"/>
+            <w:r>
+              <w:rPr>
+                <w:rFonts w:ascii="Arial" w:eastAsia="Arial" w:hAnsi="Arial" w:cs="Arial"/>
+                <w:sz w:val="20"/>
+                <w:szCs w:val="20"/>
+              </w:rPr>
+              <w:t>Poblacion</w:t>
+            </w:r>
+            <w:proofErr w:type="spellEnd"/>
+            <w:r>
+              <w:rPr>
+                <w:rFonts w:ascii="Arial" w:eastAsia="Arial" w:hAnsi="Arial" w:cs="Arial"/>
+                <w:sz w:val="20"/>
+                <w:szCs w:val="20"/>
+              </w:rPr>
+              <w:t>, Muntinlupa, Metro Manila</w:t>
             </w:r>
           </w:p>
         </w:tc>
@@ -1578,6 +1632,7 @@
           <w:szCs w:val="20"/>
         </w:rPr>
       </w:pPr>
+      <w:proofErr w:type="spellStart"/>
       <w:r>
         <w:rPr>
           <w:rFonts w:ascii="Arial" w:hAnsi="Arial" w:cs="Arial"/>
@@ -1586,90 +1641,9 @@
           <w:sz w:val="20"/>
           <w:szCs w:val="20"/>
         </w:rPr>
-        <w:t xml:space="preserve">Nite Guerrero </w:t>
-      </w:r>
-      <w:r>
-        <w:rPr>
-          <w:rFonts w:ascii="Arial" w:eastAsia="Arial" w:hAnsi="Arial" w:cs="Arial"/>
-          <w:sz w:val="20"/>
-          <w:szCs w:val="20"/>
-        </w:rPr>
-        <w:t xml:space="preserve">| </w:t>
-      </w:r>
-      <w:r>
-        <w:rPr>
-          <w:rFonts w:ascii="Arial" w:eastAsia="Arial" w:hAnsi="Arial" w:cs="Arial"/>
-          <w:sz w:val="20"/>
-          <w:szCs w:val="20"/>
-        </w:rPr>
-        <w:t>Instructor IV</w:t>
-      </w:r>
-      <w:r>
-        <w:rPr>
-          <w:rFonts w:ascii="Arial" w:eastAsia="Arial" w:hAnsi="Arial" w:cs="Arial"/>
-          <w:sz w:val="20"/>
-          <w:szCs w:val="20"/>
-        </w:rPr>
-        <w:t xml:space="preserve"> </w:t>
-      </w:r>
-      <w:r>
-        <w:rPr>
-          <w:rFonts w:ascii="Arial" w:eastAsia="Arial" w:hAnsi="Arial" w:cs="Arial"/>
-          <w:sz w:val="20"/>
-          <w:szCs w:val="20"/>
-        </w:rPr>
-        <w:t>–</w:t>
-      </w:r>
-      <w:r>
-        <w:rPr>
-          <w:rFonts w:ascii="Arial" w:eastAsia="Arial" w:hAnsi="Arial" w:cs="Arial"/>
-          <w:sz w:val="20"/>
-          <w:szCs w:val="20"/>
-        </w:rPr>
-        <w:t xml:space="preserve"> </w:t>
-      </w:r>
-      <w:r>
-        <w:rPr>
-          <w:rFonts w:ascii="Arial" w:eastAsia="Arial" w:hAnsi="Arial" w:cs="Arial"/>
-          <w:sz w:val="20"/>
-          <w:szCs w:val="20"/>
-        </w:rPr>
-        <w:t>Far Eastern University Alabang</w:t>
-      </w:r>
-      <w:r>
-        <w:rPr>
-          <w:rFonts w:ascii="Arial" w:eastAsia="Arial" w:hAnsi="Arial" w:cs="Arial"/>
-          <w:sz w:val="20"/>
-          <w:szCs w:val="20"/>
-        </w:rPr>
-        <w:t xml:space="preserve"> </w:t>
-      </w:r>
-      <w:r>
-        <w:rPr>
-          <w:rFonts w:ascii="Arial" w:eastAsia="Arial" w:hAnsi="Arial" w:cs="Arial"/>
-          <w:sz w:val="20"/>
-          <w:szCs w:val="20"/>
-        </w:rPr>
-        <w:t xml:space="preserve">| </w:t>
-      </w:r>
-      <w:r>
-        <w:rPr>
-          <w:rFonts w:ascii="Arial" w:eastAsia="Arial" w:hAnsi="Arial" w:cs="Arial"/>
-          <w:sz w:val="20"/>
-          <w:szCs w:val="20"/>
-        </w:rPr>
-        <w:t>09756956718</w:t>
-      </w:r>
-    </w:p>
-    <w:p>
-      <w:pPr>
-        <w:ind w:left="216"/>
-        <w:rPr>
-          <w:rFonts w:ascii="Arial" w:eastAsia="Arial" w:hAnsi="Arial" w:cs="Arial"/>
-          <w:sz w:val="20"/>
-          <w:szCs w:val="20"/>
-        </w:rPr>
-      </w:pPr>
+        <w:t>Nite</w:t>
+      </w:r>
+      <w:proofErr w:type="spellEnd"/>
       <w:r>
         <w:rPr>
           <w:rFonts w:ascii="Arial" w:hAnsi="Arial" w:cs="Arial"/>
@@ -1678,7 +1652,7 @@
           <w:sz w:val="20"/>
           <w:szCs w:val="20"/>
         </w:rPr>
-        <w:t>Jacob F. Dumlao</w:t>
+        <w:t xml:space="preserve"> Guerrero </w:t>
       </w:r>
       <w:r>
         <w:rPr>
@@ -1688,6 +1662,30 @@
           <w:sz w:val="20"/>
           <w:szCs w:val="20"/>
         </w:rPr>
+        <w:tab/>
+      </w:r>
+      <w:r>
+        <w:rPr>
+          <w:rFonts w:ascii="Arial" w:eastAsia="Arial" w:hAnsi="Arial" w:cs="Arial"/>
+          <w:sz w:val="20"/>
+          <w:szCs w:val="20"/>
+        </w:rPr>
+        <w:t xml:space="preserve">| </w:t>
+      </w:r>
+      <w:r>
+        <w:rPr>
+          <w:rFonts w:ascii="Arial" w:eastAsia="Arial" w:hAnsi="Arial" w:cs="Arial"/>
+          <w:sz w:val="20"/>
+          <w:szCs w:val="20"/>
+        </w:rPr>
+        <w:t>Instructor IV</w:t>
+      </w:r>
+      <w:r>
+        <w:rPr>
+          <w:rFonts w:ascii="Arial" w:eastAsia="Arial" w:hAnsi="Arial" w:cs="Arial"/>
+          <w:sz w:val="20"/>
+          <w:szCs w:val="20"/>
+        </w:rPr>
         <w:t xml:space="preserve"> </w:t>
       </w:r>
       <w:r>
@@ -1696,7 +1694,7 @@
           <w:sz w:val="20"/>
           <w:szCs w:val="20"/>
         </w:rPr>
-        <w:t>| Business Process Associate Senior</w:t>
+        <w:t>–</w:t>
       </w:r>
       <w:r>
         <w:rPr>
@@ -1712,7 +1710,7 @@
           <w:sz w:val="20"/>
           <w:szCs w:val="20"/>
         </w:rPr>
-        <w:t>–</w:t>
+        <w:t>Far Eastern University Alabang</w:t>
       </w:r>
       <w:r>
         <w:rPr>
@@ -1728,23 +1726,39 @@
           <w:sz w:val="20"/>
           <w:szCs w:val="20"/>
         </w:rPr>
-        <w:t>ADEC Innovations</w:t>
-      </w:r>
-      <w:r>
-        <w:rPr>
-          <w:rFonts w:ascii="Arial" w:eastAsia="Arial" w:hAnsi="Arial" w:cs="Arial"/>
-          <w:sz w:val="20"/>
-          <w:szCs w:val="20"/>
-        </w:rPr>
-        <w:t xml:space="preserve"> | </w:t>
-      </w:r>
-      <w:r>
-        <w:rPr>
-          <w:rFonts w:ascii="Arial" w:eastAsia="Arial" w:hAnsi="Arial" w:cs="Arial"/>
-          <w:sz w:val="20"/>
-          <w:szCs w:val="20"/>
-        </w:rPr>
-        <w:t>09773982141</w:t>
+        <w:tab/>
+      </w:r>
+      <w:r>
+        <w:rPr>
+          <w:rFonts w:ascii="Arial" w:eastAsia="Arial" w:hAnsi="Arial" w:cs="Arial"/>
+          <w:sz w:val="20"/>
+          <w:szCs w:val="20"/>
+        </w:rPr>
+        <w:tab/>
+      </w:r>
+      <w:r>
+        <w:rPr>
+          <w:rFonts w:ascii="Arial" w:eastAsia="Arial" w:hAnsi="Arial" w:cs="Arial"/>
+          <w:sz w:val="20"/>
+          <w:szCs w:val="20"/>
+        </w:rPr>
+        <w:tab/>
+      </w:r>
+      <w:r>
+        <w:rPr>
+          <w:rFonts w:ascii="Arial" w:eastAsia="Arial" w:hAnsi="Arial" w:cs="Arial"/>
+          <w:sz w:val="20"/>
+          <w:szCs w:val="20"/>
+        </w:rPr>
+        <w:t xml:space="preserve">| </w:t>
+      </w:r>
+      <w:r>
+        <w:rPr>
+          <w:rFonts w:ascii="Arial" w:eastAsia="Arial" w:hAnsi="Arial" w:cs="Arial"/>
+          <w:sz w:val="20"/>
+          <w:szCs w:val="20"/>
+        </w:rPr>
+        <w:t>09756956718</w:t>
       </w:r>
     </w:p>
     <w:p>
@@ -1764,7 +1778,7 @@
           <w:sz w:val="20"/>
           <w:szCs w:val="20"/>
         </w:rPr>
-        <w:t>Paul Rey M. Cabas</w:t>
+        <w:t>Jacob F. Dumlao</w:t>
       </w:r>
       <w:r>
         <w:rPr>
@@ -1778,80 +1792,96 @@
       </w:r>
       <w:r>
         <w:rPr>
-          <w:rFonts w:ascii="Arial" w:eastAsia="Arial" w:hAnsi="Arial" w:cs="Arial"/>
-          <w:sz w:val="20"/>
-          <w:szCs w:val="20"/>
-        </w:rPr>
-        <w:t>| Business Process Associate Senior</w:t>
-      </w:r>
-      <w:r>
-        <w:rPr>
-          <w:rFonts w:ascii="Arial" w:eastAsia="Arial" w:hAnsi="Arial" w:cs="Arial"/>
-          <w:sz w:val="20"/>
-          <w:szCs w:val="20"/>
-        </w:rPr>
-        <w:t xml:space="preserve"> </w:t>
-      </w:r>
-      <w:r>
-        <w:rPr>
-          <w:rFonts w:ascii="Arial" w:eastAsia="Arial" w:hAnsi="Arial" w:cs="Arial"/>
-          <w:sz w:val="20"/>
-          <w:szCs w:val="20"/>
-        </w:rPr>
-        <w:t>–</w:t>
-      </w:r>
-      <w:r>
-        <w:rPr>
-          <w:rFonts w:ascii="Arial" w:eastAsia="Arial" w:hAnsi="Arial" w:cs="Arial"/>
-          <w:sz w:val="20"/>
-          <w:szCs w:val="20"/>
-        </w:rPr>
-        <w:t xml:space="preserve"> </w:t>
-      </w:r>
-      <w:r>
-        <w:rPr>
-          <w:rFonts w:ascii="Arial" w:eastAsia="Arial" w:hAnsi="Arial" w:cs="Arial"/>
-          <w:sz w:val="20"/>
-          <w:szCs w:val="20"/>
-        </w:rPr>
-        <w:t>ADEC Innovations</w:t>
-      </w:r>
-      <w:r>
-        <w:rPr>
-          <w:rFonts w:ascii="Arial" w:eastAsia="Arial" w:hAnsi="Arial" w:cs="Arial"/>
-          <w:sz w:val="20"/>
-          <w:szCs w:val="20"/>
-        </w:rPr>
-        <w:t xml:space="preserve"> | </w:t>
-      </w:r>
-      <w:r>
-        <w:rPr>
-          <w:rFonts w:ascii="Arial" w:eastAsia="Arial" w:hAnsi="Arial" w:cs="Arial"/>
-          <w:sz w:val="20"/>
-          <w:szCs w:val="20"/>
-        </w:rPr>
-        <w:t>09763099557</w:t>
-      </w:r>
-    </w:p>
-    <w:p>
-      <w:pPr>
-        <w:ind w:left="216"/>
-        <w:rPr>
-          <w:rFonts w:ascii="Arial" w:eastAsia="Arial" w:hAnsi="Arial" w:cs="Arial"/>
-          <w:sz w:val="20"/>
-          <w:szCs w:val="20"/>
-        </w:rPr>
-      </w:pPr>
-      <w:r>
-        <w:rPr>
           <w:rFonts w:ascii="Arial" w:hAnsi="Arial" w:cs="Arial"/>
           <w:b/>
           <w:bCs/>
           <w:sz w:val="20"/>
           <w:szCs w:val="20"/>
         </w:rPr>
-        <w:t>Ivan Rey Deposoy</w:t>
-      </w:r>
+        <w:tab/>
+      </w:r>
+      <w:r>
+        <w:rPr>
+          <w:rFonts w:ascii="Arial" w:eastAsia="Arial" w:hAnsi="Arial" w:cs="Arial"/>
+          <w:sz w:val="20"/>
+          <w:szCs w:val="20"/>
+        </w:rPr>
+        <w:t>| Business Process Associate Senior</w:t>
+      </w:r>
+      <w:r>
+        <w:rPr>
+          <w:rFonts w:ascii="Arial" w:eastAsia="Arial" w:hAnsi="Arial" w:cs="Arial"/>
+          <w:sz w:val="20"/>
+          <w:szCs w:val="20"/>
+        </w:rPr>
+        <w:t xml:space="preserve"> </w:t>
+      </w:r>
+      <w:r>
+        <w:rPr>
+          <w:rFonts w:ascii="Arial" w:eastAsia="Arial" w:hAnsi="Arial" w:cs="Arial"/>
+          <w:sz w:val="20"/>
+          <w:szCs w:val="20"/>
+        </w:rPr>
+        <w:t>–</w:t>
+      </w:r>
+      <w:r>
+        <w:rPr>
+          <w:rFonts w:ascii="Arial" w:eastAsia="Arial" w:hAnsi="Arial" w:cs="Arial"/>
+          <w:sz w:val="20"/>
+          <w:szCs w:val="20"/>
+        </w:rPr>
+        <w:t xml:space="preserve"> </w:t>
+      </w:r>
+      <w:r>
+        <w:rPr>
+          <w:rFonts w:ascii="Arial" w:eastAsia="Arial" w:hAnsi="Arial" w:cs="Arial"/>
+          <w:sz w:val="20"/>
+          <w:szCs w:val="20"/>
+        </w:rPr>
+        <w:t>ADEC Innovations</w:t>
+      </w:r>
+      <w:r>
+        <w:rPr>
+          <w:rFonts w:ascii="Arial" w:eastAsia="Arial" w:hAnsi="Arial" w:cs="Arial"/>
+          <w:sz w:val="20"/>
+          <w:szCs w:val="20"/>
+        </w:rPr>
+        <w:t xml:space="preserve"> </w:t>
+      </w:r>
+      <w:r>
+        <w:rPr>
+          <w:rFonts w:ascii="Arial" w:eastAsia="Arial" w:hAnsi="Arial" w:cs="Arial"/>
+          <w:sz w:val="20"/>
+          <w:szCs w:val="20"/>
+        </w:rPr>
+        <w:tab/>
+      </w:r>
+      <w:r>
+        <w:rPr>
+          <w:rFonts w:ascii="Arial" w:eastAsia="Arial" w:hAnsi="Arial" w:cs="Arial"/>
+          <w:sz w:val="20"/>
+          <w:szCs w:val="20"/>
+        </w:rPr>
+        <w:t xml:space="preserve">| </w:t>
+      </w:r>
+      <w:r>
+        <w:rPr>
+          <w:rFonts w:ascii="Arial" w:eastAsia="Arial" w:hAnsi="Arial" w:cs="Arial"/>
+          <w:sz w:val="20"/>
+          <w:szCs w:val="20"/>
+        </w:rPr>
+        <w:t>09773982141</w:t>
+      </w:r>
+    </w:p>
+    <w:p>
+      <w:pPr>
+        <w:ind w:left="216"/>
+        <w:rPr>
+          <w:rFonts w:ascii="Arial" w:eastAsia="Arial" w:hAnsi="Arial" w:cs="Arial"/>
+          <w:sz w:val="20"/>
+          <w:szCs w:val="20"/>
+        </w:rPr>
+      </w:pPr>
       <w:r>
         <w:rPr>
           <w:rFonts w:ascii="Arial" w:hAnsi="Arial" w:cs="Arial"/>
@@ -1860,6 +1890,32 @@
           <w:sz w:val="20"/>
           <w:szCs w:val="20"/>
         </w:rPr>
+        <w:t>Paul Rey M. Cabas</w:t>
+      </w:r>
+      <w:r>
+        <w:rPr>
+          <w:rFonts w:ascii="Arial" w:hAnsi="Arial" w:cs="Arial"/>
+          <w:b/>
+          <w:bCs/>
+          <w:sz w:val="20"/>
+          <w:szCs w:val="20"/>
+        </w:rPr>
+        <w:tab/>
+      </w:r>
+      <w:r>
+        <w:rPr>
+          <w:rFonts w:ascii="Arial" w:eastAsia="Arial" w:hAnsi="Arial" w:cs="Arial"/>
+          <w:sz w:val="20"/>
+          <w:szCs w:val="20"/>
+        </w:rPr>
+        <w:t>| Business Process Associate Senior</w:t>
+      </w:r>
+      <w:r>
+        <w:rPr>
+          <w:rFonts w:ascii="Arial" w:eastAsia="Arial" w:hAnsi="Arial" w:cs="Arial"/>
+          <w:sz w:val="20"/>
+          <w:szCs w:val="20"/>
+        </w:rPr>
         <w:t xml:space="preserve"> </w:t>
       </w:r>
       <w:r>
@@ -1868,6 +1924,46 @@
           <w:sz w:val="20"/>
           <w:szCs w:val="20"/>
         </w:rPr>
+        <w:t>–</w:t>
+      </w:r>
+      <w:r>
+        <w:rPr>
+          <w:rFonts w:ascii="Arial" w:eastAsia="Arial" w:hAnsi="Arial" w:cs="Arial"/>
+          <w:sz w:val="20"/>
+          <w:szCs w:val="20"/>
+        </w:rPr>
+        <w:t xml:space="preserve"> </w:t>
+      </w:r>
+      <w:r>
+        <w:rPr>
+          <w:rFonts w:ascii="Arial" w:eastAsia="Arial" w:hAnsi="Arial" w:cs="Arial"/>
+          <w:sz w:val="20"/>
+          <w:szCs w:val="20"/>
+        </w:rPr>
+        <w:t>ADEC Innovations</w:t>
+      </w:r>
+      <w:r>
+        <w:rPr>
+          <w:rFonts w:ascii="Arial" w:eastAsia="Arial" w:hAnsi="Arial" w:cs="Arial"/>
+          <w:sz w:val="20"/>
+          <w:szCs w:val="20"/>
+        </w:rPr>
+        <w:t xml:space="preserve"> </w:t>
+      </w:r>
+      <w:r>
+        <w:rPr>
+          <w:rFonts w:ascii="Arial" w:eastAsia="Arial" w:hAnsi="Arial" w:cs="Arial"/>
+          <w:sz w:val="20"/>
+          <w:szCs w:val="20"/>
+        </w:rPr>
+        <w:tab/>
+      </w:r>
+      <w:r>
+        <w:rPr>
+          <w:rFonts w:ascii="Arial" w:eastAsia="Arial" w:hAnsi="Arial" w:cs="Arial"/>
+          <w:sz w:val="20"/>
+          <w:szCs w:val="20"/>
+        </w:rPr>
         <w:t xml:space="preserve">| </w:t>
       </w:r>
       <w:r>
@@ -1876,6 +1972,64 @@
           <w:sz w:val="20"/>
           <w:szCs w:val="20"/>
         </w:rPr>
+        <w:t>09763099557</w:t>
+      </w:r>
+    </w:p>
+    <w:p>
+      <w:pPr>
+        <w:ind w:left="216"/>
+        <w:rPr>
+          <w:rFonts w:ascii="Arial" w:eastAsia="Arial" w:hAnsi="Arial" w:cs="Arial"/>
+          <w:sz w:val="20"/>
+          <w:szCs w:val="20"/>
+        </w:rPr>
+      </w:pPr>
+      <w:r>
+        <w:rPr>
+          <w:rFonts w:ascii="Arial" w:hAnsi="Arial" w:cs="Arial"/>
+          <w:b/>
+          <w:bCs/>
+          <w:sz w:val="20"/>
+          <w:szCs w:val="20"/>
+        </w:rPr>
+        <w:t xml:space="preserve">Ivan Rey </w:t>
+      </w:r>
+      <w:proofErr w:type="spellStart"/>
+      <w:r>
+        <w:rPr>
+          <w:rFonts w:ascii="Arial" w:hAnsi="Arial" w:cs="Arial"/>
+          <w:b/>
+          <w:bCs/>
+          <w:sz w:val="20"/>
+          <w:szCs w:val="20"/>
+        </w:rPr>
+        <w:t>Deposoy</w:t>
+      </w:r>
+      <w:proofErr w:type="spellEnd"/>
+      <w:r>
+        <w:rPr>
+          <w:rFonts w:ascii="Arial" w:hAnsi="Arial" w:cs="Arial"/>
+          <w:b/>
+          <w:bCs/>
+          <w:sz w:val="20"/>
+          <w:szCs w:val="20"/>
+        </w:rPr>
+        <w:tab/>
+      </w:r>
+      <w:r>
+        <w:rPr>
+          <w:rFonts w:ascii="Arial" w:eastAsia="Arial" w:hAnsi="Arial" w:cs="Arial"/>
+          <w:sz w:val="20"/>
+          <w:szCs w:val="20"/>
+        </w:rPr>
+        <w:t xml:space="preserve">| </w:t>
+      </w:r>
+      <w:r>
+        <w:rPr>
+          <w:rFonts w:ascii="Arial" w:eastAsia="Arial" w:hAnsi="Arial" w:cs="Arial"/>
+          <w:sz w:val="20"/>
+          <w:szCs w:val="20"/>
+        </w:rPr>
         <w:t>Software Engineer</w:t>
       </w:r>
       <w:r>
@@ -1916,7 +2070,7 @@
           <w:sz w:val="20"/>
           <w:szCs w:val="20"/>
         </w:rPr>
-        <w:t xml:space="preserve"> </w:t>
+        <w:tab/>
       </w:r>
       <w:r>
         <w:rPr>
@@ -1932,7 +2086,7 @@
           <w:sz w:val="20"/>
           <w:szCs w:val="20"/>
         </w:rPr>
-        <w:t>123456789</w:t>
+        <w:t>09617726934</w:t>
       </w:r>
     </w:p>
     <w:sectPr>
@@ -1948,7 +2102,7 @@
 </file>
 
 <file path=word/endnotes.xml><?xml version="1.0" encoding="utf-8"?>
-<w:endnotes xmlns:wpc="http://schemas.microsoft.com/office/word/2010/wordprocessingCanvas" xmlns:cx="http://schemas.microsoft.com/office/drawing/2014/chartex" xmlns:cx1="http://schemas.microsoft.com/office/drawing/2015/9/8/chartex" xmlns:cx2="http://schemas.microsoft.com/office/drawing/2015/10/21/chartex" xmlns:cx3="http://schemas.microsoft.com/office/drawing/2016/5/9/chartex" xmlns:cx4="http://schemas.microsoft.com/office/drawing/2016/5/10/chartex" xmlns:cx5="http://schemas.microsoft.com/office/drawing/2016/5/11/chartex" xmlns:cx6="http://schemas.microsoft.com/office/drawing/2016/5/12/chartex" xmlns:cx7="http://schemas.microsoft.com/office/drawing/2016/5/13/chartex" xmlns:cx8="http://schemas.microsoft.com/office/drawing/2016/5/14/chartex" xmlns:mc="http://schemas.openxmlformats.org/markup-compatibility/2006" xmlns:aink="http://schemas.microsoft.com/office/drawing/2016/ink" xmlns:am3d="http://schemas.microsoft.com/office/drawing/2017/model3d" xmlns:o="urn:schemas-microsoft-com:office:office" xmlns:r="http://schemas.openxmlformats.org/officeDocument/2006/relationships" xmlns:m="http://schemas.openxmlformats.org/officeDocument/2006/math" xmlns:v="urn:schemas-microsoft-com:vml" xmlns:wp14="http://schemas.microsoft.com/office/word/2010/wordprocessingDrawing" xmlns:wp="http://schemas.openxmlformats.org/drawingml/2006/wordprocessingDrawing" xmlns:w10="urn:schemas-microsoft-com:office:word" xmlns:w="http://schemas.openxmlformats.org/wordprocessingml/2006/main" xmlns:w14="http://schemas.microsoft.com/office/word/2010/wordml" xmlns:w15="http://schemas.microsoft.com/office/word/2012/wordml" xmlns:w16cex="http://schemas.microsoft.com/office/word/2018/wordml/cex" xmlns:w16cid="http://schemas.microsoft.com/office/word/2016/wordml/cid" xmlns:w16="http://schemas.microsoft.com/office/word/2018/wordml" xmlns:w16sdtdh="http://schemas.microsoft.com/office/word/2020/wordml/sdtdatahash" xmlns:w16se="http://schemas.microsoft.com/office/word/2015/wordml/symex" xmlns:wpg="http://schemas.microsoft.com/office/word/2010/wordprocessingGroup" xmlns:wpi="http://schemas.microsoft.com/office/word/2010/wordprocessingInk" xmlns:wne="http://schemas.microsoft.com/office/word/2006/wordml" xmlns:wps="http://schemas.microsoft.com/office/word/2010/wordprocessingShape" mc:Ignorable="w14 w15 w16se w16cid w16 w16cex w16sdtdh wp14">
+<w:endnotes xmlns:wpc="http://schemas.microsoft.com/office/word/2010/wordprocessingCanvas" xmlns:cx="http://schemas.microsoft.com/office/drawing/2014/chartex" xmlns:cx1="http://schemas.microsoft.com/office/drawing/2015/9/8/chartex" xmlns:cx2="http://schemas.microsoft.com/office/drawing/2015/10/21/chartex" xmlns:cx3="http://schemas.microsoft.com/office/drawing/2016/5/9/chartex" xmlns:cx4="http://schemas.microsoft.com/office/drawing/2016/5/10/chartex" xmlns:cx5="http://schemas.microsoft.com/office/drawing/2016/5/11/chartex" xmlns:cx6="http://schemas.microsoft.com/office/drawing/2016/5/12/chartex" xmlns:cx7="http://schemas.microsoft.com/office/drawing/2016/5/13/chartex" xmlns:cx8="http://schemas.microsoft.com/office/drawing/2016/5/14/chartex" xmlns:mc="http://schemas.openxmlformats.org/markup-compatibility/2006" xmlns:aink="http://schemas.microsoft.com/office/drawing/2016/ink" xmlns:am3d="http://schemas.microsoft.com/office/drawing/2017/model3d" xmlns:o="urn:schemas-microsoft-com:office:office" xmlns:oel="http://schemas.microsoft.com/office/2019/extlst" xmlns:r="http://schemas.openxmlformats.org/officeDocument/2006/relationships" xmlns:m="http://schemas.openxmlformats.org/officeDocument/2006/math" xmlns:v="urn:schemas-microsoft-com:vml" xmlns:wp14="http://schemas.microsoft.com/office/word/2010/wordprocessingDrawing" xmlns:wp="http://schemas.openxmlformats.org/drawingml/2006/wordprocessingDrawing" xmlns:w10="urn:schemas-microsoft-com:office:word" xmlns:w="http://schemas.openxmlformats.org/wordprocessingml/2006/main" xmlns:w14="http://schemas.microsoft.com/office/word/2010/wordml" xmlns:w15="http://schemas.microsoft.com/office/word/2012/wordml" xmlns:w16cex="http://schemas.microsoft.com/office/word/2018/wordml/cex" xmlns:w16cid="http://schemas.microsoft.com/office/word/2016/wordml/cid" xmlns:w16="http://schemas.microsoft.com/office/word/2018/wordml" xmlns:w16du="http://schemas.microsoft.com/office/word/2023/wordml/word16du" xmlns:w16sdtdh="http://schemas.microsoft.com/office/word/2020/wordml/sdtdatahash" xmlns:w16se="http://schemas.microsoft.com/office/word/2015/wordml/symex" xmlns:wpg="http://schemas.microsoft.com/office/word/2010/wordprocessingGroup" xmlns:wpi="http://schemas.microsoft.com/office/word/2010/wordprocessingInk" xmlns:wne="http://schemas.microsoft.com/office/word/2006/wordml" xmlns:wps="http://schemas.microsoft.com/office/word/2010/wordprocessingShape" mc:Ignorable="w14 w15 w16se w16cid w16 w16cex w16sdtdh wp14">
   <w:endnote w:type="separator" w:id="-1">
     <w:p>
       <w:r>
@@ -1967,7 +2121,7 @@
 </file>
 
 <file path=word/footnotes.xml><?xml version="1.0" encoding="utf-8"?>
-<w:footnotes xmlns:wpc="http://schemas.microsoft.com/office/word/2010/wordprocessingCanvas" xmlns:cx="http://schemas.microsoft.com/office/drawing/2014/chartex" xmlns:cx1="http://schemas.microsoft.com/office/drawing/2015/9/8/chartex" xmlns:cx2="http://schemas.microsoft.com/office/drawing/2015/10/21/chartex" xmlns:cx3="http://schemas.microsoft.com/office/drawing/2016/5/9/chartex" xmlns:cx4="http://schemas.microsoft.com/office/drawing/2016/5/10/chartex" xmlns:cx5="http://schemas.microsoft.com/office/drawing/2016/5/11/chartex" xmlns:cx6="http://schemas.microsoft.com/office/drawing/2016/5/12/chartex" xmlns:cx7="http://schemas.microsoft.com/office/drawing/2016/5/13/chartex" xmlns:cx8="http://schemas.microsoft.com/office/drawing/2016/5/14/chartex" xmlns:mc="http://schemas.openxmlformats.org/markup-compatibility/2006" xmlns:aink="http://schemas.microsoft.com/office/drawing/2016/ink" xmlns:am3d="http://schemas.microsoft.com/office/drawing/2017/model3d" xmlns:o="urn:schemas-microsoft-com:office:office" xmlns:r="http://schemas.openxmlformats.org/officeDocument/2006/relationships" xmlns:m="http://schemas.openxmlformats.org/officeDocument/2006/math" xmlns:v="urn:schemas-microsoft-com:vml" xmlns:wp14="http://schemas.microsoft.com/office/word/2010/wordprocessingDrawing" xmlns:wp="http://schemas.openxmlformats.org/drawingml/2006/wordprocessingDrawing" xmlns:w10="urn:schemas-microsoft-com:office:word" xmlns:w="http://schemas.openxmlformats.org/wordprocessingml/2006/main" xmlns:w14="http://schemas.microsoft.com/office/word/2010/wordml" xmlns:w15="http://schemas.microsoft.com/office/word/2012/wordml" xmlns:w16cex="http://schemas.microsoft.com/office/word/2018/wordml/cex" xmlns:w16cid="http://schemas.microsoft.com/office/word/2016/wordml/cid" xmlns:w16="http://schemas.microsoft.com/office/word/2018/wordml" xmlns:w16sdtdh="http://schemas.microsoft.com/office/word/2020/wordml/sdtdatahash" xmlns:w16se="http://schemas.microsoft.com/office/word/2015/wordml/symex" xmlns:wpg="http://schemas.microsoft.com/office/word/2010/wordprocessingGroup" xmlns:wpi="http://schemas.microsoft.com/office/word/2010/wordprocessingInk" xmlns:wne="http://schemas.microsoft.com/office/word/2006/wordml" xmlns:wps="http://schemas.microsoft.com/office/word/2010/wordprocessingShape" mc:Ignorable="w14 w15 w16se w16cid w16 w16cex w16sdtdh wp14">
+<w:footnotes xmlns:wpc="http://schemas.microsoft.com/office/word/2010/wordprocessingCanvas" xmlns:cx="http://schemas.microsoft.com/office/drawing/2014/chartex" xmlns:cx1="http://schemas.microsoft.com/office/drawing/2015/9/8/chartex" xmlns:cx2="http://schemas.microsoft.com/office/drawing/2015/10/21/chartex" xmlns:cx3="http://schemas.microsoft.com/office/drawing/2016/5/9/chartex" xmlns:cx4="http://schemas.microsoft.com/office/drawing/2016/5/10/chartex" xmlns:cx5="http://schemas.microsoft.com/office/drawing/2016/5/11/chartex" xmlns:cx6="http://schemas.microsoft.com/office/drawing/2016/5/12/chartex" xmlns:cx7="http://schemas.microsoft.com/office/drawing/2016/5/13/chartex" xmlns:cx8="http://schemas.microsoft.com/office/drawing/2016/5/14/chartex" xmlns:mc="http://schemas.openxmlformats.org/markup-compatibility/2006" xmlns:aink="http://schemas.microsoft.com/office/drawing/2016/ink" xmlns:am3d="http://schemas.microsoft.com/office/drawing/2017/model3d" xmlns:o="urn:schemas-microsoft-com:office:office" xmlns:oel="http://schemas.microsoft.com/office/2019/extlst" xmlns:r="http://schemas.openxmlformats.org/officeDocument/2006/relationships" xmlns:m="http://schemas.openxmlformats.org/officeDocument/2006/math" xmlns:v="urn:schemas-microsoft-com:vml" xmlns:wp14="http://schemas.microsoft.com/office/word/2010/wordprocessingDrawing" xmlns:wp="http://schemas.openxmlformats.org/drawingml/2006/wordprocessingDrawing" xmlns:w10="urn:schemas-microsoft-com:office:word" xmlns:w="http://schemas.openxmlformats.org/wordprocessingml/2006/main" xmlns:w14="http://schemas.microsoft.com/office/word/2010/wordml" xmlns:w15="http://schemas.microsoft.com/office/word/2012/wordml" xmlns:w16cex="http://schemas.microsoft.com/office/word/2018/wordml/cex" xmlns:w16cid="http://schemas.microsoft.com/office/word/2016/wordml/cid" xmlns:w16="http://schemas.microsoft.com/office/word/2018/wordml" xmlns:w16du="http://schemas.microsoft.com/office/word/2023/wordml/word16du" xmlns:w16sdtdh="http://schemas.microsoft.com/office/word/2020/wordml/sdtdatahash" xmlns:w16se="http://schemas.microsoft.com/office/word/2015/wordml/symex" xmlns:wpg="http://schemas.microsoft.com/office/word/2010/wordprocessingGroup" xmlns:wpi="http://schemas.microsoft.com/office/word/2010/wordprocessingInk" xmlns:wne="http://schemas.microsoft.com/office/word/2006/wordml" xmlns:wps="http://schemas.microsoft.com/office/word/2010/wordprocessingShape" mc:Ignorable="w14 w15 w16se w16cid w16 w16cex w16sdtdh wp14">
   <w:footnote w:type="separator" w:id="-1">
     <w:p>
       <w:r>
@@ -1986,7 +2140,7 @@
 </file>
 
 <file path=word/numbering.xml><?xml version="1.0" encoding="utf-8"?>
-<w:numbering xmlns:wpc="http://schemas.microsoft.com/office/word/2010/wordprocessingCanvas" xmlns:cx="http://schemas.microsoft.com/office/drawing/2014/chartex" xmlns:cx1="http://schemas.microsoft.com/office/drawing/2015/9/8/chartex" xmlns:cx2="http://schemas.microsoft.com/office/drawing/2015/10/21/chartex" xmlns:cx3="http://schemas.microsoft.com/office/drawing/2016/5/9/chartex" xmlns:cx4="http://schemas.microsoft.com/office/drawing/2016/5/10/chartex" xmlns:cx5="http://schemas.microsoft.com/office/drawing/2016/5/11/chartex" xmlns:cx6="http://schemas.microsoft.com/office/drawing/2016/5/12/chartex" xmlns:cx7="http://schemas.microsoft.com/office/drawing/2016/5/13/chartex" xmlns:cx8="http://schemas.microsoft.com/office/drawing/2016/5/14/chartex" xmlns:mc="http://schemas.openxmlformats.org/markup-compatibility/2006" xmlns:aink="http://schemas.microsoft.com/office/drawing/2016/ink" xmlns:am3d="http://schemas.microsoft.com/office/drawing/2017/model3d" xmlns:o="urn:schemas-microsoft-com:office:office" xmlns:r="http://schemas.openxmlformats.org/officeDocument/2006/relationships" xmlns:m="http://schemas.openxmlformats.org/officeDocument/2006/math" xmlns:v="urn:schemas-microsoft-com:vml" xmlns:wp14="http://schemas.microsoft.com/office/word/2010/wordprocessingDrawing" xmlns:wp="http://schemas.openxmlformats.org/drawingml/2006/wordprocessingDrawing" xmlns:w10="urn:schemas-microsoft-com:office:word" xmlns:w="http://schemas.openxmlformats.org/wordprocessingml/2006/main" xmlns:w14="http://schemas.microsoft.com/office/word/2010/wordml" xmlns:w15="http://schemas.microsoft.com/office/word/2012/wordml" xmlns:w16cex="http://schemas.microsoft.com/office/word/2018/wordml/cex" xmlns:w16cid="http://schemas.microsoft.com/office/word/2016/wordml/cid" xmlns:w16="http://schemas.microsoft.com/office/word/2018/wordml" xmlns:w16sdtdh="http://schemas.microsoft.com/office/word/2020/wordml/sdtdatahash" xmlns:w16se="http://schemas.microsoft.com/office/word/2015/wordml/symex" xmlns:wpg="http://schemas.microsoft.com/office/word/2010/wordprocessingGroup" xmlns:wpi="http://schemas.microsoft.com/office/word/2010/wordprocessingInk" xmlns:wne="http://schemas.microsoft.com/office/word/2006/wordml" xmlns:wps="http://schemas.microsoft.com/office/word/2010/wordprocessingShape" mc:Ignorable="w14 w15 w16se w16cid w16 w16cex w16sdtdh wp14">
+<w:numbering xmlns:wpc="http://schemas.microsoft.com/office/word/2010/wordprocessingCanvas" xmlns:cx="http://schemas.microsoft.com/office/drawing/2014/chartex" xmlns:cx1="http://schemas.microsoft.com/office/drawing/2015/9/8/chartex" xmlns:cx2="http://schemas.microsoft.com/office/drawing/2015/10/21/chartex" xmlns:cx3="http://schemas.microsoft.com/office/drawing/2016/5/9/chartex" xmlns:cx4="http://schemas.microsoft.com/office/drawing/2016/5/10/chartex" xmlns:cx5="http://schemas.microsoft.com/office/drawing/2016/5/11/chartex" xmlns:cx6="http://schemas.microsoft.com/office/drawing/2016/5/12/chartex" xmlns:cx7="http://schemas.microsoft.com/office/drawing/2016/5/13/chartex" xmlns:cx8="http://schemas.microsoft.com/office/drawing/2016/5/14/chartex" xmlns:mc="http://schemas.openxmlformats.org/markup-compatibility/2006" xmlns:aink="http://schemas.microsoft.com/office/drawing/2016/ink" xmlns:am3d="http://schemas.microsoft.com/office/drawing/2017/model3d" xmlns:o="urn:schemas-microsoft-com:office:office" xmlns:oel="http://schemas.microsoft.com/office/2019/extlst" xmlns:r="http://schemas.openxmlformats.org/officeDocument/2006/relationships" xmlns:m="http://schemas.openxmlformats.org/officeDocument/2006/math" xmlns:v="urn:schemas-microsoft-com:vml" xmlns:wp14="http://schemas.microsoft.com/office/word/2010/wordprocessingDrawing" xmlns:wp="http://schemas.openxmlformats.org/drawingml/2006/wordprocessingDrawing" xmlns:w10="urn:schemas-microsoft-com:office:word" xmlns:w="http://schemas.openxmlformats.org/wordprocessingml/2006/main" xmlns:w14="http://schemas.microsoft.com/office/word/2010/wordml" xmlns:w15="http://schemas.microsoft.com/office/word/2012/wordml" xmlns:w16cex="http://schemas.microsoft.com/office/word/2018/wordml/cex" xmlns:w16cid="http://schemas.microsoft.com/office/word/2016/wordml/cid" xmlns:w16="http://schemas.microsoft.com/office/word/2018/wordml" xmlns:w16du="http://schemas.microsoft.com/office/word/2023/wordml/word16du" xmlns:w16sdtdh="http://schemas.microsoft.com/office/word/2020/wordml/sdtdatahash" xmlns:w16se="http://schemas.microsoft.com/office/word/2015/wordml/symex" xmlns:wpg="http://schemas.microsoft.com/office/word/2010/wordprocessingGroup" xmlns:wpi="http://schemas.microsoft.com/office/word/2010/wordprocessingInk" xmlns:wne="http://schemas.microsoft.com/office/word/2006/wordml" xmlns:wps="http://schemas.microsoft.com/office/word/2010/wordprocessingShape" mc:Ignorable="w14 w15 w16se w16cid w16 w16cex w16sdtdh wp14">
   <w:abstractNum w:abstractNumId="0" w15:restartNumberingAfterBreak="0">
     <w:nsid w:val="19495CFF"/>
     <w:multiLevelType w:val="hybridMultilevel"/>
@@ -2242,19 +2396,19 @@
       <w:lvlJc w:val="left"/>
     </w:lvl>
   </w:abstractNum>
-  <w:num w:numId="1">
+  <w:num w:numId="1" w16cid:durableId="1947614071">
     <w:abstractNumId w:val="0"/>
   </w:num>
-  <w:num w:numId="2">
+  <w:num w:numId="2" w16cid:durableId="1481341437">
     <w:abstractNumId w:val="2"/>
   </w:num>
-  <w:num w:numId="3">
+  <w:num w:numId="3" w16cid:durableId="2039695305">
     <w:abstractNumId w:val="4"/>
   </w:num>
-  <w:num w:numId="4">
+  <w:num w:numId="4" w16cid:durableId="1539901640">
     <w:abstractNumId w:val="1"/>
   </w:num>
-  <w:num w:numId="5">
+  <w:num w:numId="5" w16cid:durableId="1148669503">
     <w:abstractNumId w:val="3"/>
   </w:num>
 </w:numbering>

</xml_diff>

<commit_message>
update CV to match current skillset
remove c++ because I only know the basics, naturally removing DevC++ from tools
Add Tailwind CSS on framework
</commit_message>
<xml_diff>
--- a/res/AlfredPaguio_CV.docx
+++ b/res/AlfredPaguio_CV.docx
@@ -1035,7 +1035,7 @@
           <w:sz w:val="20"/>
           <w:szCs w:val="20"/>
         </w:rPr>
-        <w:t>C++, C#, Visual Basic .NET, Java, PHP, Python</w:t>
+        <w:t>C#, Visual Basic .NET, Java, PHP, Python</w:t>
       </w:r>
       <w:r>
         <w:rPr>
@@ -1110,7 +1110,15 @@
           <w:sz w:val="20"/>
           <w:szCs w:val="20"/>
         </w:rPr>
-        <w:t>Laravel, Laravel Livewire, React, Flask, Bootstrap</w:t>
+        <w:t>Laravel, Laravel Livewire, Flask, Bootstrap</w:t>
+      </w:r>
+      <w:r>
+        <w:rPr>
+          <w:rFonts w:ascii="Arial" w:eastAsia="Arial" w:hAnsi="Arial" w:cs="Arial"/>
+          <w:sz w:val="20"/>
+          <w:szCs w:val="20"/>
+        </w:rPr>
+        <w:t>, Tailwind CSS</w:t>
       </w:r>
     </w:p>
     <w:p>
@@ -1161,7 +1169,7 @@
           <w:sz w:val="20"/>
           <w:szCs w:val="20"/>
         </w:rPr>
-        <w:t>NetBeans, Dev-C++</w:t>
+        <w:t>NetBeans</w:t>
       </w:r>
     </w:p>
     <w:p>
@@ -1198,6 +1206,22 @@
           <w:szCs w:val="20"/>
         </w:rPr>
         <w:t>jQuery</w:t>
+      </w:r>
+      <w:r>
+        <w:rPr>
+          <w:rFonts w:ascii="Arial" w:eastAsia="Arial" w:hAnsi="Arial" w:cs="Arial"/>
+          <w:sz w:val="20"/>
+          <w:szCs w:val="20"/>
+        </w:rPr>
+        <w:t xml:space="preserve">, </w:t>
+      </w:r>
+      <w:r>
+        <w:rPr>
+          <w:rFonts w:ascii="Arial" w:eastAsia="Arial" w:hAnsi="Arial" w:cs="Arial"/>
+          <w:sz w:val="20"/>
+          <w:szCs w:val="20"/>
+        </w:rPr>
+        <w:t>React</w:t>
       </w:r>
     </w:p>
     <w:p>

</xml_diff>

<commit_message>
Remove Mobile Number and Add Portfolio link
</commit_message>
<xml_diff>
--- a/res/AlfredPaguio_CV.docx
+++ b/res/AlfredPaguio_CV.docx
@@ -1,6 +1,6 @@
 
 <file path=word/document.xml><?xml version="1.0" encoding="utf-8"?>
-<w:document xmlns:wpc="http://schemas.microsoft.com/office/word/2010/wordprocessingCanvas" xmlns:cx="http://schemas.microsoft.com/office/drawing/2014/chartex" xmlns:cx1="http://schemas.microsoft.com/office/drawing/2015/9/8/chartex" xmlns:cx2="http://schemas.microsoft.com/office/drawing/2015/10/21/chartex" xmlns:cx3="http://schemas.microsoft.com/office/drawing/2016/5/9/chartex" xmlns:cx4="http://schemas.microsoft.com/office/drawing/2016/5/10/chartex" xmlns:cx5="http://schemas.microsoft.com/office/drawing/2016/5/11/chartex" xmlns:cx6="http://schemas.microsoft.com/office/drawing/2016/5/12/chartex" xmlns:cx7="http://schemas.microsoft.com/office/drawing/2016/5/13/chartex" xmlns:cx8="http://schemas.microsoft.com/office/drawing/2016/5/14/chartex" xmlns:mc="http://schemas.openxmlformats.org/markup-compatibility/2006" xmlns:aink="http://schemas.microsoft.com/office/drawing/2016/ink" xmlns:am3d="http://schemas.microsoft.com/office/drawing/2017/model3d" xmlns:o="urn:schemas-microsoft-com:office:office" xmlns:oel="http://schemas.microsoft.com/office/2019/extlst" xmlns:r="http://schemas.openxmlformats.org/officeDocument/2006/relationships" xmlns:m="http://schemas.openxmlformats.org/officeDocument/2006/math" xmlns:v="urn:schemas-microsoft-com:vml" xmlns:wp14="http://schemas.microsoft.com/office/word/2010/wordprocessingDrawing" xmlns:wp="http://schemas.openxmlformats.org/drawingml/2006/wordprocessingDrawing" xmlns:w10="urn:schemas-microsoft-com:office:word" xmlns:w="http://schemas.openxmlformats.org/wordprocessingml/2006/main" xmlns:w14="http://schemas.microsoft.com/office/word/2010/wordml" xmlns:w15="http://schemas.microsoft.com/office/word/2012/wordml" xmlns:w16cex="http://schemas.microsoft.com/office/word/2018/wordml/cex" xmlns:w16cid="http://schemas.microsoft.com/office/word/2016/wordml/cid" xmlns:w16="http://schemas.microsoft.com/office/word/2018/wordml" xmlns:w16sdtdh="http://schemas.microsoft.com/office/word/2020/wordml/sdtdatahash" xmlns:w16se="http://schemas.microsoft.com/office/word/2015/wordml/symex" xmlns:wpg="http://schemas.microsoft.com/office/word/2010/wordprocessingGroup" xmlns:wpi="http://schemas.microsoft.com/office/word/2010/wordprocessingInk" xmlns:wne="http://schemas.microsoft.com/office/word/2006/wordml" xmlns:wps="http://schemas.microsoft.com/office/word/2010/wordprocessingShape" mc:Ignorable="w14 w15 w16se w16cid w16 w16cex w16sdtdh wp14">
+<w:document xmlns:wpc="http://schemas.microsoft.com/office/word/2010/wordprocessingCanvas" xmlns:cx="http://schemas.microsoft.com/office/drawing/2014/chartex" xmlns:cx1="http://schemas.microsoft.com/office/drawing/2015/9/8/chartex" xmlns:cx2="http://schemas.microsoft.com/office/drawing/2015/10/21/chartex" xmlns:cx3="http://schemas.microsoft.com/office/drawing/2016/5/9/chartex" xmlns:cx4="http://schemas.microsoft.com/office/drawing/2016/5/10/chartex" xmlns:cx5="http://schemas.microsoft.com/office/drawing/2016/5/11/chartex" xmlns:cx6="http://schemas.microsoft.com/office/drawing/2016/5/12/chartex" xmlns:cx7="http://schemas.microsoft.com/office/drawing/2016/5/13/chartex" xmlns:cx8="http://schemas.microsoft.com/office/drawing/2016/5/14/chartex" xmlns:mc="http://schemas.openxmlformats.org/markup-compatibility/2006" xmlns:aink="http://schemas.microsoft.com/office/drawing/2016/ink" xmlns:am3d="http://schemas.microsoft.com/office/drawing/2017/model3d" xmlns:o="urn:schemas-microsoft-com:office:office" xmlns:oel="http://schemas.microsoft.com/office/2019/extlst" xmlns:r="http://schemas.openxmlformats.org/officeDocument/2006/relationships" xmlns:m="http://schemas.openxmlformats.org/officeDocument/2006/math" xmlns:v="urn:schemas-microsoft-com:vml" xmlns:wp14="http://schemas.microsoft.com/office/word/2010/wordprocessingDrawing" xmlns:wp="http://schemas.openxmlformats.org/drawingml/2006/wordprocessingDrawing" xmlns:w10="urn:schemas-microsoft-com:office:word" xmlns:w="http://schemas.openxmlformats.org/wordprocessingml/2006/main" xmlns:w14="http://schemas.microsoft.com/office/word/2010/wordml" xmlns:w15="http://schemas.microsoft.com/office/word/2012/wordml" xmlns:w16cex="http://schemas.microsoft.com/office/word/2018/wordml/cex" xmlns:w16cid="http://schemas.microsoft.com/office/word/2016/wordml/cid" xmlns:w16="http://schemas.microsoft.com/office/word/2018/wordml" xmlns:w16du="http://schemas.microsoft.com/office/word/2023/wordml/word16du" xmlns:w16sdtdh="http://schemas.microsoft.com/office/word/2020/wordml/sdtdatahash" xmlns:w16se="http://schemas.microsoft.com/office/word/2015/wordml/symex" xmlns:wpg="http://schemas.microsoft.com/office/word/2010/wordprocessingGroup" xmlns:wpi="http://schemas.microsoft.com/office/word/2010/wordprocessingInk" xmlns:wne="http://schemas.microsoft.com/office/word/2006/wordml" xmlns:wps="http://schemas.microsoft.com/office/word/2010/wordprocessingShape" mc:Ignorable="w14 w15 w16se w16cid w16 w16cex w16sdtdh w16du wp14">
   <w:body>
     <w:p>
       <w:pPr>
@@ -38,74 +38,94 @@
         <w:spacing w:before="116" w:line="276" w:lineRule="auto"/>
         <w:ind w:left="6"/>
         <w:jc w:val="center"/>
+        <w:rPr>
+          <w:sz w:val="20"/>
+          <w:szCs w:val="20"/>
+        </w:rPr>
       </w:pPr>
       <w:proofErr w:type="spellStart"/>
       <w:r>
+        <w:rPr>
+          <w:sz w:val="20"/>
+          <w:szCs w:val="20"/>
+        </w:rPr>
         <w:t>Poblacion</w:t>
       </w:r>
       <w:proofErr w:type="spellEnd"/>
       <w:r>
+        <w:rPr>
+          <w:sz w:val="20"/>
+          <w:szCs w:val="20"/>
+        </w:rPr>
         <w:t>, Muntinlupa</w:t>
       </w:r>
       <w:r>
         <w:rPr>
           <w:spacing w:val="-7"/>
-        </w:rPr>
-        <w:t xml:space="preserve"> </w:t>
-      </w:r>
-      <w:r>
+          <w:sz w:val="20"/>
+          <w:szCs w:val="20"/>
+        </w:rPr>
+        <w:t xml:space="preserve"> </w:t>
+      </w:r>
+      <w:r>
+        <w:rPr>
+          <w:sz w:val="20"/>
+          <w:szCs w:val="20"/>
+        </w:rPr>
         <w:t>City</w:t>
       </w:r>
       <w:r>
         <w:rPr>
           <w:spacing w:val="-7"/>
-        </w:rPr>
-        <w:t xml:space="preserve"> </w:t>
-      </w:r>
-      <w:r>
+          <w:sz w:val="20"/>
+          <w:szCs w:val="20"/>
+        </w:rPr>
+        <w:t xml:space="preserve"> </w:t>
+      </w:r>
+      <w:r>
+        <w:rPr>
+          <w:sz w:val="20"/>
+          <w:szCs w:val="20"/>
+        </w:rPr>
         <w:t>|</w:t>
       </w:r>
       <w:r>
         <w:rPr>
           <w:spacing w:val="-6"/>
-        </w:rPr>
-        <w:t xml:space="preserve"> </w:t>
-      </w:r>
-      <w:r>
-        <w:t>09498202989</w:t>
-      </w:r>
-      <w:r>
-        <w:rPr>
-          <w:spacing w:val="-7"/>
-        </w:rPr>
-        <w:t xml:space="preserve"> </w:t>
-      </w:r>
-      <w:r>
-        <w:t>|</w:t>
-      </w:r>
-      <w:r>
-        <w:rPr>
-          <w:spacing w:val="-6"/>
+          <w:sz w:val="20"/>
+          <w:szCs w:val="20"/>
         </w:rPr>
         <w:t xml:space="preserve"> </w:t>
       </w:r>
       <w:hyperlink r:id="rId5">
         <w:r>
+          <w:rPr>
+            <w:sz w:val="20"/>
+            <w:szCs w:val="20"/>
+          </w:rPr>
           <w:t>alfredpaguio36@gmail.com</w:t>
         </w:r>
       </w:hyperlink>
       <w:r>
         <w:rPr>
           <w:spacing w:val="-7"/>
-        </w:rPr>
-        <w:t xml:space="preserve"> </w:t>
-      </w:r>
-      <w:r>
+          <w:sz w:val="20"/>
+          <w:szCs w:val="20"/>
+        </w:rPr>
+        <w:t xml:space="preserve"> </w:t>
+      </w:r>
+      <w:r>
+        <w:rPr>
+          <w:sz w:val="20"/>
+          <w:szCs w:val="20"/>
+        </w:rPr>
         <w:t>|</w:t>
       </w:r>
       <w:r>
         <w:rPr>
           <w:spacing w:val="-6"/>
+          <w:sz w:val="20"/>
+          <w:szCs w:val="20"/>
         </w:rPr>
         <w:t xml:space="preserve"> </w:t>
       </w:r>
@@ -113,16 +133,55 @@
         <w:r>
           <w:rPr>
             <w:spacing w:val="-2"/>
+            <w:sz w:val="20"/>
+            <w:szCs w:val="20"/>
             <w:u w:val="single" w:color="298175"/>
           </w:rPr>
           <w:t>https://linkedin.com/in/alfredpaguio</w:t>
         </w:r>
       </w:hyperlink>
+      <w:r>
+        <w:rPr>
+          <w:spacing w:val="-2"/>
+          <w:sz w:val="20"/>
+          <w:szCs w:val="20"/>
+          <w:u w:val="single" w:color="298175"/>
+        </w:rPr>
+        <w:t xml:space="preserve"> </w:t>
+      </w:r>
+      <w:r>
+        <w:rPr>
+          <w:spacing w:val="-2"/>
+          <w:sz w:val="20"/>
+          <w:szCs w:val="20"/>
+          <w:u w:val="single" w:color="298175"/>
+        </w:rPr>
+        <w:t>|</w:t>
+      </w:r>
+      <w:r>
+        <w:rPr>
+          <w:spacing w:val="-2"/>
+          <w:sz w:val="20"/>
+          <w:szCs w:val="20"/>
+          <w:u w:val="single" w:color="298175"/>
+        </w:rPr>
+        <w:t xml:space="preserve"> </w:t>
+      </w:r>
+      <w:r>
+        <w:rPr>
+          <w:spacing w:val="-2"/>
+          <w:sz w:val="20"/>
+          <w:szCs w:val="20"/>
+          <w:u w:val="single" w:color="298175"/>
+        </w:rPr>
+        <w:t>https://alfredpaguio.vercel.app</w:t>
+      </w:r>
     </w:p>
     <w:p>
       <w:pPr>
         <w:pStyle w:val="Heading1"/>
-        <w:spacing w:before="237" w:line="276" w:lineRule="auto"/>
+        <w:spacing w:before="120" w:line="276" w:lineRule="auto"/>
+        <w:ind w:left="113"/>
         <w:jc w:val="both"/>
       </w:pPr>
       <w:r>
@@ -148,7 +207,7 @@
         <mc:AlternateContent>
           <mc:Choice Requires="wps">
             <w:drawing>
-              <wp:anchor distT="0" distB="0" distL="0" distR="0" simplePos="0" relativeHeight="251666944" behindDoc="1" locked="0" layoutInCell="1" allowOverlap="1" wp14:anchorId="17335792" wp14:editId="27B32C5F">
+              <wp:anchor distT="0" distB="0" distL="0" distR="0" simplePos="0" relativeHeight="251666944" behindDoc="1" locked="0" layoutInCell="1" allowOverlap="1" wp14:anchorId="17335792" wp14:editId="0ADE5E76">
                 <wp:simplePos x="0" y="0"/>
                 <wp:positionH relativeFrom="page">
                   <wp:posOffset>567928</wp:posOffset>
@@ -159,7 +218,13 @@
                 <wp:extent cx="6436995" cy="9525"/>
                 <wp:effectExtent l="0" t="0" r="0" b="0"/>
                 <wp:wrapTopAndBottom/>
-                <wp:docPr id="10" name="Graphic 10"/>
+                <wp:docPr id="10" name="Graphic 10">
+                  <a:extLst xmlns:a="http://schemas.openxmlformats.org/drawingml/2006/main">
+                    <a:ext uri="{C183D7F6-B498-43B3-948B-1728B52AA6E4}">
+                      <adec:decorative xmlns:adec="http://schemas.microsoft.com/office/drawing/2017/decorative" val="1"/>
+                    </a:ext>
+                  </a:extLst>
+                </wp:docPr>
                 <wp:cNvGraphicFramePr>
                   <a:graphicFrameLocks xmlns:a="http://schemas.openxmlformats.org/drawingml/2006/main"/>
                 </wp:cNvGraphicFramePr>
@@ -219,7 +284,7 @@
           </mc:Choice>
           <mc:Fallback>
             <w:pict>
-              <v:shape w14:anchorId="36E5BFA0" id="Graphic 10" o:spid="_x0000_s1026" style="position:absolute;margin-left:44.7pt;margin-top:4.45pt;width:506.85pt;height:.75pt;z-index:-251649536;visibility:visible;mso-wrap-style:square;mso-wrap-distance-left:0;mso-wrap-distance-top:0;mso-wrap-distance-right:0;mso-wrap-distance-bottom:0;mso-position-horizontal:absolute;mso-position-horizontal-relative:page;mso-position-vertical:absolute;mso-position-vertical-relative:text;v-text-anchor:top" coordsize="6436995,9525" o:gfxdata="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" path="m6436518,9465l,9465,,,6436518,r,9465xe" fillcolor="black" stroked="f">
+              <v:shape w14:anchorId="1E61B6F6" id="Graphic 10" o:spid="_x0000_s1026" alt="&quot;&quot;" style="position:absolute;margin-left:44.7pt;margin-top:4.45pt;width:506.85pt;height:.75pt;z-index:-251649536;visibility:visible;mso-wrap-style:square;mso-wrap-distance-left:0;mso-wrap-distance-top:0;mso-wrap-distance-right:0;mso-wrap-distance-bottom:0;mso-position-horizontal:absolute;mso-position-horizontal-relative:page;mso-position-vertical:absolute;mso-position-vertical-relative:text;v-text-anchor:top" coordsize="6436995,9525" o:gfxdata="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" path="m6436518,9465l,9465,,,6436518,r,9465xe" fillcolor="black" stroked="f">
                 <v:path arrowok="t"/>
                 <w10:wrap type="topAndBottom" anchorx="page"/>
               </v:shape>
@@ -294,21 +359,25 @@
         <w:rPr>
           <w:sz w:val="21"/>
         </w:rPr>
-        <w:t xml:space="preserve"> Bun, </w:t>
-      </w:r>
-      <w:proofErr w:type="spellStart"/>
-      <w:r>
-        <w:rPr>
-          <w:sz w:val="21"/>
-        </w:rPr>
-        <w:t>Vite</w:t>
-      </w:r>
-      <w:proofErr w:type="spellEnd"/>
-      <w:r>
-        <w:rPr>
-          <w:sz w:val="21"/>
-        </w:rPr>
-        <w:t>), HTML, CSS (Bootstrap, Tailwind), SQL (MSSQL, MySQL, PostgreSQL</w:t>
+        <w:t xml:space="preserve"> Bun, Vite</w:t>
+      </w:r>
+      <w:r>
+        <w:rPr>
+          <w:sz w:val="21"/>
+        </w:rPr>
+        <w:t xml:space="preserve">), HTML, CSS (Bootstrap, </w:t>
+      </w:r>
+      <w:r>
+        <w:rPr>
+          <w:sz w:val="21"/>
+        </w:rPr>
+        <w:t>Tailwind CSS</w:t>
+      </w:r>
+      <w:r>
+        <w:rPr>
+          <w:sz w:val="21"/>
+        </w:rPr>
+        <w:t>), SQL (MSSQL, MySQL, PostgreSQL</w:t>
       </w:r>
       <w:r>
         <w:rPr>
@@ -395,14 +464,8 @@
     <w:p>
       <w:pPr>
         <w:pStyle w:val="Heading1"/>
-        <w:spacing w:line="276" w:lineRule="auto"/>
-        <w:ind w:left="0"/>
-      </w:pPr>
-    </w:p>
-    <w:p>
-      <w:pPr>
-        <w:pStyle w:val="Heading1"/>
-        <w:spacing w:line="276" w:lineRule="auto"/>
+        <w:spacing w:before="120" w:line="276" w:lineRule="auto"/>
+        <w:ind w:left="113"/>
       </w:pPr>
       <w:r>
         <w:rPr>
@@ -427,7 +490,7 @@
         <mc:AlternateContent>
           <mc:Choice Requires="wps">
             <w:drawing>
-              <wp:anchor distT="0" distB="0" distL="0" distR="0" simplePos="0" relativeHeight="251668992" behindDoc="1" locked="0" layoutInCell="1" allowOverlap="1" wp14:anchorId="561DE8CF" wp14:editId="5479429C">
+              <wp:anchor distT="0" distB="0" distL="0" distR="0" simplePos="0" relativeHeight="251668992" behindDoc="1" locked="0" layoutInCell="1" allowOverlap="1" wp14:anchorId="561DE8CF" wp14:editId="0FDA8679">
                 <wp:simplePos x="0" y="0"/>
                 <wp:positionH relativeFrom="page">
                   <wp:posOffset>567928</wp:posOffset>
@@ -438,7 +501,13 @@
                 <wp:extent cx="6436995" cy="9525"/>
                 <wp:effectExtent l="0" t="0" r="0" b="0"/>
                 <wp:wrapTopAndBottom/>
-                <wp:docPr id="2" name="Graphic 2"/>
+                <wp:docPr id="2" name="Graphic 2">
+                  <a:extLst xmlns:a="http://schemas.openxmlformats.org/drawingml/2006/main">
+                    <a:ext uri="{C183D7F6-B498-43B3-948B-1728B52AA6E4}">
+                      <adec:decorative xmlns:adec="http://schemas.microsoft.com/office/drawing/2017/decorative" val="1"/>
+                    </a:ext>
+                  </a:extLst>
+                </wp:docPr>
                 <wp:cNvGraphicFramePr>
                   <a:graphicFrameLocks xmlns:a="http://schemas.openxmlformats.org/drawingml/2006/main"/>
                 </wp:cNvGraphicFramePr>
@@ -498,7 +567,7 @@
           </mc:Choice>
           <mc:Fallback>
             <w:pict>
-              <v:shape w14:anchorId="0B33F9EE" id="Graphic 2" o:spid="_x0000_s1026" style="position:absolute;margin-left:44.7pt;margin-top:4.45pt;width:506.85pt;height:.75pt;z-index:-251647488;visibility:visible;mso-wrap-style:square;mso-wrap-distance-left:0;mso-wrap-distance-top:0;mso-wrap-distance-right:0;mso-wrap-distance-bottom:0;mso-position-horizontal:absolute;mso-position-horizontal-relative:page;mso-position-vertical:absolute;mso-position-vertical-relative:text;v-text-anchor:top" coordsize="6436995,9525" o:gfxdata="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" path="m6436518,9465l,9465,,,6436518,r,9465xe" fillcolor="black" stroked="f">
+              <v:shape w14:anchorId="5BC44203" id="Graphic 2" o:spid="_x0000_s1026" alt="&quot;&quot;" style="position:absolute;margin-left:44.7pt;margin-top:4.45pt;width:506.85pt;height:.75pt;z-index:-251647488;visibility:visible;mso-wrap-style:square;mso-wrap-distance-left:0;mso-wrap-distance-top:0;mso-wrap-distance-right:0;mso-wrap-distance-bottom:0;mso-position-horizontal:absolute;mso-position-horizontal-relative:page;mso-position-vertical:absolute;mso-position-vertical-relative:text;v-text-anchor:top" coordsize="6436995,9525" o:gfxdata="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" path="m6436518,9465l,9465,,,6436518,r,9465xe" fillcolor="black" stroked="f">
                 <v:path arrowok="t"/>
                 <w10:wrap type="topAndBottom" anchorx="page"/>
               </v:shape>
@@ -513,7 +582,7 @@
         <w:tabs>
           <w:tab w:val="left" w:pos="8531"/>
         </w:tabs>
-        <w:spacing w:before="42" w:line="276" w:lineRule="auto"/>
+        <w:spacing w:before="0" w:line="276" w:lineRule="auto"/>
         <w:ind w:left="114"/>
       </w:pPr>
       <w:r>
@@ -580,7 +649,7 @@
         <w:tabs>
           <w:tab w:val="left" w:pos="8441"/>
         </w:tabs>
-        <w:spacing w:before="77" w:line="276" w:lineRule="auto"/>
+        <w:spacing w:line="276" w:lineRule="auto"/>
         <w:ind w:left="114"/>
         <w:rPr>
           <w:i/>
@@ -989,7 +1058,7 @@
           <w:ilvl w:val="0"/>
           <w:numId w:val="4"/>
         </w:numPr>
-        <w:spacing w:before="17" w:line="276" w:lineRule="auto"/>
+        <w:spacing w:before="0" w:line="276" w:lineRule="auto"/>
       </w:pPr>
       <w:r>
         <w:t>Resolved</w:t>
@@ -1096,15 +1165,9 @@
     </w:p>
     <w:p>
       <w:pPr>
-        <w:pStyle w:val="BodyText"/>
-        <w:spacing w:before="17" w:line="276" w:lineRule="auto"/>
-        <w:ind w:left="114"/>
-      </w:pPr>
-    </w:p>
-    <w:p>
-      <w:pPr>
         <w:pStyle w:val="Heading1"/>
-        <w:spacing w:before="101" w:line="276" w:lineRule="auto"/>
+        <w:spacing w:before="120" w:line="276" w:lineRule="auto"/>
+        <w:ind w:left="113"/>
       </w:pPr>
       <w:r>
         <w:rPr>
@@ -1129,7 +1192,7 @@
         <mc:AlternateContent>
           <mc:Choice Requires="wps">
             <w:drawing>
-              <wp:anchor distT="0" distB="0" distL="0" distR="0" simplePos="0" relativeHeight="251662848" behindDoc="1" locked="0" layoutInCell="1" allowOverlap="1" wp14:anchorId="497C8E25" wp14:editId="4A65FDC1">
+              <wp:anchor distT="0" distB="0" distL="0" distR="0" simplePos="0" relativeHeight="251662848" behindDoc="1" locked="0" layoutInCell="1" allowOverlap="1" wp14:anchorId="497C8E25" wp14:editId="4BDA3AB3">
                 <wp:simplePos x="0" y="0"/>
                 <wp:positionH relativeFrom="page">
                   <wp:posOffset>567928</wp:posOffset>
@@ -1140,7 +1203,13 @@
                 <wp:extent cx="6436995" cy="9525"/>
                 <wp:effectExtent l="0" t="0" r="0" b="0"/>
                 <wp:wrapTopAndBottom/>
-                <wp:docPr id="1" name="Graphic 1"/>
+                <wp:docPr id="1" name="Graphic 1">
+                  <a:extLst xmlns:a="http://schemas.openxmlformats.org/drawingml/2006/main">
+                    <a:ext uri="{C183D7F6-B498-43B3-948B-1728B52AA6E4}">
+                      <adec:decorative xmlns:adec="http://schemas.microsoft.com/office/drawing/2017/decorative" val="1"/>
+                    </a:ext>
+                  </a:extLst>
+                </wp:docPr>
                 <wp:cNvGraphicFramePr>
                   <a:graphicFrameLocks xmlns:a="http://schemas.openxmlformats.org/drawingml/2006/main"/>
                 </wp:cNvGraphicFramePr>
@@ -1200,7 +1269,7 @@
           </mc:Choice>
           <mc:Fallback>
             <w:pict>
-              <v:shape w14:anchorId="1AB1305B" id="Graphic 1" o:spid="_x0000_s1026" style="position:absolute;margin-left:44.7pt;margin-top:4.45pt;width:506.85pt;height:.75pt;z-index:-251653632;visibility:visible;mso-wrap-style:square;mso-wrap-distance-left:0;mso-wrap-distance-top:0;mso-wrap-distance-right:0;mso-wrap-distance-bottom:0;mso-position-horizontal:absolute;mso-position-horizontal-relative:page;mso-position-vertical:absolute;mso-position-vertical-relative:text;v-text-anchor:top" coordsize="6436995,9525" o:gfxdata="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" path="m6436518,9465l,9465,,,6436518,r,9465xe" fillcolor="black" stroked="f">
+              <v:shape w14:anchorId="6FAAA797" id="Graphic 1" o:spid="_x0000_s1026" alt="&quot;&quot;" style="position:absolute;margin-left:44.7pt;margin-top:4.45pt;width:506.85pt;height:.75pt;z-index:-251653632;visibility:visible;mso-wrap-style:square;mso-wrap-distance-left:0;mso-wrap-distance-top:0;mso-wrap-distance-right:0;mso-wrap-distance-bottom:0;mso-position-horizontal:absolute;mso-position-horizontal-relative:page;mso-position-vertical:absolute;mso-position-vertical-relative:text;v-text-anchor:top" coordsize="6436995,9525" o:gfxdata="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" path="m6436518,9465l,9465,,,6436518,r,9465xe" fillcolor="black" stroked="f">
                 <v:path arrowok="t"/>
                 <w10:wrap type="topAndBottom" anchorx="page"/>
               </v:shape>
@@ -1375,23 +1444,9 @@
     </w:p>
     <w:p>
       <w:pPr>
-        <w:pStyle w:val="BodyText"/>
-        <w:tabs>
-          <w:tab w:val="left" w:pos="7079"/>
-          <w:tab w:val="left" w:pos="7972"/>
-        </w:tabs>
-        <w:spacing w:before="42" w:line="276" w:lineRule="auto"/>
-        <w:ind w:left="114" w:right="105"/>
-        <w:jc w:val="center"/>
-        <w:rPr>
-          <w:i/>
-        </w:rPr>
-      </w:pPr>
-    </w:p>
-    <w:p>
-      <w:pPr>
         <w:pStyle w:val="Heading1"/>
-        <w:spacing w:line="276" w:lineRule="auto"/>
+        <w:spacing w:before="120" w:line="276" w:lineRule="auto"/>
+        <w:ind w:left="113"/>
         <w:rPr>
           <w:sz w:val="20"/>
           <w:szCs w:val="20"/>
@@ -1475,7 +1530,7 @@
         <mc:AlternateContent>
           <mc:Choice Requires="wps">
             <w:drawing>
-              <wp:anchor distT="0" distB="0" distL="0" distR="0" simplePos="0" relativeHeight="251665920" behindDoc="1" locked="0" layoutInCell="1" allowOverlap="1" wp14:anchorId="788A2284" wp14:editId="665B2CA5">
+              <wp:anchor distT="0" distB="0" distL="0" distR="0" simplePos="0" relativeHeight="251665920" behindDoc="1" locked="0" layoutInCell="1" allowOverlap="1" wp14:anchorId="788A2284" wp14:editId="4D658CE0">
                 <wp:simplePos x="0" y="0"/>
                 <wp:positionH relativeFrom="page">
                   <wp:posOffset>567928</wp:posOffset>
@@ -1486,7 +1541,13 @@
                 <wp:extent cx="6436995" cy="9525"/>
                 <wp:effectExtent l="0" t="0" r="0" b="0"/>
                 <wp:wrapTopAndBottom/>
-                <wp:docPr id="6" name="Graphic 6"/>
+                <wp:docPr id="6" name="Graphic 6">
+                  <a:extLst xmlns:a="http://schemas.openxmlformats.org/drawingml/2006/main">
+                    <a:ext uri="{C183D7F6-B498-43B3-948B-1728B52AA6E4}">
+                      <adec:decorative xmlns:adec="http://schemas.microsoft.com/office/drawing/2017/decorative" val="1"/>
+                    </a:ext>
+                  </a:extLst>
+                </wp:docPr>
                 <wp:cNvGraphicFramePr>
                   <a:graphicFrameLocks xmlns:a="http://schemas.openxmlformats.org/drawingml/2006/main"/>
                 </wp:cNvGraphicFramePr>
@@ -1546,7 +1607,7 @@
           </mc:Choice>
           <mc:Fallback>
             <w:pict>
-              <v:shape w14:anchorId="1DD28100" id="Graphic 6" o:spid="_x0000_s1026" style="position:absolute;margin-left:44.7pt;margin-top:4.45pt;width:506.85pt;height:.75pt;z-index:-251650560;visibility:visible;mso-wrap-style:square;mso-wrap-distance-left:0;mso-wrap-distance-top:0;mso-wrap-distance-right:0;mso-wrap-distance-bottom:0;mso-position-horizontal:absolute;mso-position-horizontal-relative:page;mso-position-vertical:absolute;mso-position-vertical-relative:text;v-text-anchor:top" coordsize="6436995,9525" o:gfxdata="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" path="m6436518,9465l,9465,,,6436518,r,9465xe" fillcolor="black" stroked="f">
+              <v:shape w14:anchorId="2985CEE7" id="Graphic 6" o:spid="_x0000_s1026" alt="&quot;&quot;" style="position:absolute;margin-left:44.7pt;margin-top:4.45pt;width:506.85pt;height:.75pt;z-index:-251650560;visibility:visible;mso-wrap-style:square;mso-wrap-distance-left:0;mso-wrap-distance-top:0;mso-wrap-distance-right:0;mso-wrap-distance-bottom:0;mso-position-horizontal:absolute;mso-position-horizontal-relative:page;mso-position-vertical:absolute;mso-position-vertical-relative:text;v-text-anchor:top" coordsize="6436995,9525" o:gfxdata="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" path="m6436518,9465l,9465,,,6436518,r,9465xe" fillcolor="black" stroked="f">
                 <v:path arrowok="t"/>
                 <w10:wrap type="topAndBottom" anchorx="page"/>
               </v:shape>
@@ -1793,8 +1854,8 @@
           <w:ilvl w:val="0"/>
           <w:numId w:val="3"/>
         </w:numPr>
-        <w:spacing w:before="71" w:line="276" w:lineRule="auto"/>
-        <w:ind w:left="839"/>
+        <w:spacing w:before="17" w:line="276" w:lineRule="auto"/>
+        <w:ind w:left="833" w:hanging="357"/>
       </w:pPr>
       <w:r>
         <w:t>Conducted detailed code analysis and systematic testing to identify and resolve bugs, optimizing software stability and reliability.</w:t>
@@ -1807,8 +1868,8 @@
           <w:ilvl w:val="0"/>
           <w:numId w:val="3"/>
         </w:numPr>
-        <w:spacing w:before="71" w:line="276" w:lineRule="auto"/>
-        <w:ind w:left="839"/>
+        <w:spacing w:before="17"/>
+        <w:ind w:left="833" w:hanging="357"/>
       </w:pPr>
       <w:r>
         <w:t>Implemented</w:t>
@@ -1950,8 +2011,8 @@
           <w:ilvl w:val="0"/>
           <w:numId w:val="3"/>
         </w:numPr>
-        <w:spacing w:before="71" w:line="276" w:lineRule="auto"/>
-        <w:ind w:left="839"/>
+        <w:spacing w:before="17" w:line="276" w:lineRule="auto"/>
+        <w:ind w:left="833" w:hanging="357"/>
       </w:pPr>
       <w:r>
         <w:t>Utilized: VB. Net, MySQL</w:t>
@@ -1966,15 +2027,8 @@
     <w:p>
       <w:pPr>
         <w:pStyle w:val="BodyText"/>
-        <w:spacing w:before="0" w:line="276" w:lineRule="auto"/>
-        <w:ind w:left="115"/>
-      </w:pPr>
-    </w:p>
-    <w:p>
-      <w:pPr>
-        <w:pStyle w:val="BodyText"/>
-        <w:spacing w:before="0" w:line="276" w:lineRule="auto"/>
-        <w:ind w:left="115"/>
+        <w:spacing w:before="120" w:line="276" w:lineRule="auto"/>
+        <w:ind w:left="113"/>
         <w:rPr>
           <w:b/>
           <w:bCs/>
@@ -1987,6 +2041,25 @@
         </w:rPr>
         <w:t>Ecommerce Web Scraper</w:t>
       </w:r>
+      <w:r>
+        <w:rPr>
+          <w:b/>
+          <w:bCs/>
+        </w:rPr>
+        <w:t xml:space="preserve"> </w:t>
+      </w:r>
+      <w:bookmarkStart w:id="0" w:name="_Hlk169959038"/>
+      <w:r>
+        <w:rPr>
+          <w:b/>
+          <w:bCs/>
+        </w:rPr>
+        <w:t xml:space="preserve">- </w:t>
+      </w:r>
+      <w:r>
+        <w:t>https://github.com/AlfredPaguio/Ecommerce-Web-Scraper</w:t>
+      </w:r>
+      <w:bookmarkEnd w:id="0"/>
     </w:p>
     <w:p>
       <w:pPr>
@@ -2008,7 +2081,8 @@
           <w:ilvl w:val="0"/>
           <w:numId w:val="5"/>
         </w:numPr>
-        <w:spacing w:before="0" w:line="276" w:lineRule="auto"/>
+        <w:spacing w:before="17" w:line="276" w:lineRule="auto"/>
+        <w:ind w:left="833" w:hanging="357"/>
       </w:pPr>
       <w:r>
         <w:t>Assisted in implementing a web scraper with headless Selenium and Beautiful Soup to extract product data and reviews from Shopee and Lazada, enhancing the application's capabilities.</w:t>
@@ -2021,7 +2095,8 @@
           <w:ilvl w:val="0"/>
           <w:numId w:val="5"/>
         </w:numPr>
-        <w:spacing w:before="0" w:line="276" w:lineRule="auto"/>
+        <w:spacing w:before="17" w:line="276" w:lineRule="auto"/>
+        <w:ind w:left="833" w:hanging="357"/>
       </w:pPr>
       <w:r>
         <w:t>Supported the deployment of the application to Heroku, showcasing skills in web development and deployment, and offering a user-friendly solution for cross-platform product comparison.</w:t>
@@ -2034,27 +2109,18 @@
           <w:ilvl w:val="0"/>
           <w:numId w:val="5"/>
         </w:numPr>
-        <w:spacing w:before="0" w:line="276" w:lineRule="auto"/>
+        <w:spacing w:before="17" w:line="276" w:lineRule="auto"/>
+        <w:ind w:left="833" w:hanging="357"/>
       </w:pPr>
       <w:r>
         <w:t>Utilized: Python</w:t>
       </w:r>
       <w:r>
-        <w:t>, Flask</w:t>
-      </w:r>
-      <w:r>
-        <w:t>,</w:t>
+        <w:t>, Flask,</w:t>
       </w:r>
       <w:r>
         <w:t xml:space="preserve"> Selenium, Beautiful Soup, JavaScript, SQLite</w:t>
       </w:r>
-    </w:p>
-    <w:p>
-      <w:pPr>
-        <w:pStyle w:val="BodyText"/>
-        <w:spacing w:before="0" w:line="276" w:lineRule="auto"/>
-        <w:ind w:left="115"/>
-      </w:pPr>
     </w:p>
     <w:p>
       <w:pPr>
@@ -2062,8 +2128,8 @@
         <w:tabs>
           <w:tab w:val="left" w:pos="4170"/>
         </w:tabs>
-        <w:spacing w:before="0" w:line="276" w:lineRule="auto"/>
-        <w:ind w:left="115"/>
+        <w:spacing w:before="120" w:line="276" w:lineRule="auto"/>
+        <w:ind w:left="113"/>
         <w:rPr>
           <w:b/>
           <w:bCs/>
@@ -2095,7 +2161,7 @@
           <w:b/>
           <w:bCs/>
         </w:rPr>
-        <w:tab/>
+        <w:t xml:space="preserve"> - </w:t>
       </w:r>
     </w:p>
     <w:p>
@@ -2124,7 +2190,8 @@
         <w:tabs>
           <w:tab w:val="left" w:pos="4170"/>
         </w:tabs>
-        <w:spacing w:before="0" w:line="276" w:lineRule="auto"/>
+        <w:spacing w:before="17" w:line="276" w:lineRule="auto"/>
+        <w:ind w:left="833" w:hanging="357"/>
       </w:pPr>
       <w:r>
         <w:t>Implemented improvements to enhance user experience (UX) on the website, optimizing accessibility of services, values, and culture to engage potential clients and partners effectively.</w:t>
@@ -2140,7 +2207,8 @@
         <w:tabs>
           <w:tab w:val="left" w:pos="4170"/>
         </w:tabs>
-        <w:spacing w:before="0" w:line="276" w:lineRule="auto"/>
+        <w:spacing w:before="17"/>
+        <w:ind w:left="833" w:hanging="357"/>
       </w:pPr>
       <w:r>
         <w:t>Contributed to B&amp;D IT Consultancy's strategic initiatives by refining the website to better communicate the company's offerings and ethos to a broader audience.</w:t>
@@ -2156,7 +2224,8 @@
         <w:tabs>
           <w:tab w:val="left" w:pos="4170"/>
         </w:tabs>
-        <w:spacing w:before="0" w:line="276" w:lineRule="auto"/>
+        <w:spacing w:before="17" w:line="276" w:lineRule="auto"/>
+        <w:ind w:left="833" w:hanging="357"/>
       </w:pPr>
       <w:r>
         <w:t>Utilized: PHP, Laravel, Livewire, jQuery</w:t>
@@ -2173,7 +2242,7 @@
 </file>
 
 <file path=word/numbering.xml><?xml version="1.0" encoding="utf-8"?>
-<w:numbering xmlns:wpc="http://schemas.microsoft.com/office/word/2010/wordprocessingCanvas" xmlns:cx="http://schemas.microsoft.com/office/drawing/2014/chartex" xmlns:cx1="http://schemas.microsoft.com/office/drawing/2015/9/8/chartex" xmlns:cx2="http://schemas.microsoft.com/office/drawing/2015/10/21/chartex" xmlns:cx3="http://schemas.microsoft.com/office/drawing/2016/5/9/chartex" xmlns:cx4="http://schemas.microsoft.com/office/drawing/2016/5/10/chartex" xmlns:cx5="http://schemas.microsoft.com/office/drawing/2016/5/11/chartex" xmlns:cx6="http://schemas.microsoft.com/office/drawing/2016/5/12/chartex" xmlns:cx7="http://schemas.microsoft.com/office/drawing/2016/5/13/chartex" xmlns:cx8="http://schemas.microsoft.com/office/drawing/2016/5/14/chartex" xmlns:mc="http://schemas.openxmlformats.org/markup-compatibility/2006" xmlns:aink="http://schemas.microsoft.com/office/drawing/2016/ink" xmlns:am3d="http://schemas.microsoft.com/office/drawing/2017/model3d" xmlns:o="urn:schemas-microsoft-com:office:office" xmlns:oel="http://schemas.microsoft.com/office/2019/extlst" xmlns:r="http://schemas.openxmlformats.org/officeDocument/2006/relationships" xmlns:m="http://schemas.openxmlformats.org/officeDocument/2006/math" xmlns:v="urn:schemas-microsoft-com:vml" xmlns:wp14="http://schemas.microsoft.com/office/word/2010/wordprocessingDrawing" xmlns:wp="http://schemas.openxmlformats.org/drawingml/2006/wordprocessingDrawing" xmlns:w10="urn:schemas-microsoft-com:office:word" xmlns:w="http://schemas.openxmlformats.org/wordprocessingml/2006/main" xmlns:w14="http://schemas.microsoft.com/office/word/2010/wordml" xmlns:w15="http://schemas.microsoft.com/office/word/2012/wordml" xmlns:w16cex="http://schemas.microsoft.com/office/word/2018/wordml/cex" xmlns:w16cid="http://schemas.microsoft.com/office/word/2016/wordml/cid" xmlns:w16="http://schemas.microsoft.com/office/word/2018/wordml" xmlns:w16sdtdh="http://schemas.microsoft.com/office/word/2020/wordml/sdtdatahash" xmlns:w16se="http://schemas.microsoft.com/office/word/2015/wordml/symex" xmlns:wpg="http://schemas.microsoft.com/office/word/2010/wordprocessingGroup" xmlns:wpi="http://schemas.microsoft.com/office/word/2010/wordprocessingInk" xmlns:wne="http://schemas.microsoft.com/office/word/2006/wordml" xmlns:wps="http://schemas.microsoft.com/office/word/2010/wordprocessingShape" mc:Ignorable="w14 w15 w16se w16cid w16 w16cex w16sdtdh wp14">
+<w:numbering xmlns:wpc="http://schemas.microsoft.com/office/word/2010/wordprocessingCanvas" xmlns:cx="http://schemas.microsoft.com/office/drawing/2014/chartex" xmlns:cx1="http://schemas.microsoft.com/office/drawing/2015/9/8/chartex" xmlns:cx2="http://schemas.microsoft.com/office/drawing/2015/10/21/chartex" xmlns:cx3="http://schemas.microsoft.com/office/drawing/2016/5/9/chartex" xmlns:cx4="http://schemas.microsoft.com/office/drawing/2016/5/10/chartex" xmlns:cx5="http://schemas.microsoft.com/office/drawing/2016/5/11/chartex" xmlns:cx6="http://schemas.microsoft.com/office/drawing/2016/5/12/chartex" xmlns:cx7="http://schemas.microsoft.com/office/drawing/2016/5/13/chartex" xmlns:cx8="http://schemas.microsoft.com/office/drawing/2016/5/14/chartex" xmlns:mc="http://schemas.openxmlformats.org/markup-compatibility/2006" xmlns:aink="http://schemas.microsoft.com/office/drawing/2016/ink" xmlns:am3d="http://schemas.microsoft.com/office/drawing/2017/model3d" xmlns:o="urn:schemas-microsoft-com:office:office" xmlns:oel="http://schemas.microsoft.com/office/2019/extlst" xmlns:r="http://schemas.openxmlformats.org/officeDocument/2006/relationships" xmlns:m="http://schemas.openxmlformats.org/officeDocument/2006/math" xmlns:v="urn:schemas-microsoft-com:vml" xmlns:wp14="http://schemas.microsoft.com/office/word/2010/wordprocessingDrawing" xmlns:wp="http://schemas.openxmlformats.org/drawingml/2006/wordprocessingDrawing" xmlns:w10="urn:schemas-microsoft-com:office:word" xmlns:w="http://schemas.openxmlformats.org/wordprocessingml/2006/main" xmlns:w14="http://schemas.microsoft.com/office/word/2010/wordml" xmlns:w15="http://schemas.microsoft.com/office/word/2012/wordml" xmlns:w16cex="http://schemas.microsoft.com/office/word/2018/wordml/cex" xmlns:w16cid="http://schemas.microsoft.com/office/word/2016/wordml/cid" xmlns:w16="http://schemas.microsoft.com/office/word/2018/wordml" xmlns:w16du="http://schemas.microsoft.com/office/word/2023/wordml/word16du" xmlns:w16sdtdh="http://schemas.microsoft.com/office/word/2020/wordml/sdtdatahash" xmlns:w16se="http://schemas.microsoft.com/office/word/2015/wordml/symex" xmlns:wpg="http://schemas.microsoft.com/office/word/2010/wordprocessingGroup" xmlns:wpi="http://schemas.microsoft.com/office/word/2010/wordprocessingInk" xmlns:wne="http://schemas.microsoft.com/office/word/2006/wordml" xmlns:wps="http://schemas.microsoft.com/office/word/2010/wordprocessingShape" mc:Ignorable="w14 w15 w16se w16cid w16 w16cex w16sdtdh w16du wp14">
   <w:numPicBullet w:numPicBulletId="0">
     <w:pict>
       <v:shapetype id="_x0000_t75" coordsize="21600,21600" o:spt="75" o:preferrelative="t" path="m@4@5l@4@11@9@11@9@5xe" filled="f" stroked="f">
@@ -2195,7 +2264,7 @@
         <v:path o:extrusionok="f" gradientshapeok="t" o:connecttype="rect"/>
         <o:lock v:ext="edit" aspectratio="t"/>
       </v:shapetype>
-      <v:shape id="_x0000_i1072" type="#_x0000_t75" style="width:6pt;height:6pt;visibility:visible;mso-wrap-style:square" o:bullet="t">
+      <v:shape id="_x0000_i1288" type="#_x0000_t75" style="width:5.75pt;height:5.75pt;visibility:visible;mso-wrap-style:square" o:bullet="t">
         <v:imagedata r:id="rId1" o:title=""/>
         <o:lock v:ext="edit" aspectratio="f"/>
       </v:shape>
@@ -2901,7 +2970,7 @@
 </file>
 
 <file path=word/styles.xml><?xml version="1.0" encoding="utf-8"?>
-<w:styles xmlns:mc="http://schemas.openxmlformats.org/markup-compatibility/2006" xmlns:r="http://schemas.openxmlformats.org/officeDocument/2006/relationships" xmlns:w="http://schemas.openxmlformats.org/wordprocessingml/2006/main" xmlns:w14="http://schemas.microsoft.com/office/word/2010/wordml" xmlns:w15="http://schemas.microsoft.com/office/word/2012/wordml" xmlns:w16cex="http://schemas.microsoft.com/office/word/2018/wordml/cex" xmlns:w16cid="http://schemas.microsoft.com/office/word/2016/wordml/cid" xmlns:w16="http://schemas.microsoft.com/office/word/2018/wordml" xmlns:w16sdtdh="http://schemas.microsoft.com/office/word/2020/wordml/sdtdatahash" xmlns:w16se="http://schemas.microsoft.com/office/word/2015/wordml/symex" mc:Ignorable="w14 w15 w16se w16cid w16 w16cex w16sdtdh">
+<w:styles xmlns:mc="http://schemas.openxmlformats.org/markup-compatibility/2006" xmlns:r="http://schemas.openxmlformats.org/officeDocument/2006/relationships" xmlns:w="http://schemas.openxmlformats.org/wordprocessingml/2006/main" xmlns:w14="http://schemas.microsoft.com/office/word/2010/wordml" xmlns:w15="http://schemas.microsoft.com/office/word/2012/wordml" xmlns:w16cex="http://schemas.microsoft.com/office/word/2018/wordml/cex" xmlns:w16cid="http://schemas.microsoft.com/office/word/2016/wordml/cid" xmlns:w16="http://schemas.microsoft.com/office/word/2018/wordml" xmlns:w16du="http://schemas.microsoft.com/office/word/2023/wordml/word16du" xmlns:w16sdtdh="http://schemas.microsoft.com/office/word/2020/wordml/sdtdatahash" xmlns:w16se="http://schemas.microsoft.com/office/word/2015/wordml/symex" mc:Ignorable="w14 w15 w16se w16cid w16 w16cex w16sdtdh w16du">
   <w:docDefaults>
     <w:rPrDefault>
       <w:rPr>

</xml_diff>